<commit_message>
Edits to Node 2 docs
</commit_message>
<xml_diff>
--- a/Meeting Minutes/Documentation/Open Source Security.docx
+++ b/Meeting Minutes/Documentation/Open Source Security.docx
@@ -1,6 +1,6 @@
 
 <file path=word/document.xml><?xml version="1.0" encoding="utf-8"?>
-<w:document xmlns:wpc="http://schemas.microsoft.com/office/word/2010/wordprocessingCanvas" xmlns:cx="http://schemas.microsoft.com/office/drawing/2014/chartex" xmlns:cx1="http://schemas.microsoft.com/office/drawing/2015/9/8/chartex" xmlns:cx2="http://schemas.microsoft.com/office/drawing/2015/10/21/chartex" xmlns:cx3="http://schemas.microsoft.com/office/drawing/2016/5/9/chartex" xmlns:cx4="http://schemas.microsoft.com/office/drawing/2016/5/10/chartex" xmlns:cx5="http://schemas.microsoft.com/office/drawing/2016/5/11/chartex" xmlns:cx6="http://schemas.microsoft.com/office/drawing/2016/5/12/chartex" xmlns:cx7="http://schemas.microsoft.com/office/drawing/2016/5/13/chartex" xmlns:cx8="http://schemas.microsoft.com/office/drawing/2016/5/14/chartex" xmlns:mc="http://schemas.openxmlformats.org/markup-compatibility/2006" xmlns:aink="http://schemas.microsoft.com/office/drawing/2016/ink" xmlns:am3d="http://schemas.microsoft.com/office/drawing/2017/model3d" xmlns:o="urn:schemas-microsoft-com:office:office" xmlns:oel="http://schemas.microsoft.com/office/2019/extlst" xmlns:r="http://schemas.openxmlformats.org/officeDocument/2006/relationships" xmlns:m="http://schemas.openxmlformats.org/officeDocument/2006/math" xmlns:v="urn:schemas-microsoft-com:vml" xmlns:wp14="http://schemas.microsoft.com/office/word/2010/wordprocessingDrawing" xmlns:wp="http://schemas.openxmlformats.org/drawingml/2006/wordprocessingDrawing" xmlns:w10="urn:schemas-microsoft-com:office:word" xmlns:w="http://schemas.openxmlformats.org/wordprocessingml/2006/main" xmlns:w14="http://schemas.microsoft.com/office/word/2010/wordml" xmlns:w15="http://schemas.microsoft.com/office/word/2012/wordml" xmlns:w16cex="http://schemas.microsoft.com/office/word/2018/wordml/cex" xmlns:w16cid="http://schemas.microsoft.com/office/word/2016/wordml/cid" xmlns:w16="http://schemas.microsoft.com/office/word/2018/wordml" xmlns:w16sdtdh="http://schemas.microsoft.com/office/word/2020/wordml/sdtdatahash" xmlns:w16se="http://schemas.microsoft.com/office/word/2015/wordml/symex" xmlns:wpg="http://schemas.microsoft.com/office/word/2010/wordprocessingGroup" xmlns:wpi="http://schemas.microsoft.com/office/word/2010/wordprocessingInk" xmlns:wne="http://schemas.microsoft.com/office/word/2006/wordml" xmlns:wps="http://schemas.microsoft.com/office/word/2010/wordprocessingShape" mc:Ignorable="w14 w15 w16se w16cid w16 w16cex w16sdtdh wp14">
+<w:document xmlns:wpc="http://schemas.microsoft.com/office/word/2010/wordprocessingCanvas" xmlns:cx="http://schemas.microsoft.com/office/drawing/2014/chartex" xmlns:cx1="http://schemas.microsoft.com/office/drawing/2015/9/8/chartex" xmlns:cx2="http://schemas.microsoft.com/office/drawing/2015/10/21/chartex" xmlns:cx3="http://schemas.microsoft.com/office/drawing/2016/5/9/chartex" xmlns:cx4="http://schemas.microsoft.com/office/drawing/2016/5/10/chartex" xmlns:cx5="http://schemas.microsoft.com/office/drawing/2016/5/11/chartex" xmlns:cx6="http://schemas.microsoft.com/office/drawing/2016/5/12/chartex" xmlns:cx7="http://schemas.microsoft.com/office/drawing/2016/5/13/chartex" xmlns:cx8="http://schemas.microsoft.com/office/drawing/2016/5/14/chartex" xmlns:mc="http://schemas.openxmlformats.org/markup-compatibility/2006" xmlns:aink="http://schemas.microsoft.com/office/drawing/2016/ink" xmlns:am3d="http://schemas.microsoft.com/office/drawing/2017/model3d" xmlns:o="urn:schemas-microsoft-com:office:office" xmlns:r="http://schemas.openxmlformats.org/officeDocument/2006/relationships" xmlns:m="http://schemas.openxmlformats.org/officeDocument/2006/math" xmlns:v="urn:schemas-microsoft-com:vml" xmlns:wp14="http://schemas.microsoft.com/office/word/2010/wordprocessingDrawing" xmlns:wp="http://schemas.openxmlformats.org/drawingml/2006/wordprocessingDrawing" xmlns:w10="urn:schemas-microsoft-com:office:word" xmlns:w="http://schemas.openxmlformats.org/wordprocessingml/2006/main" xmlns:w14="http://schemas.microsoft.com/office/word/2010/wordml" xmlns:w15="http://schemas.microsoft.com/office/word/2012/wordml" xmlns:w16cid="http://schemas.microsoft.com/office/word/2016/wordml/cid" xmlns:w16se="http://schemas.microsoft.com/office/word/2015/wordml/symex" xmlns:wpg="http://schemas.microsoft.com/office/word/2010/wordprocessingGroup" xmlns:wpi="http://schemas.microsoft.com/office/word/2010/wordprocessingInk" xmlns:wne="http://schemas.microsoft.com/office/word/2006/wordml" xmlns:wps="http://schemas.microsoft.com/office/word/2010/wordprocessingShape" mc:Ignorable="w14 w15 w16se w16cid wp14">
   <w:body>
     <w:sdt>
       <w:sdtPr>
@@ -49,6 +49,7 @@
                 <w:dataBinding w:prefixMappings="xmlns:ns0='http://schemas.openxmlformats.org/officeDocument/2006/extended-properties'" w:xpath="/ns0:Properties[1]/ns0:Company[1]" w:storeItemID="{6668398D-A668-4E3E-A5EB-62B293D839F1}"/>
                 <w:text/>
               </w:sdtPr>
+              <w:sdtEndPr/>
               <w:sdtContent>
                 <w:tc>
                   <w:tcPr>
@@ -102,6 +103,7 @@
                   <w:dataBinding w:prefixMappings="xmlns:ns0='http://schemas.openxmlformats.org/package/2006/metadata/core-properties' xmlns:ns1='http://purl.org/dc/elements/1.1/'" w:xpath="/ns0:coreProperties[1]/ns1:title[1]" w:storeItemID="{6C3C8BC8-F283-45AE-878A-BAB7291924A1}"/>
                   <w:text/>
                 </w:sdtPr>
+                <w:sdtEndPr/>
                 <w:sdtContent>
                   <w:p>
                     <w:pPr>
@@ -145,6 +147,7 @@
                 <w:dataBinding w:prefixMappings="xmlns:ns0='http://schemas.openxmlformats.org/package/2006/metadata/core-properties' xmlns:ns1='http://purl.org/dc/elements/1.1/'" w:xpath="/ns0:coreProperties[1]/ns1:subject[1]" w:storeItemID="{6C3C8BC8-F283-45AE-878A-BAB7291924A1}"/>
                 <w:text/>
               </w:sdtPr>
+              <w:sdtEndPr/>
               <w:sdtContent>
                 <w:tc>
                   <w:tcPr>
@@ -213,6 +216,7 @@
                   <w:dataBinding w:prefixMappings="xmlns:ns0='http://schemas.openxmlformats.org/package/2006/metadata/core-properties' xmlns:ns1='http://purl.org/dc/elements/1.1/'" w:xpath="/ns0:coreProperties[1]/ns1:creator[1]" w:storeItemID="{6C3C8BC8-F283-45AE-878A-BAB7291924A1}"/>
                   <w:text/>
                 </w:sdtPr>
+                <w:sdtEndPr/>
                 <w:sdtContent>
                   <w:p>
                     <w:pPr>
@@ -229,7 +233,7 @@
                         <w:sz w:val="28"/>
                         <w:szCs w:val="28"/>
                       </w:rPr>
-                      <w:t>(s) Ethan Barrett</w:t>
+                      <w:t>(s) Daniel Charles</w:t>
                     </w:r>
                   </w:p>
                 </w:sdtContent>
@@ -256,6 +260,7 @@
                     <w:calendar w:val="gregorian"/>
                   </w:date>
                 </w:sdtPr>
+                <w:sdtEndPr/>
                 <w:sdtContent>
                   <w:p>
                     <w:pPr>
@@ -305,6 +310,15 @@
     </w:sdt>
     <w:sdt>
       <w:sdtPr>
+        <w:rPr>
+          <w:rFonts w:asciiTheme="minorHAnsi" w:eastAsiaTheme="minorHAnsi" w:hAnsiTheme="minorHAnsi" w:cstheme="minorBidi"/>
+          <w:color w:val="auto"/>
+          <w:kern w:val="2"/>
+          <w:sz w:val="22"/>
+          <w:szCs w:val="22"/>
+          <w:lang w:val="en-GB"/>
+          <w14:ligatures w14:val="standardContextual"/>
+        </w:rPr>
         <w:id w:val="-550925545"/>
         <w:docPartObj>
           <w:docPartGallery w:val="Table of Contents"/>
@@ -313,16 +327,9 @@
       </w:sdtPr>
       <w:sdtEndPr>
         <w:rPr>
-          <w:rFonts w:asciiTheme="minorHAnsi" w:eastAsiaTheme="minorHAnsi" w:hAnsiTheme="minorHAnsi" w:cstheme="minorBidi"/>
           <w:b/>
           <w:bCs/>
           <w:noProof/>
-          <w:color w:val="auto"/>
-          <w:kern w:val="2"/>
-          <w:sz w:val="22"/>
-          <w:szCs w:val="22"/>
-          <w:lang w:val="en-GB"/>
-          <w14:ligatures w14:val="standardContextual"/>
         </w:rPr>
       </w:sdtEndPr>
       <w:sdtContent>
@@ -663,6 +670,7 @@
         <w:rPr>
           <w:lang w:val="en-US"/>
         </w:rPr>
+        <w:lastRenderedPageBreak/>
         <w:t>Introduction to the System</w:t>
       </w:r>
       <w:bookmarkEnd w:id="0"/>
@@ -689,6 +697,898 @@
         <w:t>Control Node</w:t>
       </w:r>
       <w:bookmarkEnd w:id="1"/>
+      <w:r>
+        <w:rPr>
+          <w:lang w:val="en-US"/>
+        </w:rPr>
+        <w:t xml:space="preserve"> – Keypad</w:t>
+      </w:r>
+    </w:p>
+    <w:p>
+      <w:pPr>
+        <w:pStyle w:val="Heading2"/>
+      </w:pPr>
+      <w:r>
+        <w:t>Function Overview</w:t>
+      </w:r>
+    </w:p>
+    <w:p>
+      <w:r>
+        <w:rPr>
+          <w:noProof/>
+        </w:rPr>
+        <w:drawing>
+          <wp:anchor distT="0" distB="0" distL="114300" distR="114300" simplePos="0" relativeHeight="251659264" behindDoc="1" locked="0" layoutInCell="1" allowOverlap="1" wp14:anchorId="4D3EF742" wp14:editId="03A0888E">
+            <wp:simplePos x="0" y="0"/>
+            <wp:positionH relativeFrom="column">
+              <wp:posOffset>1357630</wp:posOffset>
+            </wp:positionH>
+            <wp:positionV relativeFrom="paragraph">
+              <wp:posOffset>1022350</wp:posOffset>
+            </wp:positionV>
+            <wp:extent cx="2582545" cy="3224530"/>
+            <wp:effectExtent l="2858" t="0" r="0" b="0"/>
+            <wp:wrapTopAndBottom/>
+            <wp:docPr id="1195005217" name="Picture 1" descr="A close-up of a computer&#10;&#10;Description automatically generated"/>
+            <wp:cNvGraphicFramePr>
+              <a:graphicFrameLocks xmlns:a="http://schemas.openxmlformats.org/drawingml/2006/main" noChangeAspect="1"/>
+            </wp:cNvGraphicFramePr>
+            <a:graphic xmlns:a="http://schemas.openxmlformats.org/drawingml/2006/main">
+              <a:graphicData uri="http://schemas.openxmlformats.org/drawingml/2006/picture">
+                <pic:pic xmlns:pic="http://schemas.openxmlformats.org/drawingml/2006/picture">
+                  <pic:nvPicPr>
+                    <pic:cNvPr id="1195005217" name="Picture 1" descr="A close-up of a computer&#10;&#10;Description automatically generated"/>
+                    <pic:cNvPicPr>
+                      <a:picLocks noChangeAspect="1" noChangeArrowheads="1"/>
+                    </pic:cNvPicPr>
+                  </pic:nvPicPr>
+                  <pic:blipFill rotWithShape="1">
+                    <a:blip r:embed="rId5" cstate="print">
+                      <a:extLst>
+                        <a:ext uri="{28A0092B-C50C-407E-A947-70E740481C1C}">
+                          <a14:useLocalDpi xmlns:a14="http://schemas.microsoft.com/office/drawing/2010/main" val="0"/>
+                        </a:ext>
+                      </a:extLst>
+                    </a:blip>
+                    <a:srcRect l="14789" t="236" r="40145" b="-236"/>
+                    <a:stretch/>
+                  </pic:blipFill>
+                  <pic:spPr bwMode="auto">
+                    <a:xfrm rot="5400000">
+                      <a:off x="0" y="0"/>
+                      <a:ext cx="2582545" cy="3224530"/>
+                    </a:xfrm>
+                    <a:prstGeom prst="rect">
+                      <a:avLst/>
+                    </a:prstGeom>
+                    <a:noFill/>
+                    <a:ln>
+                      <a:noFill/>
+                    </a:ln>
+                    <a:extLst>
+                      <a:ext uri="{53640926-AAD7-44D8-BBD7-CCE9431645EC}">
+                        <a14:shadowObscured xmlns:a14="http://schemas.microsoft.com/office/drawing/2010/main"/>
+                      </a:ext>
+                    </a:extLst>
+                  </pic:spPr>
+                </pic:pic>
+              </a:graphicData>
+            </a:graphic>
+          </wp:anchor>
+        </w:drawing>
+      </w:r>
+      <w:r>
+        <w:t>Node 1 is one of the main interfaces between the end user and the system. The main function of this node is to provide a terminal that the user can input a code to disarm the system, so it doesn’t go off in the day when you’re just walking around the area. This node has a 16 key keypad and a display screen for inputs and visual prompts, these prompts are the unlocking function to disarm, a locking function when unlocked to rearm the system, an alarm sound test to make sure the systems alarm is working, a network function to test if it is connected to the other nodes, and a help function that shows a website and a phone number to contact for help.</w:t>
+      </w:r>
+    </w:p>
+    <w:p/>
+    <w:p>
+      <w:pPr>
+        <w:pStyle w:val="Heading3"/>
+      </w:pPr>
+      <w:r>
+        <w:t>Unlocking</w:t>
+      </w:r>
+    </w:p>
+    <w:p>
+      <w:r>
+        <w:rPr>
+          <w:noProof/>
+        </w:rPr>
+        <w:drawing>
+          <wp:anchor distT="0" distB="0" distL="114300" distR="114300" simplePos="0" relativeHeight="251669504" behindDoc="0" locked="0" layoutInCell="1" allowOverlap="1" wp14:anchorId="40A36071" wp14:editId="56B79302">
+            <wp:simplePos x="0" y="0"/>
+            <wp:positionH relativeFrom="column">
+              <wp:posOffset>1112520</wp:posOffset>
+            </wp:positionH>
+            <wp:positionV relativeFrom="paragraph">
+              <wp:posOffset>739140</wp:posOffset>
+            </wp:positionV>
+            <wp:extent cx="3642360" cy="2034128"/>
+            <wp:effectExtent l="0" t="0" r="0" b="4445"/>
+            <wp:wrapTopAndBottom/>
+            <wp:docPr id="1996765499" name="Picture 2" descr="A computer screen with wires and a keypad&#10;&#10;Description automatically generated"/>
+            <wp:cNvGraphicFramePr>
+              <a:graphicFrameLocks xmlns:a="http://schemas.openxmlformats.org/drawingml/2006/main" noChangeAspect="1"/>
+            </wp:cNvGraphicFramePr>
+            <a:graphic xmlns:a="http://schemas.openxmlformats.org/drawingml/2006/main">
+              <a:graphicData uri="http://schemas.openxmlformats.org/drawingml/2006/picture">
+                <pic:pic xmlns:pic="http://schemas.openxmlformats.org/drawingml/2006/picture">
+                  <pic:nvPicPr>
+                    <pic:cNvPr id="1996765499" name="Picture 2" descr="A computer screen with wires and a keypad&#10;&#10;Description automatically generated"/>
+                    <pic:cNvPicPr>
+                      <a:picLocks noChangeAspect="1" noChangeArrowheads="1"/>
+                    </pic:cNvPicPr>
+                  </pic:nvPicPr>
+                  <pic:blipFill rotWithShape="1">
+                    <a:blip r:embed="rId6" cstate="print">
+                      <a:extLst>
+                        <a:ext uri="{28A0092B-C50C-407E-A947-70E740481C1C}">
+                          <a14:useLocalDpi xmlns:a14="http://schemas.microsoft.com/office/drawing/2010/main" val="0"/>
+                        </a:ext>
+                      </a:extLst>
+                    </a:blip>
+                    <a:srcRect l="7046" r="16773" b="24395"/>
+                    <a:stretch/>
+                  </pic:blipFill>
+                  <pic:spPr bwMode="auto">
+                    <a:xfrm>
+                      <a:off x="0" y="0"/>
+                      <a:ext cx="3642360" cy="2034128"/>
+                    </a:xfrm>
+                    <a:prstGeom prst="rect">
+                      <a:avLst/>
+                    </a:prstGeom>
+                    <a:noFill/>
+                    <a:ln>
+                      <a:noFill/>
+                    </a:ln>
+                    <a:extLst>
+                      <a:ext uri="{53640926-AAD7-44D8-BBD7-CCE9431645EC}">
+                        <a14:shadowObscured xmlns:a14="http://schemas.microsoft.com/office/drawing/2010/main"/>
+                      </a:ext>
+                    </a:extLst>
+                  </pic:spPr>
+                </pic:pic>
+              </a:graphicData>
+            </a:graphic>
+          </wp:anchor>
+        </w:drawing>
+      </w:r>
+      <w:r>
+        <w:t>When the system is wanted to be unlocked the user can go to the terminal as seen in the photo below. The system will show text asking for a password to be inputted, this password can be a mix of numbers 0-9 and letters A-D, for the testing the password was ‘123A’ but the password can be any number of characters long.</w:t>
+      </w:r>
+    </w:p>
+    <w:p>
+      <w:pPr>
+        <w:jc w:val="center"/>
+      </w:pPr>
+    </w:p>
+    <w:p>
+      <w:r>
+        <w:rPr>
+          <w:noProof/>
+        </w:rPr>
+        <w:lastRenderedPageBreak/>
+        <w:drawing>
+          <wp:anchor distT="0" distB="0" distL="114300" distR="114300" simplePos="0" relativeHeight="251665408" behindDoc="0" locked="0" layoutInCell="1" allowOverlap="1" wp14:anchorId="5B8FAA43" wp14:editId="3183B3D1">
+            <wp:simplePos x="0" y="0"/>
+            <wp:positionH relativeFrom="column">
+              <wp:posOffset>2054225</wp:posOffset>
+            </wp:positionH>
+            <wp:positionV relativeFrom="paragraph">
+              <wp:posOffset>2038350</wp:posOffset>
+            </wp:positionV>
+            <wp:extent cx="1278255" cy="3224530"/>
+            <wp:effectExtent l="0" t="1587" r="0" b="0"/>
+            <wp:wrapTopAndBottom/>
+            <wp:docPr id="174783110" name="Picture 8" descr="A small electronic device with a blue screen&#10;&#10;Description automatically generated"/>
+            <wp:cNvGraphicFramePr>
+              <a:graphicFrameLocks xmlns:a="http://schemas.openxmlformats.org/drawingml/2006/main" noChangeAspect="1"/>
+            </wp:cNvGraphicFramePr>
+            <a:graphic xmlns:a="http://schemas.openxmlformats.org/drawingml/2006/main">
+              <a:graphicData uri="http://schemas.openxmlformats.org/drawingml/2006/picture">
+                <pic:pic xmlns:pic="http://schemas.openxmlformats.org/drawingml/2006/picture">
+                  <pic:nvPicPr>
+                    <pic:cNvPr id="174783110" name="Picture 8" descr="A small electronic device with a blue screen&#10;&#10;Description automatically generated"/>
+                    <pic:cNvPicPr>
+                      <a:picLocks noChangeAspect="1" noChangeArrowheads="1"/>
+                    </pic:cNvPicPr>
+                  </pic:nvPicPr>
+                  <pic:blipFill rotWithShape="1">
+                    <a:blip r:embed="rId7" cstate="print">
+                      <a:extLst>
+                        <a:ext uri="{28A0092B-C50C-407E-A947-70E740481C1C}">
+                          <a14:useLocalDpi xmlns:a14="http://schemas.microsoft.com/office/drawing/2010/main" val="0"/>
+                        </a:ext>
+                      </a:extLst>
+                    </a:blip>
+                    <a:srcRect l="38716" r="38978"/>
+                    <a:stretch/>
+                  </pic:blipFill>
+                  <pic:spPr bwMode="auto">
+                    <a:xfrm rot="5400000">
+                      <a:off x="0" y="0"/>
+                      <a:ext cx="1278255" cy="3224530"/>
+                    </a:xfrm>
+                    <a:prstGeom prst="rect">
+                      <a:avLst/>
+                    </a:prstGeom>
+                    <a:noFill/>
+                    <a:ln>
+                      <a:noFill/>
+                    </a:ln>
+                    <a:extLst>
+                      <a:ext uri="{53640926-AAD7-44D8-BBD7-CCE9431645EC}">
+                        <a14:shadowObscured xmlns:a14="http://schemas.microsoft.com/office/drawing/2010/main"/>
+                      </a:ext>
+                    </a:extLst>
+                  </pic:spPr>
+                </pic:pic>
+              </a:graphicData>
+            </a:graphic>
+          </wp:anchor>
+        </w:drawing>
+      </w:r>
+      <w:r>
+        <w:rPr>
+          <w:noProof/>
+        </w:rPr>
+        <w:drawing>
+          <wp:anchor distT="0" distB="0" distL="114300" distR="114300" simplePos="0" relativeHeight="251664384" behindDoc="0" locked="0" layoutInCell="1" allowOverlap="1" wp14:anchorId="24962CD9" wp14:editId="30434518">
+            <wp:simplePos x="0" y="0"/>
+            <wp:positionH relativeFrom="column">
+              <wp:posOffset>2055495</wp:posOffset>
+            </wp:positionH>
+            <wp:positionV relativeFrom="paragraph">
+              <wp:posOffset>751840</wp:posOffset>
+            </wp:positionV>
+            <wp:extent cx="1289050" cy="3224530"/>
+            <wp:effectExtent l="3810" t="0" r="0" b="0"/>
+            <wp:wrapTopAndBottom/>
+            <wp:docPr id="1404431829" name="Picture 7" descr="A small electronic device with a blue screen&#10;&#10;Description automatically generated"/>
+            <wp:cNvGraphicFramePr>
+              <a:graphicFrameLocks xmlns:a="http://schemas.openxmlformats.org/drawingml/2006/main" noChangeAspect="1"/>
+            </wp:cNvGraphicFramePr>
+            <a:graphic xmlns:a="http://schemas.openxmlformats.org/drawingml/2006/main">
+              <a:graphicData uri="http://schemas.openxmlformats.org/drawingml/2006/picture">
+                <pic:pic xmlns:pic="http://schemas.openxmlformats.org/drawingml/2006/picture">
+                  <pic:nvPicPr>
+                    <pic:cNvPr id="1404431829" name="Picture 7" descr="A small electronic device with a blue screen&#10;&#10;Description automatically generated"/>
+                    <pic:cNvPicPr>
+                      <a:picLocks noChangeAspect="1" noChangeArrowheads="1"/>
+                    </pic:cNvPicPr>
+                  </pic:nvPicPr>
+                  <pic:blipFill rotWithShape="1">
+                    <a:blip r:embed="rId8" cstate="print">
+                      <a:extLst>
+                        <a:ext uri="{28A0092B-C50C-407E-A947-70E740481C1C}">
+                          <a14:useLocalDpi xmlns:a14="http://schemas.microsoft.com/office/drawing/2010/main" val="0"/>
+                        </a:ext>
+                      </a:extLst>
+                    </a:blip>
+                    <a:srcRect l="38822" r="38683"/>
+                    <a:stretch/>
+                  </pic:blipFill>
+                  <pic:spPr bwMode="auto">
+                    <a:xfrm rot="5400000">
+                      <a:off x="0" y="0"/>
+                      <a:ext cx="1289050" cy="3224530"/>
+                    </a:xfrm>
+                    <a:prstGeom prst="rect">
+                      <a:avLst/>
+                    </a:prstGeom>
+                    <a:noFill/>
+                    <a:ln>
+                      <a:noFill/>
+                    </a:ln>
+                    <a:extLst>
+                      <a:ext uri="{53640926-AAD7-44D8-BBD7-CCE9431645EC}">
+                        <a14:shadowObscured xmlns:a14="http://schemas.microsoft.com/office/drawing/2010/main"/>
+                      </a:ext>
+                    </a:extLst>
+                  </pic:spPr>
+                </pic:pic>
+              </a:graphicData>
+            </a:graphic>
+          </wp:anchor>
+        </w:drawing>
+      </w:r>
+      <w:r>
+        <w:rPr>
+          <w:noProof/>
+        </w:rPr>
+        <w:drawing>
+          <wp:anchor distT="0" distB="0" distL="114300" distR="114300" simplePos="0" relativeHeight="251663360" behindDoc="0" locked="0" layoutInCell="1" allowOverlap="1" wp14:anchorId="1FBE6F68" wp14:editId="67C49968">
+            <wp:simplePos x="0" y="0"/>
+            <wp:positionH relativeFrom="column">
+              <wp:posOffset>2034540</wp:posOffset>
+            </wp:positionH>
+            <wp:positionV relativeFrom="paragraph">
+              <wp:posOffset>-549275</wp:posOffset>
+            </wp:positionV>
+            <wp:extent cx="1319530" cy="3224530"/>
+            <wp:effectExtent l="0" t="0" r="0" b="0"/>
+            <wp:wrapTopAndBottom/>
+            <wp:docPr id="1883747123" name="Picture 6" descr="A close up of a circuit board&#10;&#10;Description automatically generated"/>
+            <wp:cNvGraphicFramePr>
+              <a:graphicFrameLocks xmlns:a="http://schemas.openxmlformats.org/drawingml/2006/main" noChangeAspect="1"/>
+            </wp:cNvGraphicFramePr>
+            <a:graphic xmlns:a="http://schemas.openxmlformats.org/drawingml/2006/main">
+              <a:graphicData uri="http://schemas.openxmlformats.org/drawingml/2006/picture">
+                <pic:pic xmlns:pic="http://schemas.openxmlformats.org/drawingml/2006/picture">
+                  <pic:nvPicPr>
+                    <pic:cNvPr id="1883747123" name="Picture 6" descr="A close up of a circuit board&#10;&#10;Description automatically generated"/>
+                    <pic:cNvPicPr>
+                      <a:picLocks noChangeAspect="1" noChangeArrowheads="1"/>
+                    </pic:cNvPicPr>
+                  </pic:nvPicPr>
+                  <pic:blipFill rotWithShape="1">
+                    <a:blip r:embed="rId9" cstate="print">
+                      <a:extLst>
+                        <a:ext uri="{28A0092B-C50C-407E-A947-70E740481C1C}">
+                          <a14:useLocalDpi xmlns:a14="http://schemas.microsoft.com/office/drawing/2010/main" val="0"/>
+                        </a:ext>
+                      </a:extLst>
+                    </a:blip>
+                    <a:srcRect l="35632" r="41341"/>
+                    <a:stretch/>
+                  </pic:blipFill>
+                  <pic:spPr bwMode="auto">
+                    <a:xfrm rot="5400000">
+                      <a:off x="0" y="0"/>
+                      <a:ext cx="1319530" cy="3224530"/>
+                    </a:xfrm>
+                    <a:prstGeom prst="rect">
+                      <a:avLst/>
+                    </a:prstGeom>
+                    <a:noFill/>
+                    <a:ln>
+                      <a:noFill/>
+                    </a:ln>
+                    <a:extLst>
+                      <a:ext uri="{53640926-AAD7-44D8-BBD7-CCE9431645EC}">
+                        <a14:shadowObscured xmlns:a14="http://schemas.microsoft.com/office/drawing/2010/main"/>
+                      </a:ext>
+                    </a:extLst>
+                  </pic:spPr>
+                </pic:pic>
+              </a:graphicData>
+            </a:graphic>
+          </wp:anchor>
+        </w:drawing>
+      </w:r>
+      <w:r>
+        <w:t>If the password is inputted correctly then a welcome screen is shown followed by the menu for further actions, shown below. These actions allow for further control and testing of the system.</w:t>
+      </w:r>
+    </w:p>
+    <w:p/>
+    <w:p>
+      <w:pPr>
+        <w:rPr>
+          <w:noProof/>
+        </w:rPr>
+      </w:pPr>
+      <w:r>
+        <w:rPr>
+          <w:noProof/>
+        </w:rPr>
+        <w:drawing>
+          <wp:anchor distT="0" distB="0" distL="114300" distR="114300" simplePos="0" relativeHeight="251668480" behindDoc="0" locked="0" layoutInCell="1" allowOverlap="1" wp14:anchorId="7C3E268F" wp14:editId="775A3ED9">
+            <wp:simplePos x="0" y="0"/>
+            <wp:positionH relativeFrom="column">
+              <wp:posOffset>2299970</wp:posOffset>
+            </wp:positionH>
+            <wp:positionV relativeFrom="paragraph">
+              <wp:posOffset>2068195</wp:posOffset>
+            </wp:positionV>
+            <wp:extent cx="1209675" cy="3224530"/>
+            <wp:effectExtent l="2223" t="0" r="0" b="0"/>
+            <wp:wrapTopAndBottom/>
+            <wp:docPr id="550767364" name="Picture 11" descr="A finger on a finger pressing a blue screen&#10;&#10;Description automatically generated"/>
+            <wp:cNvGraphicFramePr>
+              <a:graphicFrameLocks xmlns:a="http://schemas.openxmlformats.org/drawingml/2006/main" noChangeAspect="1"/>
+            </wp:cNvGraphicFramePr>
+            <a:graphic xmlns:a="http://schemas.openxmlformats.org/drawingml/2006/main">
+              <a:graphicData uri="http://schemas.openxmlformats.org/drawingml/2006/picture">
+                <pic:pic xmlns:pic="http://schemas.openxmlformats.org/drawingml/2006/picture">
+                  <pic:nvPicPr>
+                    <pic:cNvPr id="550767364" name="Picture 11" descr="A finger on a finger pressing a blue screen&#10;&#10;Description automatically generated"/>
+                    <pic:cNvPicPr>
+                      <a:picLocks noChangeAspect="1" noChangeArrowheads="1"/>
+                    </pic:cNvPicPr>
+                  </pic:nvPicPr>
+                  <pic:blipFill rotWithShape="1">
+                    <a:blip r:embed="rId10" cstate="print">
+                      <a:extLst>
+                        <a:ext uri="{28A0092B-C50C-407E-A947-70E740481C1C}">
+                          <a14:useLocalDpi xmlns:a14="http://schemas.microsoft.com/office/drawing/2010/main" val="0"/>
+                        </a:ext>
+                      </a:extLst>
+                    </a:blip>
+                    <a:srcRect l="54670" r="24218"/>
+                    <a:stretch/>
+                  </pic:blipFill>
+                  <pic:spPr bwMode="auto">
+                    <a:xfrm rot="5400000">
+                      <a:off x="0" y="0"/>
+                      <a:ext cx="1209675" cy="3224530"/>
+                    </a:xfrm>
+                    <a:prstGeom prst="rect">
+                      <a:avLst/>
+                    </a:prstGeom>
+                    <a:noFill/>
+                    <a:ln>
+                      <a:noFill/>
+                    </a:ln>
+                    <a:extLst>
+                      <a:ext uri="{53640926-AAD7-44D8-BBD7-CCE9431645EC}">
+                        <a14:shadowObscured xmlns:a14="http://schemas.microsoft.com/office/drawing/2010/main"/>
+                      </a:ext>
+                    </a:extLst>
+                  </pic:spPr>
+                </pic:pic>
+              </a:graphicData>
+            </a:graphic>
+          </wp:anchor>
+        </w:drawing>
+      </w:r>
+      <w:r>
+        <w:rPr>
+          <w:noProof/>
+        </w:rPr>
+        <w:drawing>
+          <wp:anchor distT="0" distB="0" distL="114300" distR="114300" simplePos="0" relativeHeight="251666432" behindDoc="0" locked="0" layoutInCell="1" allowOverlap="1" wp14:anchorId="5C29F142" wp14:editId="50195681">
+            <wp:simplePos x="0" y="0"/>
+            <wp:positionH relativeFrom="column">
+              <wp:posOffset>3726815</wp:posOffset>
+            </wp:positionH>
+            <wp:positionV relativeFrom="paragraph">
+              <wp:posOffset>348615</wp:posOffset>
+            </wp:positionV>
+            <wp:extent cx="1210310" cy="3224530"/>
+            <wp:effectExtent l="2540" t="0" r="0" b="0"/>
+            <wp:wrapTopAndBottom/>
+            <wp:docPr id="654147149" name="Picture 9" descr="A finger pressing a keypad on a small rectangular device&#10;&#10;Description automatically generated"/>
+            <wp:cNvGraphicFramePr>
+              <a:graphicFrameLocks xmlns:a="http://schemas.openxmlformats.org/drawingml/2006/main" noChangeAspect="1"/>
+            </wp:cNvGraphicFramePr>
+            <a:graphic xmlns:a="http://schemas.openxmlformats.org/drawingml/2006/main">
+              <a:graphicData uri="http://schemas.openxmlformats.org/drawingml/2006/picture">
+                <pic:pic xmlns:pic="http://schemas.openxmlformats.org/drawingml/2006/picture">
+                  <pic:nvPicPr>
+                    <pic:cNvPr id="654147149" name="Picture 9" descr="A finger pressing a keypad on a small rectangular device&#10;&#10;Description automatically generated"/>
+                    <pic:cNvPicPr>
+                      <a:picLocks noChangeAspect="1" noChangeArrowheads="1"/>
+                    </pic:cNvPicPr>
+                  </pic:nvPicPr>
+                  <pic:blipFill rotWithShape="1">
+                    <a:blip r:embed="rId11" cstate="print">
+                      <a:extLst>
+                        <a:ext uri="{28A0092B-C50C-407E-A947-70E740481C1C}">
+                          <a14:useLocalDpi xmlns:a14="http://schemas.microsoft.com/office/drawing/2010/main" val="0"/>
+                        </a:ext>
+                      </a:extLst>
+                    </a:blip>
+                    <a:srcRect l="53219" r="25654"/>
+                    <a:stretch/>
+                  </pic:blipFill>
+                  <pic:spPr bwMode="auto">
+                    <a:xfrm rot="5400000">
+                      <a:off x="0" y="0"/>
+                      <a:ext cx="1210310" cy="3224530"/>
+                    </a:xfrm>
+                    <a:prstGeom prst="rect">
+                      <a:avLst/>
+                    </a:prstGeom>
+                    <a:noFill/>
+                    <a:ln>
+                      <a:noFill/>
+                    </a:ln>
+                    <a:extLst>
+                      <a:ext uri="{53640926-AAD7-44D8-BBD7-CCE9431645EC}">
+                        <a14:shadowObscured xmlns:a14="http://schemas.microsoft.com/office/drawing/2010/main"/>
+                      </a:ext>
+                    </a:extLst>
+                  </pic:spPr>
+                </pic:pic>
+              </a:graphicData>
+            </a:graphic>
+          </wp:anchor>
+        </w:drawing>
+      </w:r>
+      <w:r>
+        <w:rPr>
+          <w:noProof/>
+        </w:rPr>
+        <w:drawing>
+          <wp:anchor distT="0" distB="0" distL="114300" distR="114300" simplePos="0" relativeHeight="251667456" behindDoc="1" locked="0" layoutInCell="1" allowOverlap="1" wp14:anchorId="7718716B" wp14:editId="7FC41EE9">
+            <wp:simplePos x="0" y="0"/>
+            <wp:positionH relativeFrom="column">
+              <wp:posOffset>276225</wp:posOffset>
+            </wp:positionH>
+            <wp:positionV relativeFrom="paragraph">
+              <wp:posOffset>341630</wp:posOffset>
+            </wp:positionV>
+            <wp:extent cx="1235710" cy="3224530"/>
+            <wp:effectExtent l="0" t="3810" r="0" b="0"/>
+            <wp:wrapTopAndBottom/>
+            <wp:docPr id="270924602" name="Picture 10" descr="A finger touching a small rectangular device&#10;&#10;Description automatically generated"/>
+            <wp:cNvGraphicFramePr>
+              <a:graphicFrameLocks xmlns:a="http://schemas.openxmlformats.org/drawingml/2006/main" noChangeAspect="1"/>
+            </wp:cNvGraphicFramePr>
+            <a:graphic xmlns:a="http://schemas.openxmlformats.org/drawingml/2006/main">
+              <a:graphicData uri="http://schemas.openxmlformats.org/drawingml/2006/picture">
+                <pic:pic xmlns:pic="http://schemas.openxmlformats.org/drawingml/2006/picture">
+                  <pic:nvPicPr>
+                    <pic:cNvPr id="270924602" name="Picture 10" descr="A finger touching a small rectangular device&#10;&#10;Description automatically generated"/>
+                    <pic:cNvPicPr>
+                      <a:picLocks noChangeAspect="1" noChangeArrowheads="1"/>
+                    </pic:cNvPicPr>
+                  </pic:nvPicPr>
+                  <pic:blipFill rotWithShape="1">
+                    <a:blip r:embed="rId12" cstate="print">
+                      <a:extLst>
+                        <a:ext uri="{28A0092B-C50C-407E-A947-70E740481C1C}">
+                          <a14:useLocalDpi xmlns:a14="http://schemas.microsoft.com/office/drawing/2010/main" val="0"/>
+                        </a:ext>
+                      </a:extLst>
+                    </a:blip>
+                    <a:srcRect l="52277" r="26157"/>
+                    <a:stretch/>
+                  </pic:blipFill>
+                  <pic:spPr bwMode="auto">
+                    <a:xfrm rot="5400000">
+                      <a:off x="0" y="0"/>
+                      <a:ext cx="1235710" cy="3224530"/>
+                    </a:xfrm>
+                    <a:prstGeom prst="rect">
+                      <a:avLst/>
+                    </a:prstGeom>
+                    <a:noFill/>
+                    <a:ln>
+                      <a:noFill/>
+                    </a:ln>
+                    <a:extLst>
+                      <a:ext uri="{53640926-AAD7-44D8-BBD7-CCE9431645EC}">
+                        <a14:shadowObscured xmlns:a14="http://schemas.microsoft.com/office/drawing/2010/main"/>
+                      </a:ext>
+                    </a:extLst>
+                  </pic:spPr>
+                </pic:pic>
+              </a:graphicData>
+            </a:graphic>
+          </wp:anchor>
+        </w:drawing>
+      </w:r>
+      <w:r>
+        <w:t>On the other hand, if the password is inputted incorrectly, the system will tell you this and tell you then there are 2 more attempts allowed. If the password is correct on any of these other attempts, the system carries on as normal. But if the password is inputted in wrong 3 times in a row, the system will go into warning mode. As seen in the image below, this means there is a countdown that gives the chance for one more attempt of the password, but if the password is wrong again, or the timer runs out, then the alarm sounds, a code is sent to the cloud to alert it something is wrong, and the keypad system locks up.</w:t>
+      </w:r>
+      <w:r>
+        <w:rPr>
+          <w:noProof/>
+        </w:rPr>
+        <w:t xml:space="preserve"> </w:t>
+      </w:r>
+    </w:p>
+    <w:p>
+      <w:pPr>
+        <w:pStyle w:val="Heading3"/>
+      </w:pPr>
+      <w:r>
+        <w:lastRenderedPageBreak/>
+        <w:t>Locking</w:t>
+      </w:r>
+    </w:p>
+    <w:p>
+      <w:r>
+        <w:rPr>
+          <w:noProof/>
+        </w:rPr>
+        <w:drawing>
+          <wp:anchor distT="0" distB="0" distL="114300" distR="114300" simplePos="0" relativeHeight="251660288" behindDoc="0" locked="0" layoutInCell="1" allowOverlap="1" wp14:anchorId="21E2D964" wp14:editId="16BA97D7">
+            <wp:simplePos x="0" y="0"/>
+            <wp:positionH relativeFrom="column">
+              <wp:posOffset>807720</wp:posOffset>
+            </wp:positionH>
+            <wp:positionV relativeFrom="paragraph">
+              <wp:posOffset>946150</wp:posOffset>
+            </wp:positionV>
+            <wp:extent cx="3962400" cy="2293620"/>
+            <wp:effectExtent l="0" t="0" r="0" b="0"/>
+            <wp:wrapTopAndBottom/>
+            <wp:docPr id="1955331806" name="Picture 3" descr="A small green electronic device with a blue screen&#10;&#10;Description automatically generated"/>
+            <wp:cNvGraphicFramePr>
+              <a:graphicFrameLocks xmlns:a="http://schemas.openxmlformats.org/drawingml/2006/main" noChangeAspect="1"/>
+            </wp:cNvGraphicFramePr>
+            <a:graphic xmlns:a="http://schemas.openxmlformats.org/drawingml/2006/main">
+              <a:graphicData uri="http://schemas.openxmlformats.org/drawingml/2006/picture">
+                <pic:pic xmlns:pic="http://schemas.openxmlformats.org/drawingml/2006/picture">
+                  <pic:nvPicPr>
+                    <pic:cNvPr id="1955331806" name="Picture 3" descr="A small green electronic device with a blue screen&#10;&#10;Description automatically generated"/>
+                    <pic:cNvPicPr>
+                      <a:picLocks noChangeAspect="1" noChangeArrowheads="1"/>
+                    </pic:cNvPicPr>
+                  </pic:nvPicPr>
+                  <pic:blipFill rotWithShape="1">
+                    <a:blip r:embed="rId13" cstate="print">
+                      <a:extLst>
+                        <a:ext uri="{28A0092B-C50C-407E-A947-70E740481C1C}">
+                          <a14:useLocalDpi xmlns:a14="http://schemas.microsoft.com/office/drawing/2010/main" val="0"/>
+                        </a:ext>
+                      </a:extLst>
+                    </a:blip>
+                    <a:srcRect r="30867" b="28883"/>
+                    <a:stretch/>
+                  </pic:blipFill>
+                  <pic:spPr bwMode="auto">
+                    <a:xfrm>
+                      <a:off x="0" y="0"/>
+                      <a:ext cx="3962400" cy="2293620"/>
+                    </a:xfrm>
+                    <a:prstGeom prst="rect">
+                      <a:avLst/>
+                    </a:prstGeom>
+                    <a:noFill/>
+                    <a:ln>
+                      <a:noFill/>
+                    </a:ln>
+                    <a:extLst>
+                      <a:ext uri="{53640926-AAD7-44D8-BBD7-CCE9431645EC}">
+                        <a14:shadowObscured xmlns:a14="http://schemas.microsoft.com/office/drawing/2010/main"/>
+                      </a:ext>
+                    </a:extLst>
+                  </pic:spPr>
+                </pic:pic>
+              </a:graphicData>
+            </a:graphic>
+          </wp:anchor>
+        </w:drawing>
+      </w:r>
+      <w:r>
+        <w:t xml:space="preserve">Once unlocked the user has the option to relock the system with one button press. As seen in the image below, the option on the menu shows up as ‘Lock’ press it and the system goes back to asking or a password. This function allowed the user to easily arm the space that its installed in, protecting the building and themselves. The system is built to be more problematic to unlock than lock, for security reasons. </w:t>
+      </w:r>
+    </w:p>
+    <w:p>
+      <w:pPr>
+        <w:rPr>
+          <w:noProof/>
+        </w:rPr>
+      </w:pPr>
+    </w:p>
+    <w:p>
+      <w:pPr>
+        <w:pStyle w:val="Heading3"/>
+      </w:pPr>
+      <w:r>
+        <w:t>Alarm Test</w:t>
+      </w:r>
+    </w:p>
+    <w:p>
+      <w:r>
+        <w:rPr>
+          <w:noProof/>
+        </w:rPr>
+        <w:drawing>
+          <wp:anchor distT="0" distB="0" distL="114300" distR="114300" simplePos="0" relativeHeight="251661312" behindDoc="0" locked="0" layoutInCell="1" allowOverlap="1" wp14:anchorId="0F5FC3AA" wp14:editId="67E1F8D8">
+            <wp:simplePos x="0" y="0"/>
+            <wp:positionH relativeFrom="margin">
+              <wp:align>center</wp:align>
+            </wp:positionH>
+            <wp:positionV relativeFrom="paragraph">
+              <wp:posOffset>586105</wp:posOffset>
+            </wp:positionV>
+            <wp:extent cx="3855720" cy="2186940"/>
+            <wp:effectExtent l="0" t="0" r="0" b="3810"/>
+            <wp:wrapTopAndBottom/>
+            <wp:docPr id="1999360487" name="Picture 4" descr="A finger on a computer screen&#10;&#10;Description automatically generated"/>
+            <wp:cNvGraphicFramePr>
+              <a:graphicFrameLocks xmlns:a="http://schemas.openxmlformats.org/drawingml/2006/main" noChangeAspect="1"/>
+            </wp:cNvGraphicFramePr>
+            <a:graphic xmlns:a="http://schemas.openxmlformats.org/drawingml/2006/main">
+              <a:graphicData uri="http://schemas.openxmlformats.org/drawingml/2006/picture">
+                <pic:pic xmlns:pic="http://schemas.openxmlformats.org/drawingml/2006/picture">
+                  <pic:nvPicPr>
+                    <pic:cNvPr id="1999360487" name="Picture 4" descr="A finger on a computer screen&#10;&#10;Description automatically generated"/>
+                    <pic:cNvPicPr>
+                      <a:picLocks noChangeAspect="1" noChangeArrowheads="1"/>
+                    </pic:cNvPicPr>
+                  </pic:nvPicPr>
+                  <pic:blipFill rotWithShape="1">
+                    <a:blip r:embed="rId14" cstate="print">
+                      <a:extLst>
+                        <a:ext uri="{28A0092B-C50C-407E-A947-70E740481C1C}">
+                          <a14:useLocalDpi xmlns:a14="http://schemas.microsoft.com/office/drawing/2010/main" val="0"/>
+                        </a:ext>
+                      </a:extLst>
+                    </a:blip>
+                    <a:srcRect r="32728" b="32191"/>
+                    <a:stretch/>
+                  </pic:blipFill>
+                  <pic:spPr bwMode="auto">
+                    <a:xfrm>
+                      <a:off x="0" y="0"/>
+                      <a:ext cx="3855720" cy="2186940"/>
+                    </a:xfrm>
+                    <a:prstGeom prst="rect">
+                      <a:avLst/>
+                    </a:prstGeom>
+                    <a:noFill/>
+                    <a:ln>
+                      <a:noFill/>
+                    </a:ln>
+                    <a:extLst>
+                      <a:ext uri="{53640926-AAD7-44D8-BBD7-CCE9431645EC}">
+                        <a14:shadowObscured xmlns:a14="http://schemas.microsoft.com/office/drawing/2010/main"/>
+                      </a:ext>
+                    </a:extLst>
+                  </pic:spPr>
+                </pic:pic>
+              </a:graphicData>
+            </a:graphic>
+          </wp:anchor>
+        </w:drawing>
+      </w:r>
+      <w:r>
+        <w:t>Included in the menu is an alarm test, much like a smoke alarm, every now and then you’ll want to test if the alarm is working. It sounds the alarm for a few seconds, enough to know it works, then turns off.</w:t>
+      </w:r>
+    </w:p>
+    <w:p>
+      <w:pPr>
+        <w:pStyle w:val="Heading3"/>
+      </w:pPr>
+      <w:r>
+        <w:t>Network Test</w:t>
+      </w:r>
+    </w:p>
+    <w:p>
+      <w:r>
+        <w:t>%%%%%%%</w:t>
+      </w:r>
+    </w:p>
+    <w:p>
+      <w:pPr>
+        <w:jc w:val="center"/>
+      </w:pPr>
+      <w:r>
+        <w:t>PHOTO NETWORK TEST</w:t>
+      </w:r>
+    </w:p>
+    <w:p>
+      <w:pPr>
+        <w:pStyle w:val="Heading3"/>
+      </w:pPr>
+      <w:r>
+        <w:lastRenderedPageBreak/>
+        <w:t>Support</w:t>
+      </w:r>
+    </w:p>
+    <w:p>
+      <w:r>
+        <w:rPr>
+          <w:noProof/>
+        </w:rPr>
+        <w:drawing>
+          <wp:anchor distT="0" distB="0" distL="114300" distR="114300" simplePos="0" relativeHeight="251662336" behindDoc="0" locked="0" layoutInCell="1" allowOverlap="1" wp14:anchorId="63145720" wp14:editId="1E5F4C9B">
+            <wp:simplePos x="0" y="0"/>
+            <wp:positionH relativeFrom="column">
+              <wp:posOffset>845820</wp:posOffset>
+            </wp:positionH>
+            <wp:positionV relativeFrom="paragraph">
+              <wp:posOffset>406400</wp:posOffset>
+            </wp:positionV>
+            <wp:extent cx="3863340" cy="2225040"/>
+            <wp:effectExtent l="0" t="0" r="3810" b="3810"/>
+            <wp:wrapTopAndBottom/>
+            <wp:docPr id="1660966288" name="Picture 5" descr="A close up of a computer&#10;&#10;Description automatically generated"/>
+            <wp:cNvGraphicFramePr>
+              <a:graphicFrameLocks xmlns:a="http://schemas.openxmlformats.org/drawingml/2006/main" noChangeAspect="1"/>
+            </wp:cNvGraphicFramePr>
+            <a:graphic xmlns:a="http://schemas.openxmlformats.org/drawingml/2006/main">
+              <a:graphicData uri="http://schemas.openxmlformats.org/drawingml/2006/picture">
+                <pic:pic xmlns:pic="http://schemas.openxmlformats.org/drawingml/2006/picture">
+                  <pic:nvPicPr>
+                    <pic:cNvPr id="1660966288" name="Picture 5" descr="A close up of a computer&#10;&#10;Description automatically generated"/>
+                    <pic:cNvPicPr>
+                      <a:picLocks noChangeAspect="1" noChangeArrowheads="1"/>
+                    </pic:cNvPicPr>
+                  </pic:nvPicPr>
+                  <pic:blipFill rotWithShape="1">
+                    <a:blip r:embed="rId15" cstate="print">
+                      <a:extLst>
+                        <a:ext uri="{28A0092B-C50C-407E-A947-70E740481C1C}">
+                          <a14:useLocalDpi xmlns:a14="http://schemas.microsoft.com/office/drawing/2010/main" val="0"/>
+                        </a:ext>
+                      </a:extLst>
+                    </a:blip>
+                    <a:srcRect r="32595" b="31010"/>
+                    <a:stretch/>
+                  </pic:blipFill>
+                  <pic:spPr bwMode="auto">
+                    <a:xfrm>
+                      <a:off x="0" y="0"/>
+                      <a:ext cx="3863340" cy="2225040"/>
+                    </a:xfrm>
+                    <a:prstGeom prst="rect">
+                      <a:avLst/>
+                    </a:prstGeom>
+                    <a:noFill/>
+                    <a:ln>
+                      <a:noFill/>
+                    </a:ln>
+                    <a:extLst>
+                      <a:ext uri="{53640926-AAD7-44D8-BBD7-CCE9431645EC}">
+                        <a14:shadowObscured xmlns:a14="http://schemas.microsoft.com/office/drawing/2010/main"/>
+                      </a:ext>
+                    </a:extLst>
+                  </pic:spPr>
+                </pic:pic>
+              </a:graphicData>
+            </a:graphic>
+          </wp:anchor>
+        </w:drawing>
+      </w:r>
+      <w:r>
+        <w:t>The last option on the menu list is simply a help page with the website link on it and a phone number to contact a help line for the system.</w:t>
+      </w:r>
+    </w:p>
+    <w:p>
+      <w:pPr>
+        <w:rPr>
+          <w:noProof/>
+        </w:rPr>
+      </w:pPr>
+    </w:p>
+    <w:p>
+      <w:pPr>
+        <w:pStyle w:val="Heading2"/>
+      </w:pPr>
+      <w:r>
+        <w:t>Bugs</w:t>
+      </w:r>
+    </w:p>
+    <w:p>
+      <w:r>
+        <w:t>For bug testing</w:t>
+      </w:r>
+      <w:r>
+        <w:t xml:space="preserve"> for integration</w:t>
+      </w:r>
+      <w:r>
+        <w:t>, see Bug Testing and Critical Reflections section</w:t>
+      </w:r>
+      <w:r>
+        <w:t>.</w:t>
+      </w:r>
+    </w:p>
+    <w:p>
+      <w:bookmarkStart w:id="2" w:name="_GoBack"/>
+      <w:bookmarkEnd w:id="2"/>
+    </w:p>
+    <w:p>
+      <w:pPr>
+        <w:pStyle w:val="Heading2"/>
+      </w:pPr>
+      <w:r>
+        <w:t>Testing</w:t>
+      </w:r>
+    </w:p>
+    <w:p/>
+    <w:p>
+      <w:pPr>
+        <w:pStyle w:val="Heading2"/>
+      </w:pPr>
+      <w:r>
+        <w:t>Limitations</w:t>
+      </w:r>
+    </w:p>
+    <w:p/>
+    <w:p>
+      <w:pPr>
+        <w:rPr>
+          <w:lang w:val="en-US"/>
+        </w:rPr>
+      </w:pPr>
     </w:p>
     <w:p>
       <w:pPr>
@@ -704,14 +1604,14 @@
           <w:lang w:val="en-US"/>
         </w:rPr>
       </w:pPr>
-      <w:bookmarkStart w:id="2" w:name="_Toc147225417"/>
+      <w:bookmarkStart w:id="3" w:name="_Toc147225417"/>
       <w:r>
         <w:rPr>
           <w:lang w:val="en-US"/>
         </w:rPr>
         <w:t>Application</w:t>
       </w:r>
-      <w:bookmarkEnd w:id="2"/>
+      <w:bookmarkEnd w:id="3"/>
     </w:p>
     <w:p>
       <w:pPr>
@@ -743,6 +1643,7 @@
         <w:rPr>
           <w:lang w:val="en-US"/>
         </w:rPr>
+        <w:lastRenderedPageBreak/>
         <w:t>Dashboard</w:t>
       </w:r>
     </w:p>
@@ -755,6 +1656,7 @@
       </w:pPr>
       <w:r>
         <w:rPr>
+          <w:noProof/>
           <w:lang w:val="en-US"/>
         </w:rPr>
         <w:drawing>
@@ -773,7 +1675,7 @@
                     <pic:cNvPicPr/>
                   </pic:nvPicPr>
                   <pic:blipFill>
-                    <a:blip r:embed="rId5"/>
+                    <a:blip r:embed="rId16"/>
                     <a:stretch>
                       <a:fillRect/>
                     </a:stretch>
@@ -844,6 +1746,7 @@
       </w:pPr>
       <w:r>
         <w:rPr>
+          <w:noProof/>
           <w:lang w:val="en-US"/>
         </w:rPr>
         <w:drawing>
@@ -862,7 +1765,7 @@
                     <pic:cNvPicPr/>
                   </pic:nvPicPr>
                   <pic:blipFill>
-                    <a:blip r:embed="rId6"/>
+                    <a:blip r:embed="rId17"/>
                     <a:stretch>
                       <a:fillRect/>
                     </a:stretch>
@@ -923,14 +1826,15 @@
           <w:lang w:val="en-US"/>
         </w:rPr>
       </w:pPr>
-      <w:bookmarkStart w:id="3" w:name="_Toc147225418"/>
-      <w:r>
-        <w:rPr>
-          <w:lang w:val="en-US"/>
-        </w:rPr>
+      <w:bookmarkStart w:id="4" w:name="_Toc147225418"/>
+      <w:r>
+        <w:rPr>
+          <w:lang w:val="en-US"/>
+        </w:rPr>
+        <w:lastRenderedPageBreak/>
         <w:t>Communication System</w:t>
       </w:r>
-      <w:bookmarkEnd w:id="3"/>
+      <w:bookmarkEnd w:id="4"/>
     </w:p>
     <w:p>
       <w:pPr>
@@ -998,8 +1902,28 @@
         <w:rPr>
           <w:lang w:val="en-US"/>
         </w:rPr>
+        <w:t xml:space="preserve">Bug </w:t>
+      </w:r>
+      <w:r>
+        <w:rPr>
+          <w:lang w:val="en-US"/>
+        </w:rPr>
         <w:t>Testing and Critical Reflections</w:t>
       </w:r>
+      <w:r>
+        <w:rPr>
+          <w:lang w:val="en-US"/>
+        </w:rPr>
+        <w:t xml:space="preserve"> during </w:t>
+      </w:r>
+      <w:proofErr w:type="spellStart"/>
+      <w:r>
+        <w:rPr>
+          <w:lang w:val="en-US"/>
+        </w:rPr>
+        <w:t>intigrations</w:t>
+      </w:r>
+      <w:proofErr w:type="spellEnd"/>
     </w:p>
     <w:p>
       <w:pPr>
@@ -1021,7 +1945,7 @@
 </file>
 
 <file path=word/styles.xml><?xml version="1.0" encoding="utf-8"?>
-<w:styles xmlns:mc="http://schemas.openxmlformats.org/markup-compatibility/2006" xmlns:r="http://schemas.openxmlformats.org/officeDocument/2006/relationships" xmlns:w="http://schemas.openxmlformats.org/wordprocessingml/2006/main" xmlns:w14="http://schemas.microsoft.com/office/word/2010/wordml" xmlns:w15="http://schemas.microsoft.com/office/word/2012/wordml" xmlns:w16cex="http://schemas.microsoft.com/office/word/2018/wordml/cex" xmlns:w16cid="http://schemas.microsoft.com/office/word/2016/wordml/cid" xmlns:w16="http://schemas.microsoft.com/office/word/2018/wordml" xmlns:w16sdtdh="http://schemas.microsoft.com/office/word/2020/wordml/sdtdatahash" xmlns:w16se="http://schemas.microsoft.com/office/word/2015/wordml/symex" mc:Ignorable="w14 w15 w16se w16cid w16 w16cex w16sdtdh">
+<w:styles xmlns:mc="http://schemas.openxmlformats.org/markup-compatibility/2006" xmlns:r="http://schemas.openxmlformats.org/officeDocument/2006/relationships" xmlns:w="http://schemas.openxmlformats.org/wordprocessingml/2006/main" xmlns:w14="http://schemas.microsoft.com/office/word/2010/wordml" xmlns:w15="http://schemas.microsoft.com/office/word/2012/wordml" xmlns:w16cid="http://schemas.microsoft.com/office/word/2016/wordml/cid" xmlns:w16se="http://schemas.microsoft.com/office/word/2015/wordml/symex" mc:Ignorable="w14 w15 w16se w16cid">
   <w:docDefaults>
     <w:rPrDefault>
       <w:rPr>
@@ -1039,7 +1963,7 @@
       </w:pPr>
     </w:pPrDefault>
   </w:docDefaults>
-  <w:latentStyles w:defLockedState="0" w:defUIPriority="99" w:defSemiHidden="0" w:defUnhideWhenUsed="0" w:defQFormat="0" w:count="376">
+  <w:latentStyles w:defLockedState="0" w:defUIPriority="99" w:defSemiHidden="0" w:defUnhideWhenUsed="0" w:defQFormat="0" w:count="375">
     <w:lsdException w:name="Normal" w:uiPriority="0" w:qFormat="1"/>
     <w:lsdException w:name="heading 1" w:uiPriority="9" w:qFormat="1"/>
     <w:lsdException w:name="heading 2" w:semiHidden="1" w:uiPriority="9" w:unhideWhenUsed="1" w:qFormat="1"/>
@@ -1415,7 +2339,6 @@
     <w:lsdException w:name="Smart Hyperlink" w:semiHidden="1" w:unhideWhenUsed="1"/>
     <w:lsdException w:name="Hashtag" w:semiHidden="1" w:unhideWhenUsed="1"/>
     <w:lsdException w:name="Unresolved Mention" w:semiHidden="1" w:unhideWhenUsed="1"/>
-    <w:lsdException w:name="Smart Link" w:semiHidden="1" w:unhideWhenUsed="1"/>
   </w:latentStyles>
   <w:style w:type="paragraph" w:default="1" w:styleId="Normal">
     <w:name w:val="Normal"/>
@@ -1462,6 +2385,30 @@
       <w:color w:val="2F5496" w:themeColor="accent1" w:themeShade="BF"/>
       <w:sz w:val="26"/>
       <w:szCs w:val="26"/>
+    </w:rPr>
+  </w:style>
+  <w:style w:type="paragraph" w:styleId="Heading3">
+    <w:name w:val="heading 3"/>
+    <w:basedOn w:val="Normal"/>
+    <w:next w:val="Normal"/>
+    <w:link w:val="Heading3Char"/>
+    <w:uiPriority w:val="9"/>
+    <w:unhideWhenUsed/>
+    <w:qFormat/>
+    <w:rsid w:val="000F6696"/>
+    <w:pPr>
+      <w:keepNext/>
+      <w:keepLines/>
+      <w:spacing w:before="40" w:after="0"/>
+      <w:outlineLvl w:val="2"/>
+    </w:pPr>
+    <w:rPr>
+      <w:rFonts w:asciiTheme="majorHAnsi" w:eastAsiaTheme="majorEastAsia" w:hAnsiTheme="majorHAnsi" w:cstheme="majorBidi"/>
+      <w:color w:val="1F3763" w:themeColor="accent1" w:themeShade="7F"/>
+      <w:kern w:val="0"/>
+      <w:sz w:val="24"/>
+      <w:szCs w:val="24"/>
+      <w14:ligatures w14:val="none"/>
     </w:rPr>
   </w:style>
   <w:style w:type="character" w:default="1" w:styleId="DefaultParagraphFont">
@@ -1586,11 +2533,26 @@
       <w:szCs w:val="26"/>
     </w:rPr>
   </w:style>
+  <w:style w:type="character" w:customStyle="1" w:styleId="Heading3Char">
+    <w:name w:val="Heading 3 Char"/>
+    <w:basedOn w:val="DefaultParagraphFont"/>
+    <w:link w:val="Heading3"/>
+    <w:uiPriority w:val="9"/>
+    <w:rsid w:val="000F6696"/>
+    <w:rPr>
+      <w:rFonts w:asciiTheme="majorHAnsi" w:eastAsiaTheme="majorEastAsia" w:hAnsiTheme="majorHAnsi" w:cstheme="majorBidi"/>
+      <w:color w:val="1F3763" w:themeColor="accent1" w:themeShade="7F"/>
+      <w:kern w:val="0"/>
+      <w:sz w:val="24"/>
+      <w:szCs w:val="24"/>
+      <w14:ligatures w14:val="none"/>
+    </w:rPr>
+  </w:style>
 </w:styles>
 </file>
 
 <file path=word/glossary/document.xml><?xml version="1.0" encoding="utf-8"?>
-<w:glossaryDocument xmlns:wpc="http://schemas.microsoft.com/office/word/2010/wordprocessingCanvas" xmlns:cx="http://schemas.microsoft.com/office/drawing/2014/chartex" xmlns:cx1="http://schemas.microsoft.com/office/drawing/2015/9/8/chartex" xmlns:cx2="http://schemas.microsoft.com/office/drawing/2015/10/21/chartex" xmlns:cx3="http://schemas.microsoft.com/office/drawing/2016/5/9/chartex" xmlns:cx4="http://schemas.microsoft.com/office/drawing/2016/5/10/chartex" xmlns:cx5="http://schemas.microsoft.com/office/drawing/2016/5/11/chartex" xmlns:cx6="http://schemas.microsoft.com/office/drawing/2016/5/12/chartex" xmlns:cx7="http://schemas.microsoft.com/office/drawing/2016/5/13/chartex" xmlns:cx8="http://schemas.microsoft.com/office/drawing/2016/5/14/chartex" xmlns:mc="http://schemas.openxmlformats.org/markup-compatibility/2006" xmlns:aink="http://schemas.microsoft.com/office/drawing/2016/ink" xmlns:am3d="http://schemas.microsoft.com/office/drawing/2017/model3d" xmlns:o="urn:schemas-microsoft-com:office:office" xmlns:oel="http://schemas.microsoft.com/office/2019/extlst" xmlns:r="http://schemas.openxmlformats.org/officeDocument/2006/relationships" xmlns:m="http://schemas.openxmlformats.org/officeDocument/2006/math" xmlns:v="urn:schemas-microsoft-com:vml" xmlns:wp14="http://schemas.microsoft.com/office/word/2010/wordprocessingDrawing" xmlns:wp="http://schemas.openxmlformats.org/drawingml/2006/wordprocessingDrawing" xmlns:w10="urn:schemas-microsoft-com:office:word" xmlns:w="http://schemas.openxmlformats.org/wordprocessingml/2006/main" xmlns:w14="http://schemas.microsoft.com/office/word/2010/wordml" xmlns:w15="http://schemas.microsoft.com/office/word/2012/wordml" xmlns:w16cex="http://schemas.microsoft.com/office/word/2018/wordml/cex" xmlns:w16cid="http://schemas.microsoft.com/office/word/2016/wordml/cid" xmlns:w16="http://schemas.microsoft.com/office/word/2018/wordml" xmlns:w16sdtdh="http://schemas.microsoft.com/office/word/2020/wordml/sdtdatahash" xmlns:w16se="http://schemas.microsoft.com/office/word/2015/wordml/symex" xmlns:wpg="http://schemas.microsoft.com/office/word/2010/wordprocessingGroup" xmlns:wpi="http://schemas.microsoft.com/office/word/2010/wordprocessingInk" xmlns:wne="http://schemas.microsoft.com/office/word/2006/wordml" xmlns:wps="http://schemas.microsoft.com/office/word/2010/wordprocessingShape" mc:Ignorable="w14 w15 w16se w16cid w16 w16cex w16sdtdh wp14">
+<w:glossaryDocument xmlns:wpc="http://schemas.microsoft.com/office/word/2010/wordprocessingCanvas" xmlns:cx="http://schemas.microsoft.com/office/drawing/2014/chartex" xmlns:cx1="http://schemas.microsoft.com/office/drawing/2015/9/8/chartex" xmlns:cx2="http://schemas.microsoft.com/office/drawing/2015/10/21/chartex" xmlns:cx3="http://schemas.microsoft.com/office/drawing/2016/5/9/chartex" xmlns:cx4="http://schemas.microsoft.com/office/drawing/2016/5/10/chartex" xmlns:cx5="http://schemas.microsoft.com/office/drawing/2016/5/11/chartex" xmlns:cx6="http://schemas.microsoft.com/office/drawing/2016/5/12/chartex" xmlns:cx7="http://schemas.microsoft.com/office/drawing/2016/5/13/chartex" xmlns:cx8="http://schemas.microsoft.com/office/drawing/2016/5/14/chartex" xmlns:mc="http://schemas.openxmlformats.org/markup-compatibility/2006" xmlns:aink="http://schemas.microsoft.com/office/drawing/2016/ink" xmlns:am3d="http://schemas.microsoft.com/office/drawing/2017/model3d" xmlns:o="urn:schemas-microsoft-com:office:office" xmlns:r="http://schemas.openxmlformats.org/officeDocument/2006/relationships" xmlns:m="http://schemas.openxmlformats.org/officeDocument/2006/math" xmlns:v="urn:schemas-microsoft-com:vml" xmlns:wp14="http://schemas.microsoft.com/office/word/2010/wordprocessingDrawing" xmlns:wp="http://schemas.openxmlformats.org/drawingml/2006/wordprocessingDrawing" xmlns:w10="urn:schemas-microsoft-com:office:word" xmlns:w="http://schemas.openxmlformats.org/wordprocessingml/2006/main" xmlns:w14="http://schemas.microsoft.com/office/word/2010/wordml" xmlns:w15="http://schemas.microsoft.com/office/word/2012/wordml" xmlns:w16cid="http://schemas.microsoft.com/office/word/2016/wordml/cid" xmlns:w16se="http://schemas.microsoft.com/office/word/2015/wordml/symex" xmlns:wpg="http://schemas.microsoft.com/office/word/2010/wordprocessingGroup" xmlns:wpi="http://schemas.microsoft.com/office/word/2010/wordprocessingInk" xmlns:wne="http://schemas.microsoft.com/office/word/2006/wordml" xmlns:wps="http://schemas.microsoft.com/office/word/2010/wordprocessingShape" mc:Ignorable="w14 w15 w16se w16cid wp14">
   <w:docParts>
     <w:docPart>
       <w:docPartPr>
@@ -1753,13 +2715,13 @@
 </file>
 
 <file path=word/glossary/fontTable.xml><?xml version="1.0" encoding="utf-8"?>
-<w:fonts xmlns:mc="http://schemas.openxmlformats.org/markup-compatibility/2006" xmlns:r="http://schemas.openxmlformats.org/officeDocument/2006/relationships" xmlns:w="http://schemas.openxmlformats.org/wordprocessingml/2006/main" xmlns:w14="http://schemas.microsoft.com/office/word/2010/wordml" xmlns:w15="http://schemas.microsoft.com/office/word/2012/wordml" xmlns:w16cex="http://schemas.microsoft.com/office/word/2018/wordml/cex" xmlns:w16cid="http://schemas.microsoft.com/office/word/2016/wordml/cid" xmlns:w16="http://schemas.microsoft.com/office/word/2018/wordml" xmlns:w16sdtdh="http://schemas.microsoft.com/office/word/2020/wordml/sdtdatahash" xmlns:w16se="http://schemas.microsoft.com/office/word/2015/wordml/symex" mc:Ignorable="w14 w15 w16se w16cid w16 w16cex w16sdtdh">
+<w:fonts xmlns:mc="http://schemas.openxmlformats.org/markup-compatibility/2006" xmlns:r="http://schemas.openxmlformats.org/officeDocument/2006/relationships" xmlns:w="http://schemas.openxmlformats.org/wordprocessingml/2006/main" xmlns:w14="http://schemas.microsoft.com/office/word/2010/wordml" xmlns:w15="http://schemas.microsoft.com/office/word/2012/wordml" xmlns:w16cid="http://schemas.microsoft.com/office/word/2016/wordml/cid" xmlns:w16se="http://schemas.microsoft.com/office/word/2015/wordml/symex" mc:Ignorable="w14 w15 w16se w16cid">
   <w:font w:name="Calibri">
     <w:panose1 w:val="020F0502020204030204"/>
     <w:charset w:val="00"/>
     <w:family w:val="swiss"/>
     <w:pitch w:val="variable"/>
-    <w:sig w:usb0="E4002EFF" w:usb1="C200247B" w:usb2="00000009" w:usb3="00000000" w:csb0="000001FF" w:csb1="00000000"/>
+    <w:sig w:usb0="E4002EFF" w:usb1="C000247B" w:usb2="00000009" w:usb3="00000000" w:csb0="000001FF" w:csb1="00000000"/>
   </w:font>
   <w:font w:name="Times New Roman">
     <w:panose1 w:val="02020603050405020304"/>
@@ -1773,13 +2735,13 @@
     <w:charset w:val="00"/>
     <w:family w:val="swiss"/>
     <w:pitch w:val="variable"/>
-    <w:sig w:usb0="E4002EFF" w:usb1="C200247B" w:usb2="00000009" w:usb3="00000000" w:csb0="000001FF" w:csb1="00000000"/>
+    <w:sig w:usb0="E4002EFF" w:usb1="C000247B" w:usb2="00000009" w:usb3="00000000" w:csb0="000001FF" w:csb1="00000000"/>
   </w:font>
 </w:fonts>
 </file>
 
 <file path=word/glossary/settings.xml><?xml version="1.0" encoding="utf-8"?>
-<w:settings xmlns:mc="http://schemas.openxmlformats.org/markup-compatibility/2006" xmlns:o="urn:schemas-microsoft-com:office:office" xmlns:r="http://schemas.openxmlformats.org/officeDocument/2006/relationships" xmlns:m="http://schemas.openxmlformats.org/officeDocument/2006/math" xmlns:v="urn:schemas-microsoft-com:vml" xmlns:w10="urn:schemas-microsoft-com:office:word" xmlns:w="http://schemas.openxmlformats.org/wordprocessingml/2006/main" xmlns:w14="http://schemas.microsoft.com/office/word/2010/wordml" xmlns:w15="http://schemas.microsoft.com/office/word/2012/wordml" xmlns:w16cex="http://schemas.microsoft.com/office/word/2018/wordml/cex" xmlns:w16cid="http://schemas.microsoft.com/office/word/2016/wordml/cid" xmlns:w16="http://schemas.microsoft.com/office/word/2018/wordml" xmlns:w16sdtdh="http://schemas.microsoft.com/office/word/2020/wordml/sdtdatahash" xmlns:w16se="http://schemas.microsoft.com/office/word/2015/wordml/symex" xmlns:sl="http://schemas.openxmlformats.org/schemaLibrary/2006/main" mc:Ignorable="w14 w15 w16se w16cid w16 w16cex w16sdtdh">
+<w:settings xmlns:mc="http://schemas.openxmlformats.org/markup-compatibility/2006" xmlns:o="urn:schemas-microsoft-com:office:office" xmlns:r="http://schemas.openxmlformats.org/officeDocument/2006/relationships" xmlns:m="http://schemas.openxmlformats.org/officeDocument/2006/math" xmlns:v="urn:schemas-microsoft-com:vml" xmlns:w10="urn:schemas-microsoft-com:office:word" xmlns:w="http://schemas.openxmlformats.org/wordprocessingml/2006/main" xmlns:w14="http://schemas.microsoft.com/office/word/2010/wordml" xmlns:w15="http://schemas.microsoft.com/office/word/2012/wordml" xmlns:w16cid="http://schemas.microsoft.com/office/word/2016/wordml/cid" xmlns:w16se="http://schemas.microsoft.com/office/word/2015/wordml/symex" xmlns:sl="http://schemas.openxmlformats.org/schemaLibrary/2006/main" mc:Ignorable="w14 w15 w16se w16cid">
   <w:view w:val="normal"/>
   <w:defaultTabStop w:val="720"/>
   <w:characterSpacingControl w:val="doNotCompress"/>
@@ -1794,6 +2756,7 @@
   </w:compat>
   <w:rsids>
     <w:rsidRoot w:val="00D9578C"/>
+    <w:rsid w:val="00521B27"/>
     <w:rsid w:val="00D9578C"/>
   </w:rsids>
   <m:mathPr>
@@ -1818,7 +2781,7 @@
 </file>
 
 <file path=word/glossary/styles.xml><?xml version="1.0" encoding="utf-8"?>
-<w:styles xmlns:mc="http://schemas.openxmlformats.org/markup-compatibility/2006" xmlns:r="http://schemas.openxmlformats.org/officeDocument/2006/relationships" xmlns:w="http://schemas.openxmlformats.org/wordprocessingml/2006/main" xmlns:w14="http://schemas.microsoft.com/office/word/2010/wordml" xmlns:w15="http://schemas.microsoft.com/office/word/2012/wordml" xmlns:w16cex="http://schemas.microsoft.com/office/word/2018/wordml/cex" xmlns:w16cid="http://schemas.microsoft.com/office/word/2016/wordml/cid" xmlns:w16="http://schemas.microsoft.com/office/word/2018/wordml" xmlns:w16sdtdh="http://schemas.microsoft.com/office/word/2020/wordml/sdtdatahash" xmlns:w16se="http://schemas.microsoft.com/office/word/2015/wordml/symex" mc:Ignorable="w14 w15 w16se w16cid w16 w16cex w16sdtdh">
+<w:styles xmlns:mc="http://schemas.openxmlformats.org/markup-compatibility/2006" xmlns:r="http://schemas.openxmlformats.org/officeDocument/2006/relationships" xmlns:w="http://schemas.openxmlformats.org/wordprocessingml/2006/main" xmlns:w14="http://schemas.microsoft.com/office/word/2010/wordml" xmlns:w15="http://schemas.microsoft.com/office/word/2012/wordml" xmlns:w16cid="http://schemas.microsoft.com/office/word/2016/wordml/cid" xmlns:w16se="http://schemas.microsoft.com/office/word/2015/wordml/symex" mc:Ignorable="w14 w15 w16se w16cid">
   <w:docDefaults>
     <w:rPrDefault>
       <w:rPr>
@@ -1836,7 +2799,7 @@
       </w:pPr>
     </w:pPrDefault>
   </w:docDefaults>
-  <w:latentStyles w:defLockedState="0" w:defUIPriority="99" w:defSemiHidden="0" w:defUnhideWhenUsed="0" w:defQFormat="0" w:count="376">
+  <w:latentStyles w:defLockedState="0" w:defUIPriority="99" w:defSemiHidden="0" w:defUnhideWhenUsed="0" w:defQFormat="0" w:count="375">
     <w:lsdException w:name="Normal" w:uiPriority="0" w:qFormat="1"/>
     <w:lsdException w:name="heading 1" w:uiPriority="9" w:qFormat="1"/>
     <w:lsdException w:name="heading 2" w:semiHidden="1" w:uiPriority="9" w:unhideWhenUsed="1" w:qFormat="1"/>
@@ -2212,7 +3175,6 @@
     <w:lsdException w:name="Smart Hyperlink" w:semiHidden="1" w:unhideWhenUsed="1"/>
     <w:lsdException w:name="Hashtag" w:semiHidden="1" w:unhideWhenUsed="1"/>
     <w:lsdException w:name="Unresolved Mention" w:semiHidden="1" w:unhideWhenUsed="1"/>
-    <w:lsdException w:name="Smart Link" w:semiHidden="1" w:unhideWhenUsed="1"/>
   </w:latentStyles>
   <w:style w:type="paragraph" w:default="1" w:styleId="Normal">
     <w:name w:val="Normal"/>
@@ -2269,7 +3231,7 @@
 </file>
 
 <file path=word/glossary/webSettings.xml><?xml version="1.0" encoding="utf-8"?>
-<w:webSettings xmlns:mc="http://schemas.openxmlformats.org/markup-compatibility/2006" xmlns:r="http://schemas.openxmlformats.org/officeDocument/2006/relationships" xmlns:w="http://schemas.openxmlformats.org/wordprocessingml/2006/main" xmlns:w14="http://schemas.microsoft.com/office/word/2010/wordml" xmlns:w15="http://schemas.microsoft.com/office/word/2012/wordml" xmlns:w16cex="http://schemas.microsoft.com/office/word/2018/wordml/cex" xmlns:w16cid="http://schemas.microsoft.com/office/word/2016/wordml/cid" xmlns:w16="http://schemas.microsoft.com/office/word/2018/wordml" xmlns:w16sdtdh="http://schemas.microsoft.com/office/word/2020/wordml/sdtdatahash" xmlns:w16se="http://schemas.microsoft.com/office/word/2015/wordml/symex" mc:Ignorable="w14 w15 w16se w16cid w16 w16cex w16sdtdh">
+<w:webSettings xmlns:mc="http://schemas.openxmlformats.org/markup-compatibility/2006" xmlns:r="http://schemas.openxmlformats.org/officeDocument/2006/relationships" xmlns:w="http://schemas.openxmlformats.org/wordprocessingml/2006/main" xmlns:w14="http://schemas.microsoft.com/office/word/2010/wordml" xmlns:w15="http://schemas.microsoft.com/office/word/2012/wordml" xmlns:w16cid="http://schemas.microsoft.com/office/word/2016/wordml/cid" xmlns:w16se="http://schemas.microsoft.com/office/word/2015/wordml/symex" mc:Ignorable="w14 w15 w16se w16cid">
   <w:optimizeForBrowser/>
   <w:allowPNG/>
 </w:webSettings>
@@ -2575,7 +3537,7 @@
 </file>
 
 <file path=customXml/itemProps1.xml><?xml version="1.0" encoding="utf-8"?>
-<ds:datastoreItem xmlns:ds="http://schemas.openxmlformats.org/officeDocument/2006/customXml" ds:itemID="{08E24AA0-885E-40B6-8D12-AE27FB81B147}">
+<ds:datastoreItem xmlns:ds="http://schemas.openxmlformats.org/officeDocument/2006/customXml" ds:itemID="{07AFAFFD-A104-4FA3-8392-87569D0C7CF6}">
   <ds:schemaRefs>
     <ds:schemaRef ds:uri="http://schemas.openxmlformats.org/officeDocument/2006/bibliography"/>
   </ds:schemaRefs>

</xml_diff>

<commit_message>
Added Node 2 Segment
</commit_message>
<xml_diff>
--- a/Meeting Minutes/Documentation/Open Source Security.docx
+++ b/Meeting Minutes/Documentation/Open Source Security.docx
@@ -68,13 +68,23 @@
                         <w:sz w:val="24"/>
                       </w:rPr>
                     </w:pPr>
+                    <w:proofErr w:type="gramStart"/>
                     <w:r>
                       <w:rPr>
                         <w:color w:val="2F5496" w:themeColor="accent1" w:themeShade="BF"/>
                         <w:sz w:val="24"/>
                         <w:szCs w:val="24"/>
                       </w:rPr>
-                      <w:t>Open Source Security</w:t>
+                      <w:t>Open Source</w:t>
+                    </w:r>
+                    <w:proofErr w:type="gramEnd"/>
+                    <w:r>
+                      <w:rPr>
+                        <w:color w:val="2F5496" w:themeColor="accent1" w:themeShade="BF"/>
+                        <w:sz w:val="24"/>
+                        <w:szCs w:val="24"/>
+                      </w:rPr>
+                      <w:t xml:space="preserve"> Security</w:t>
                     </w:r>
                   </w:p>
                 </w:tc>
@@ -2409,12 +2419,14 @@
         </w:rPr>
         <w:t xml:space="preserve"> located at networked computers communicate and coordinates their actions only </w:t>
       </w:r>
+      <w:proofErr w:type="gramStart"/>
       <w:r>
         <w:rPr>
           <w:lang w:val="en-US"/>
         </w:rPr>
         <w:t>by passing</w:t>
       </w:r>
+      <w:proofErr w:type="gramEnd"/>
       <w:r>
         <w:rPr>
           <w:lang w:val="en-US"/>
@@ -2445,7 +2457,35 @@
         <w:rPr>
           <w:lang w:val="en-US"/>
         </w:rPr>
-        <w:t>Each node within a distributed system communicates with one another through the use of messages. Messages are segments of information that is passed between each node that instructs specific nodes or all nodes to complete a specific task, messages can also contain information which allows for the distributed system to keep all of its nodes up to date with one another.</w:t>
+        <w:t xml:space="preserve">Each node within a distributed system communicates with one another </w:t>
+      </w:r>
+      <w:proofErr w:type="gramStart"/>
+      <w:r>
+        <w:rPr>
+          <w:lang w:val="en-US"/>
+        </w:rPr>
+        <w:t>through the use of</w:t>
+      </w:r>
+      <w:proofErr w:type="gramEnd"/>
+      <w:r>
+        <w:rPr>
+          <w:lang w:val="en-US"/>
+        </w:rPr>
+        <w:t xml:space="preserve"> messages. Messages are segments of information that is passed between each node that instructs specific nodes or all nodes to complete a specific task, messages can also contain information which allows for the distributed system to keep </w:t>
+      </w:r>
+      <w:proofErr w:type="gramStart"/>
+      <w:r>
+        <w:rPr>
+          <w:lang w:val="en-US"/>
+        </w:rPr>
+        <w:t>all of</w:t>
+      </w:r>
+      <w:proofErr w:type="gramEnd"/>
+      <w:r>
+        <w:rPr>
+          <w:lang w:val="en-US"/>
+        </w:rPr>
+        <w:t xml:space="preserve"> its nodes up to date with one another.</w:t>
       </w:r>
     </w:p>
     <w:p>
@@ -2527,7 +2567,21 @@
         <w:rPr>
           <w:lang w:val="en-US"/>
         </w:rPr>
-        <w:t>Zookeeper, as the name suggests, has a master node, ‘the zookeeper’, and slave nodes, ‘the animals’. The master node is in place to ensure that all the information within the distributed system is kept up to date, and that each node knows what it is doing.  It has strong consistency; this is because the master node will ensure that all the nodes are constantly up to date.</w:t>
+        <w:t xml:space="preserve">Zookeeper, as the name suggests, has a master node, ‘the zookeeper’, and slave nodes, ‘the </w:t>
+      </w:r>
+      <w:proofErr w:type="gramStart"/>
+      <w:r>
+        <w:rPr>
+          <w:lang w:val="en-US"/>
+        </w:rPr>
+        <w:t>animals’</w:t>
+      </w:r>
+      <w:proofErr w:type="gramEnd"/>
+      <w:r>
+        <w:rPr>
+          <w:lang w:val="en-US"/>
+        </w:rPr>
+        <w:t>. The master node is in place to ensure that all the information within the distributed system is kept up to date, and that each node knows what it is doing.  It has strong consistency; this is because the master node will ensure that all the nodes are constantly up to date.</w:t>
       </w:r>
     </w:p>
     <w:p>
@@ -2570,7 +2624,21 @@
         <w:rPr>
           <w:lang w:val="en-US"/>
         </w:rPr>
-        <w:t xml:space="preserve">A mesh is a leaderless system, in which every node communicates with every other node within the system. It is highly effective as it does not require a master, therefore if any of the nodes go down then the other nodes will be able to continue as if nothing has happened. An advantage to a leaderless system, is that every node does not need to be connected to the master, and there can be chains of nodes within a mesh system, which allows for greater range of the distributed </w:t>
+        <w:t xml:space="preserve">A mesh is a leaderless system, in which every node communicates with every other node within the system. It is highly effective as it does not require a master, therefore if any of the nodes go down then the other nodes will be able to continue as if nothing has happened. An advantage to a leaderless </w:t>
+      </w:r>
+      <w:proofErr w:type="gramStart"/>
+      <w:r>
+        <w:rPr>
+          <w:lang w:val="en-US"/>
+        </w:rPr>
+        <w:t>system,</w:t>
+      </w:r>
+      <w:proofErr w:type="gramEnd"/>
+      <w:r>
+        <w:rPr>
+          <w:lang w:val="en-US"/>
+        </w:rPr>
+        <w:t xml:space="preserve"> is that every node does not need to be connected to the master, and there can be chains of nodes within a mesh system, which allows for greater range of the distributed </w:t>
       </w:r>
       <w:r>
         <w:rPr>
@@ -2595,7 +2663,21 @@
         <w:rPr>
           <w:lang w:val="en-US"/>
         </w:rPr>
-        <w:t>Meshes fully support partitioning as well, as every node will contain middleware which allows it to dynamically communicate with other nodes in the network. Finally, there is eventual consistency between each node within the mesh distributed system, as it will take a couple of clock cycles for all of the information to be replicated across the entire network.</w:t>
+        <w:t xml:space="preserve">Meshes fully support partitioning as well, as every node will contain middleware which allows it to dynamically communicate with other nodes in the network. Finally, there is eventual consistency between each node within the mesh distributed system, as it will take a couple of clock cycles for </w:t>
+      </w:r>
+      <w:proofErr w:type="gramStart"/>
+      <w:r>
+        <w:rPr>
+          <w:lang w:val="en-US"/>
+        </w:rPr>
+        <w:t>all of</w:t>
+      </w:r>
+      <w:proofErr w:type="gramEnd"/>
+      <w:r>
+        <w:rPr>
+          <w:lang w:val="en-US"/>
+        </w:rPr>
+        <w:t xml:space="preserve"> the information to be replicated across the entire network.</w:t>
       </w:r>
     </w:p>
     <w:p>
@@ -2630,7 +2712,21 @@
         <w:rPr>
           <w:lang w:val="en-US"/>
         </w:rPr>
-        <w:t>to one another, there has to be standardized methods of communication, for the purposes of our project, this comes in the form of I</w:t>
+        <w:t xml:space="preserve">to one another, there </w:t>
+      </w:r>
+      <w:proofErr w:type="gramStart"/>
+      <w:r>
+        <w:rPr>
+          <w:lang w:val="en-US"/>
+        </w:rPr>
+        <w:t>has to</w:t>
+      </w:r>
+      <w:proofErr w:type="gramEnd"/>
+      <w:r>
+        <w:rPr>
+          <w:lang w:val="en-US"/>
+        </w:rPr>
+        <w:t xml:space="preserve"> be standardized methods of communication, for the purposes of our project, this comes in the form of I</w:t>
       </w:r>
       <w:r>
         <w:rPr>
@@ -2697,7 +2793,21 @@
         <w:rPr>
           <w:lang w:val="en-US"/>
         </w:rPr>
-        <w:t xml:space="preserve"> It is effective as it is bidirectional, meaning that the master can receive and transmit information between slave devices. This communication protocol also only contains 2 connections, with being the System Clock and System Data connections. This method is synchronous, meaning that the data has to be times correctly otherwise it may not be read or transmitted correctly.</w:t>
+        <w:t xml:space="preserve"> It is effective as it is bidirectional, meaning that the master can receive and transmit information between slave devices. This communication protocol also only contains 2 connections, with being the System Clock and System Data connections. This method is synchronous, meaning that the data </w:t>
+      </w:r>
+      <w:proofErr w:type="gramStart"/>
+      <w:r>
+        <w:rPr>
+          <w:lang w:val="en-US"/>
+        </w:rPr>
+        <w:t>has to</w:t>
+      </w:r>
+      <w:proofErr w:type="gramEnd"/>
+      <w:r>
+        <w:rPr>
+          <w:lang w:val="en-US"/>
+        </w:rPr>
+        <w:t xml:space="preserve"> be times correctly otherwise it may not be read or transmitted correctly.</w:t>
       </w:r>
     </w:p>
     <w:p>
@@ -2755,7 +2865,35 @@
         <w:rPr>
           <w:lang w:val="en-US"/>
         </w:rPr>
-        <w:t>Universal Asynchronous Receive Transmit, is another older communication standard which is commonly used in electronics to upload code to boards. It is asynchronous meaning that there is no need for clocks to synchronize the information, instead this protocol employs buffers to contain the information until it is suitable for the microcontroller to receive it, e.g. on a clock edge. This means that information can be received at any point in time and it wont be affected by not being received on a clock edge.</w:t>
+        <w:t xml:space="preserve">Universal Asynchronous Receive Transmit, is another older communication standard which is commonly used in electronics to upload code to boards. It is asynchronous meaning that there is no need for clocks to synchronize the information, instead this protocol employs buffers to contain the information until it is suitable for the microcontroller to receive it, </w:t>
+      </w:r>
+      <w:proofErr w:type="gramStart"/>
+      <w:r>
+        <w:rPr>
+          <w:lang w:val="en-US"/>
+        </w:rPr>
+        <w:t>e.g.</w:t>
+      </w:r>
+      <w:proofErr w:type="gramEnd"/>
+      <w:r>
+        <w:rPr>
+          <w:lang w:val="en-US"/>
+        </w:rPr>
+        <w:t xml:space="preserve"> on a clock edge. This means that information can be received at any point in time and it </w:t>
+      </w:r>
+      <w:proofErr w:type="gramStart"/>
+      <w:r>
+        <w:rPr>
+          <w:lang w:val="en-US"/>
+        </w:rPr>
+        <w:t>wont</w:t>
+      </w:r>
+      <w:proofErr w:type="gramEnd"/>
+      <w:r>
+        <w:rPr>
+          <w:lang w:val="en-US"/>
+        </w:rPr>
+        <w:t xml:space="preserve"> be affected by not being received on a clock edge.</w:t>
       </w:r>
     </w:p>
     <w:p>
@@ -2784,7 +2922,21 @@
         <w:rPr>
           <w:lang w:val="en-US"/>
         </w:rPr>
-        <w:t>This is the most basic form of communication method. GPIO stands for General Purpose Input Output, and is used to send and receive information, e.g., PWM, analogue and Digital On/Off signals.  It is used in this project to notify the 5V logic level system of on off signals that cannot be send back through the voltage divider from the 3.3V logic level system within node 1. It is also within various nodes to receive information from sensors that do not employ any other communication protocol.</w:t>
+        <w:t xml:space="preserve">This is the most basic form of communication method. GPIO stands for General Purpose Input Output, and is used to send and receive information, e.g., PWM, analogue and Digital On/Off signals.  It is used in this project to notify the 5V logic level system of on off signals that cannot be </w:t>
+      </w:r>
+      <w:proofErr w:type="gramStart"/>
+      <w:r>
+        <w:rPr>
+          <w:lang w:val="en-US"/>
+        </w:rPr>
+        <w:t>send</w:t>
+      </w:r>
+      <w:proofErr w:type="gramEnd"/>
+      <w:r>
+        <w:rPr>
+          <w:lang w:val="en-US"/>
+        </w:rPr>
+        <w:t xml:space="preserve"> back through the voltage divider from the 3.3V logic level system within node 1. It is also within various nodes to receive information from sensors that do not employ any other communication protocol.</w:t>
       </w:r>
     </w:p>
     <w:p>
@@ -2799,23 +2951,90 @@
         <w:rPr>
           <w:lang w:val="en-US"/>
         </w:rPr>
+        <w:t>Project Proposal</w:t>
+      </w:r>
+      <w:bookmarkEnd w:id="11"/>
+    </w:p>
+    <w:p>
+      <w:pPr>
+        <w:rPr>
+          <w:lang w:val="en-US"/>
+        </w:rPr>
+      </w:pPr>
+      <w:r>
+        <w:rPr>
+          <w:lang w:val="en-US"/>
+        </w:rPr>
+        <w:t>The requirement for this project was to develop a distributed system consisting of several nodes and communication methods. The purpose and methods were free to choose, and a box of basic components were provided.</w:t>
+      </w:r>
+    </w:p>
+    <w:p>
+      <w:pPr>
+        <w:rPr>
+          <w:lang w:val="en-US"/>
+        </w:rPr>
+      </w:pPr>
+      <w:r>
+        <w:rPr>
+          <w:lang w:val="en-US"/>
+        </w:rPr>
+        <w:t xml:space="preserve">The project decided on was a security system. </w:t>
+      </w:r>
+      <w:proofErr w:type="gramStart"/>
+      <w:r>
+        <w:rPr>
+          <w:lang w:val="en-US"/>
+        </w:rPr>
+        <w:t>A number of</w:t>
+      </w:r>
+      <w:proofErr w:type="gramEnd"/>
+      <w:r>
+        <w:rPr>
+          <w:lang w:val="en-US"/>
+        </w:rPr>
+        <w:t xml:space="preserve"> nodes with differing sensors would be designed, wired and coded, and communication between each independent node would allow for a general overview of the security of the system’s location. </w:t>
+      </w:r>
+    </w:p>
+    <w:p>
+      <w:pPr>
+        <w:rPr>
+          <w:lang w:val="en-US"/>
+        </w:rPr>
+      </w:pPr>
+      <w:r>
+        <w:rPr>
+          <w:lang w:val="en-US"/>
+        </w:rPr>
+        <w:t xml:space="preserve">The distributed system would be comprised of a control node, a safe node, a jewelry node, and a communication system. The control node would comprise of a keypad, </w:t>
+      </w:r>
+      <w:proofErr w:type="gramStart"/>
+      <w:r>
+        <w:rPr>
+          <w:lang w:val="en-US"/>
+        </w:rPr>
+        <w:t>LCD</w:t>
+      </w:r>
+      <w:proofErr w:type="gramEnd"/>
+      <w:r>
+        <w:rPr>
+          <w:lang w:val="en-US"/>
+        </w:rPr>
+        <w:t xml:space="preserve"> and an alarm, this could be considered the “main” node as it was the only one with a human-interface. The safe/jewelry node would determine if a safe/jewelry box had been opened/moved and would send an alert if needed. The communication system would allow information to be passed between these nodes for uses such as alarm activation and node connection/disconnection.</w:t>
+      </w:r>
+    </w:p>
+    <w:p>
+      <w:pPr>
+        <w:pStyle w:val="Heading1"/>
+        <w:rPr>
+          <w:lang w:val="en-US"/>
+        </w:rPr>
+      </w:pPr>
+      <w:bookmarkStart w:id="12" w:name="_Toc152064075"/>
+      <w:r>
+        <w:rPr>
+          <w:lang w:val="en-US"/>
+        </w:rPr>
         <w:lastRenderedPageBreak/>
-        <w:t>Project Proposal</w:t>
-      </w:r>
-      <w:bookmarkEnd w:id="11"/>
-    </w:p>
-    <w:p>
-      <w:pPr>
-        <w:pStyle w:val="Heading1"/>
-        <w:rPr>
-          <w:lang w:val="en-US"/>
-        </w:rPr>
-      </w:pPr>
-      <w:bookmarkStart w:id="12" w:name="_Toc152064075"/>
-      <w:r>
-        <w:rPr>
-          <w:lang w:val="en-US"/>
-        </w:rPr>
         <w:t>Control Node</w:t>
       </w:r>
       <w:r>
@@ -2842,7 +3061,7 @@
           <w:noProof/>
         </w:rPr>
         <w:drawing>
-          <wp:anchor distT="0" distB="0" distL="114300" distR="114300" simplePos="0" relativeHeight="251659264" behindDoc="1" locked="0" layoutInCell="1" allowOverlap="1" wp14:anchorId="4D3EF742" wp14:editId="03A0888E">
+          <wp:anchor distT="0" distB="0" distL="114300" distR="114300" simplePos="0" relativeHeight="251650048" behindDoc="1" locked="0" layoutInCell="1" allowOverlap="1" wp14:anchorId="4D3EF742" wp14:editId="4B01A890">
             <wp:simplePos x="0" y="0"/>
             <wp:positionH relativeFrom="column">
               <wp:posOffset>1357630</wp:posOffset>
@@ -2922,7 +3141,7 @@
           <w:noProof/>
         </w:rPr>
         <w:drawing>
-          <wp:anchor distT="0" distB="0" distL="114300" distR="114300" simplePos="0" relativeHeight="251669504" behindDoc="0" locked="0" layoutInCell="1" allowOverlap="1" wp14:anchorId="40A36071" wp14:editId="56B79302">
+          <wp:anchor distT="0" distB="0" distL="114300" distR="114300" simplePos="0" relativeHeight="251660288" behindDoc="0" locked="0" layoutInCell="1" allowOverlap="1" wp14:anchorId="40A36071" wp14:editId="25B3A023">
             <wp:simplePos x="0" y="0"/>
             <wp:positionH relativeFrom="column">
               <wp:posOffset>1112520</wp:posOffset>
@@ -2982,7 +3201,15 @@
         </w:drawing>
       </w:r>
       <w:r>
-        <w:t>When the system is wanted to be unlocked the user can go to the terminal as seen in the photo below. The system will show text asking for a password to be inputted, this password can be a mix of numbers 0-9 and letters A-D, for the testing the password was ‘123A’ but the password can be any number of characters long.</w:t>
+        <w:t>When the system is wanted to be unlocked the user can go to the terminal as seen in the photo below. The system will show text asking for a password to be inputted, this password can be a mix of numbers 0-9 and letters A-D, for the testing the password was ‘123A</w:t>
+      </w:r>
+      <w:proofErr w:type="gramStart"/>
+      <w:r>
+        <w:t>’</w:t>
+      </w:r>
+      <w:proofErr w:type="gramEnd"/>
+      <w:r>
+        <w:t xml:space="preserve"> but the password can be any number of characters long.</w:t>
       </w:r>
     </w:p>
     <w:p>
@@ -2997,7 +3224,7 @@
         </w:rPr>
         <w:lastRenderedPageBreak/>
         <w:drawing>
-          <wp:anchor distT="0" distB="0" distL="114300" distR="114300" simplePos="0" relativeHeight="251665408" behindDoc="0" locked="0" layoutInCell="1" allowOverlap="1" wp14:anchorId="5B8FAA43" wp14:editId="3183B3D1">
+          <wp:anchor distT="0" distB="0" distL="114300" distR="114300" simplePos="0" relativeHeight="251656192" behindDoc="0" locked="0" layoutInCell="1" allowOverlap="1" wp14:anchorId="5B8FAA43" wp14:editId="74CBE452">
             <wp:simplePos x="0" y="0"/>
             <wp:positionH relativeFrom="column">
               <wp:posOffset>2054225</wp:posOffset>
@@ -3061,7 +3288,7 @@
           <w:noProof/>
         </w:rPr>
         <w:drawing>
-          <wp:anchor distT="0" distB="0" distL="114300" distR="114300" simplePos="0" relativeHeight="251664384" behindDoc="0" locked="0" layoutInCell="1" allowOverlap="1" wp14:anchorId="24962CD9" wp14:editId="30434518">
+          <wp:anchor distT="0" distB="0" distL="114300" distR="114300" simplePos="0" relativeHeight="251655168" behindDoc="0" locked="0" layoutInCell="1" allowOverlap="1" wp14:anchorId="24962CD9" wp14:editId="366FA9A5">
             <wp:simplePos x="0" y="0"/>
             <wp:positionH relativeFrom="column">
               <wp:posOffset>2055495</wp:posOffset>
@@ -3125,7 +3352,7 @@
           <w:noProof/>
         </w:rPr>
         <w:drawing>
-          <wp:anchor distT="0" distB="0" distL="114300" distR="114300" simplePos="0" relativeHeight="251663360" behindDoc="0" locked="0" layoutInCell="1" allowOverlap="1" wp14:anchorId="1FBE6F68" wp14:editId="67C49968">
+          <wp:anchor distT="0" distB="0" distL="114300" distR="114300" simplePos="0" relativeHeight="251654144" behindDoc="0" locked="0" layoutInCell="1" allowOverlap="1" wp14:anchorId="1FBE6F68" wp14:editId="6A255D0D">
             <wp:simplePos x="0" y="0"/>
             <wp:positionH relativeFrom="column">
               <wp:posOffset>2034540</wp:posOffset>
@@ -3200,7 +3427,7 @@
           <w:noProof/>
         </w:rPr>
         <w:drawing>
-          <wp:anchor distT="0" distB="0" distL="114300" distR="114300" simplePos="0" relativeHeight="251668480" behindDoc="0" locked="0" layoutInCell="1" allowOverlap="1" wp14:anchorId="7C3E268F" wp14:editId="775A3ED9">
+          <wp:anchor distT="0" distB="0" distL="114300" distR="114300" simplePos="0" relativeHeight="251659264" behindDoc="0" locked="0" layoutInCell="1" allowOverlap="1" wp14:anchorId="7C3E268F" wp14:editId="60FEB005">
             <wp:simplePos x="0" y="0"/>
             <wp:positionH relativeFrom="column">
               <wp:posOffset>2299970</wp:posOffset>
@@ -3264,7 +3491,7 @@
           <w:noProof/>
         </w:rPr>
         <w:drawing>
-          <wp:anchor distT="0" distB="0" distL="114300" distR="114300" simplePos="0" relativeHeight="251666432" behindDoc="0" locked="0" layoutInCell="1" allowOverlap="1" wp14:anchorId="5C29F142" wp14:editId="50195681">
+          <wp:anchor distT="0" distB="0" distL="114300" distR="114300" simplePos="0" relativeHeight="251657216" behindDoc="0" locked="0" layoutInCell="1" allowOverlap="1" wp14:anchorId="5C29F142" wp14:editId="4D0325A2">
             <wp:simplePos x="0" y="0"/>
             <wp:positionH relativeFrom="column">
               <wp:posOffset>3726815</wp:posOffset>
@@ -3328,7 +3555,7 @@
           <w:noProof/>
         </w:rPr>
         <w:drawing>
-          <wp:anchor distT="0" distB="0" distL="114300" distR="114300" simplePos="0" relativeHeight="251667456" behindDoc="1" locked="0" layoutInCell="1" allowOverlap="1" wp14:anchorId="7718716B" wp14:editId="7FC41EE9">
+          <wp:anchor distT="0" distB="0" distL="114300" distR="114300" simplePos="0" relativeHeight="251658240" behindDoc="1" locked="0" layoutInCell="1" allowOverlap="1" wp14:anchorId="7718716B" wp14:editId="0CC79DD5">
             <wp:simplePos x="0" y="0"/>
             <wp:positionH relativeFrom="column">
               <wp:posOffset>276225</wp:posOffset>
@@ -3414,7 +3641,7 @@
           <w:noProof/>
         </w:rPr>
         <w:drawing>
-          <wp:anchor distT="0" distB="0" distL="114300" distR="114300" simplePos="0" relativeHeight="251660288" behindDoc="0" locked="0" layoutInCell="1" allowOverlap="1" wp14:anchorId="21E2D964" wp14:editId="16BA97D7">
+          <wp:anchor distT="0" distB="0" distL="114300" distR="114300" simplePos="0" relativeHeight="251651072" behindDoc="0" locked="0" layoutInCell="1" allowOverlap="1" wp14:anchorId="21E2D964" wp14:editId="19AC685E">
             <wp:simplePos x="0" y="0"/>
             <wp:positionH relativeFrom="column">
               <wp:posOffset>807720</wp:posOffset>
@@ -3474,7 +3701,15 @@
         </w:drawing>
       </w:r>
       <w:r>
-        <w:t xml:space="preserve">Once unlocked the user has the option to relock the system with one button press. As seen in the image below, the option on the menu shows up as ‘Lock’ press it and the system goes back to asking or a password. This function allowed the user to easily arm the space that its installed in, protecting the building and themselves. The system is built to be more problematic to unlock than lock, for security reasons. </w:t>
+        <w:t xml:space="preserve">Once unlocked the user has the option to relock the system with one button press. As seen in the image below, the option on the menu shows up as ‘Lock’ press it and the system goes back to asking or a password. This function allowed the user to easily arm the space that </w:t>
+      </w:r>
+      <w:proofErr w:type="gramStart"/>
+      <w:r>
+        <w:t>its</w:t>
+      </w:r>
+      <w:proofErr w:type="gramEnd"/>
+      <w:r>
+        <w:t xml:space="preserve"> installed in, protecting the building and themselves. The system is built to be more problematic to unlock than lock, for security reasons. </w:t>
       </w:r>
     </w:p>
     <w:p>
@@ -3500,7 +3735,7 @@
           <w:noProof/>
         </w:rPr>
         <w:drawing>
-          <wp:anchor distT="0" distB="0" distL="114300" distR="114300" simplePos="0" relativeHeight="251661312" behindDoc="0" locked="0" layoutInCell="1" allowOverlap="1" wp14:anchorId="0F5FC3AA" wp14:editId="67E1F8D8">
+          <wp:anchor distT="0" distB="0" distL="114300" distR="114300" simplePos="0" relativeHeight="251652096" behindDoc="0" locked="0" layoutInCell="1" allowOverlap="1" wp14:anchorId="0F5FC3AA" wp14:editId="062C9FA4">
             <wp:simplePos x="0" y="0"/>
             <wp:positionH relativeFrom="margin">
               <wp:align>center</wp:align>
@@ -3580,7 +3815,7 @@
           <w:noProof/>
         </w:rPr>
         <w:drawing>
-          <wp:anchor distT="0" distB="0" distL="114300" distR="114300" simplePos="0" relativeHeight="251662336" behindDoc="0" locked="0" layoutInCell="1" allowOverlap="1" wp14:anchorId="63145720" wp14:editId="1E5F4C9B">
+          <wp:anchor distT="0" distB="0" distL="114300" distR="114300" simplePos="0" relativeHeight="251653120" behindDoc="0" locked="0" layoutInCell="1" allowOverlap="1" wp14:anchorId="63145720" wp14:editId="78F5009C">
             <wp:simplePos x="0" y="0"/>
             <wp:positionH relativeFrom="column">
               <wp:posOffset>845820</wp:posOffset>
@@ -4105,7 +4340,15 @@
     </w:p>
     <w:p>
       <w:r>
-        <w:t xml:space="preserve">We tested the menu system, to make sure each option worked as intended, that the lock option locked and the help option showed the information. </w:t>
+        <w:t xml:space="preserve">We tested the menu system, to make sure each option worked as intended, that the lock option </w:t>
+      </w:r>
+      <w:proofErr w:type="gramStart"/>
+      <w:r>
+        <w:t>locked</w:t>
+      </w:r>
+      <w:proofErr w:type="gramEnd"/>
+      <w:r>
+        <w:t xml:space="preserve"> and the help option showed the information. </w:t>
       </w:r>
     </w:p>
     <w:p>
@@ -4585,7 +4828,21 @@
         <w:rPr>
           <w:lang w:val="en-US"/>
         </w:rPr>
-        <w:t xml:space="preserve"> Once the project had got the wireless communication mesh working, through the use of libraries such as PainlessMesh. The next major problem was communicating between the boards, as PainlessMesh was an ESP only library at the time, it meant that the project could not use the Arduino Uno R4 </w:t>
+        <w:t xml:space="preserve"> Once the project had got the wireless communication mesh working, </w:t>
+      </w:r>
+      <w:proofErr w:type="gramStart"/>
+      <w:r>
+        <w:rPr>
+          <w:lang w:val="en-US"/>
+        </w:rPr>
+        <w:t>through the use of</w:t>
+      </w:r>
+      <w:proofErr w:type="gramEnd"/>
+      <w:r>
+        <w:rPr>
+          <w:lang w:val="en-US"/>
+        </w:rPr>
+        <w:t xml:space="preserve"> libraries such as PainlessMesh. The next major problem was communicating between the boards, as PainlessMesh was an ESP only library at the time, it meant that the project could not use the Arduino Uno R4 </w:t>
       </w:r>
       <w:proofErr w:type="spellStart"/>
       <w:r>
@@ -4599,7 +4856,21 @@
         <w:rPr>
           <w:lang w:val="en-US"/>
         </w:rPr>
-        <w:t xml:space="preserve"> as a communication point, instead the project had to employ another route, which included connecting the Arduino Uno to an ESP board. This gave problems due to the fact that they do not use the same logic level, this </w:t>
+        <w:t xml:space="preserve"> as a communication point, instead the project had to employ another route, which included connecting the Arduino Uno to an ESP board. This gave problems </w:t>
+      </w:r>
+      <w:proofErr w:type="gramStart"/>
+      <w:r>
+        <w:rPr>
+          <w:lang w:val="en-US"/>
+        </w:rPr>
+        <w:t>due to the fact that</w:t>
+      </w:r>
+      <w:proofErr w:type="gramEnd"/>
+      <w:r>
+        <w:rPr>
+          <w:lang w:val="en-US"/>
+        </w:rPr>
+        <w:t xml:space="preserve"> they do not use the same logic level, this </w:t>
       </w:r>
       <w:r>
         <w:rPr>
@@ -4794,6 +5065,2083 @@
           <w:lang w:val="en-US"/>
         </w:rPr>
       </w:pPr>
+      <w:r>
+        <w:rPr>
+          <w:lang w:val="en-US"/>
+        </w:rPr>
+        <w:t>The purpose of this node was to make a hypothetical safe more secure. An Ultrasonic Sensor would be used to determine if the safe door was opened (while the system was armed), and a sound trigger would suggest if the safe was being drilled (or otherwise broken). Initially, an Arduino Uno was used to test the sensors and ensure they functioned, then the code would be modified and transferred onto an ESP8266  board to allow for easy communication with other nodes.</w:t>
+      </w:r>
+    </w:p>
+    <w:p>
+      <w:pPr>
+        <w:rPr>
+          <w:lang w:val="en-US"/>
+        </w:rPr>
+      </w:pPr>
+      <w:bookmarkStart w:id="27" w:name="_Hlk152324084"/>
+      <w:r>
+        <w:rPr>
+          <w:noProof/>
+          <w:lang w:val="en-US"/>
+        </w:rPr>
+        <mc:AlternateContent>
+          <mc:Choice Requires="wps">
+            <w:drawing>
+              <wp:anchor distT="0" distB="0" distL="114300" distR="114300" simplePos="0" relativeHeight="251720704" behindDoc="0" locked="0" layoutInCell="1" allowOverlap="1" wp14:anchorId="2AB9E3CE" wp14:editId="4E03446B">
+                <wp:simplePos x="0" y="0"/>
+                <wp:positionH relativeFrom="column">
+                  <wp:posOffset>3229523</wp:posOffset>
+                </wp:positionH>
+                <wp:positionV relativeFrom="paragraph">
+                  <wp:posOffset>6072</wp:posOffset>
+                </wp:positionV>
+                <wp:extent cx="16746" cy="2819640"/>
+                <wp:effectExtent l="0" t="0" r="21590" b="19050"/>
+                <wp:wrapNone/>
+                <wp:docPr id="293501923" name="Straight Connector 54"/>
+                <wp:cNvGraphicFramePr/>
+                <a:graphic xmlns:a="http://schemas.openxmlformats.org/drawingml/2006/main">
+                  <a:graphicData uri="http://schemas.microsoft.com/office/word/2010/wordprocessingShape">
+                    <wps:wsp>
+                      <wps:cNvCnPr/>
+                      <wps:spPr>
+                        <a:xfrm>
+                          <a:off x="0" y="0"/>
+                          <a:ext cx="16746" cy="2819640"/>
+                        </a:xfrm>
+                        <a:prstGeom prst="line">
+                          <a:avLst/>
+                        </a:prstGeom>
+                      </wps:spPr>
+                      <wps:style>
+                        <a:lnRef idx="1">
+                          <a:schemeClr val="accent1"/>
+                        </a:lnRef>
+                        <a:fillRef idx="0">
+                          <a:schemeClr val="accent1"/>
+                        </a:fillRef>
+                        <a:effectRef idx="0">
+                          <a:schemeClr val="accent1"/>
+                        </a:effectRef>
+                        <a:fontRef idx="minor">
+                          <a:schemeClr val="tx1"/>
+                        </a:fontRef>
+                      </wps:style>
+                      <wps:bodyPr/>
+                    </wps:wsp>
+                  </a:graphicData>
+                </a:graphic>
+                <wp14:sizeRelH relativeFrom="margin">
+                  <wp14:pctWidth>0</wp14:pctWidth>
+                </wp14:sizeRelH>
+                <wp14:sizeRelV relativeFrom="margin">
+                  <wp14:pctHeight>0</wp14:pctHeight>
+                </wp14:sizeRelV>
+              </wp:anchor>
+            </w:drawing>
+          </mc:Choice>
+          <mc:Fallback>
+            <w:pict>
+              <v:line w14:anchorId="2EF630BE" id="Straight Connector 54" o:spid="_x0000_s1026" style="position:absolute;z-index:251720704;visibility:visible;mso-wrap-style:square;mso-width-percent:0;mso-height-percent:0;mso-wrap-distance-left:9pt;mso-wrap-distance-top:0;mso-wrap-distance-right:9pt;mso-wrap-distance-bottom:0;mso-position-horizontal:absolute;mso-position-horizontal-relative:text;mso-position-vertical:absolute;mso-position-vertical-relative:text;mso-width-percent:0;mso-height-percent:0;mso-width-relative:margin;mso-height-relative:margin" from="254.3pt,.5pt" to="255.6pt,222.5pt" o:gfxdata="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" strokecolor="#4472c4 [3204]" strokeweight=".5pt">
+                <v:stroke joinstyle="miter"/>
+              </v:line>
+            </w:pict>
+          </mc:Fallback>
+        </mc:AlternateContent>
+      </w:r>
+      <w:r>
+        <w:rPr>
+          <w:noProof/>
+          <w:lang w:val="en-US"/>
+        </w:rPr>
+        <mc:AlternateContent>
+          <mc:Choice Requires="wps">
+            <w:drawing>
+              <wp:anchor distT="0" distB="0" distL="114300" distR="114300" simplePos="0" relativeHeight="251718656" behindDoc="0" locked="0" layoutInCell="1" allowOverlap="1" wp14:anchorId="06B2039A" wp14:editId="3DC9D697">
+                <wp:simplePos x="0" y="0"/>
+                <wp:positionH relativeFrom="column">
+                  <wp:posOffset>1521460</wp:posOffset>
+                </wp:positionH>
+                <wp:positionV relativeFrom="paragraph">
+                  <wp:posOffset>7502</wp:posOffset>
+                </wp:positionV>
+                <wp:extent cx="16746" cy="2819640"/>
+                <wp:effectExtent l="0" t="0" r="21590" b="19050"/>
+                <wp:wrapNone/>
+                <wp:docPr id="1615197721" name="Straight Connector 54"/>
+                <wp:cNvGraphicFramePr/>
+                <a:graphic xmlns:a="http://schemas.openxmlformats.org/drawingml/2006/main">
+                  <a:graphicData uri="http://schemas.microsoft.com/office/word/2010/wordprocessingShape">
+                    <wps:wsp>
+                      <wps:cNvCnPr/>
+                      <wps:spPr>
+                        <a:xfrm>
+                          <a:off x="0" y="0"/>
+                          <a:ext cx="16746" cy="2819640"/>
+                        </a:xfrm>
+                        <a:prstGeom prst="line">
+                          <a:avLst/>
+                        </a:prstGeom>
+                      </wps:spPr>
+                      <wps:style>
+                        <a:lnRef idx="1">
+                          <a:schemeClr val="accent1"/>
+                        </a:lnRef>
+                        <a:fillRef idx="0">
+                          <a:schemeClr val="accent1"/>
+                        </a:fillRef>
+                        <a:effectRef idx="0">
+                          <a:schemeClr val="accent1"/>
+                        </a:effectRef>
+                        <a:fontRef idx="minor">
+                          <a:schemeClr val="tx1"/>
+                        </a:fontRef>
+                      </wps:style>
+                      <wps:bodyPr/>
+                    </wps:wsp>
+                  </a:graphicData>
+                </a:graphic>
+                <wp14:sizeRelH relativeFrom="margin">
+                  <wp14:pctWidth>0</wp14:pctWidth>
+                </wp14:sizeRelH>
+                <wp14:sizeRelV relativeFrom="margin">
+                  <wp14:pctHeight>0</wp14:pctHeight>
+                </wp14:sizeRelV>
+              </wp:anchor>
+            </w:drawing>
+          </mc:Choice>
+          <mc:Fallback>
+            <w:pict>
+              <v:line w14:anchorId="4AA324A3" id="Straight Connector 54" o:spid="_x0000_s1026" style="position:absolute;z-index:251718656;visibility:visible;mso-wrap-style:square;mso-width-percent:0;mso-height-percent:0;mso-wrap-distance-left:9pt;mso-wrap-distance-top:0;mso-wrap-distance-right:9pt;mso-wrap-distance-bottom:0;mso-position-horizontal:absolute;mso-position-horizontal-relative:text;mso-position-vertical:absolute;mso-position-vertical-relative:text;mso-width-percent:0;mso-height-percent:0;mso-width-relative:margin;mso-height-relative:margin" from="119.8pt,.6pt" to="121.1pt,222.6pt" o:gfxdata="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" strokecolor="#4472c4 [3204]" strokeweight=".5pt">
+                <v:stroke joinstyle="miter"/>
+              </v:line>
+            </w:pict>
+          </mc:Fallback>
+        </mc:AlternateContent>
+      </w:r>
+    </w:p>
+    <w:p>
+      <w:r>
+        <w:rPr>
+          <w:noProof/>
+        </w:rPr>
+        <mc:AlternateContent>
+          <mc:Choice Requires="wps">
+            <w:drawing>
+              <wp:anchor distT="0" distB="0" distL="114300" distR="114300" simplePos="0" relativeHeight="251717632" behindDoc="0" locked="0" layoutInCell="1" allowOverlap="1" wp14:anchorId="4A23EBA0" wp14:editId="12FEF324">
+                <wp:simplePos x="0" y="0"/>
+                <wp:positionH relativeFrom="column">
+                  <wp:posOffset>3365895</wp:posOffset>
+                </wp:positionH>
+                <wp:positionV relativeFrom="paragraph">
+                  <wp:posOffset>180173</wp:posOffset>
+                </wp:positionV>
+                <wp:extent cx="799416" cy="284717"/>
+                <wp:effectExtent l="0" t="0" r="20320" b="20320"/>
+                <wp:wrapNone/>
+                <wp:docPr id="342323343" name="Text Box 53"/>
+                <wp:cNvGraphicFramePr/>
+                <a:graphic xmlns:a="http://schemas.openxmlformats.org/drawingml/2006/main">
+                  <a:graphicData uri="http://schemas.microsoft.com/office/word/2010/wordprocessingShape">
+                    <wps:wsp>
+                      <wps:cNvSpPr txBox="1"/>
+                      <wps:spPr>
+                        <a:xfrm>
+                          <a:off x="0" y="0"/>
+                          <a:ext cx="799416" cy="284717"/>
+                        </a:xfrm>
+                        <a:prstGeom prst="rect">
+                          <a:avLst/>
+                        </a:prstGeom>
+                        <a:solidFill>
+                          <a:srgbClr val="FF0000"/>
+                        </a:solidFill>
+                        <a:ln w="6350">
+                          <a:solidFill>
+                            <a:schemeClr val="tx1"/>
+                          </a:solidFill>
+                        </a:ln>
+                      </wps:spPr>
+                      <wps:txbx>
+                        <w:txbxContent>
+                          <w:p>
+                            <w:r>
+                              <w:t>ALARMED</w:t>
+                            </w:r>
+                          </w:p>
+                        </w:txbxContent>
+                      </wps:txbx>
+                      <wps:bodyPr rot="0" spcFirstLastPara="0" vertOverflow="overflow" horzOverflow="overflow" vert="horz" wrap="square" lIns="91440" tIns="45720" rIns="91440" bIns="45720" numCol="1" spcCol="0" rtlCol="0" fromWordArt="0" anchor="t" anchorCtr="0" forceAA="0" compatLnSpc="1">
+                        <a:prstTxWarp prst="textNoShape">
+                          <a:avLst/>
+                        </a:prstTxWarp>
+                        <a:noAutofit/>
+                      </wps:bodyPr>
+                    </wps:wsp>
+                  </a:graphicData>
+                </a:graphic>
+                <wp14:sizeRelH relativeFrom="margin">
+                  <wp14:pctWidth>0</wp14:pctWidth>
+                </wp14:sizeRelH>
+                <wp14:sizeRelV relativeFrom="margin">
+                  <wp14:pctHeight>0</wp14:pctHeight>
+                </wp14:sizeRelV>
+              </wp:anchor>
+            </w:drawing>
+          </mc:Choice>
+          <mc:Fallback>
+            <w:pict>
+              <v:shapetype w14:anchorId="4A23EBA0" id="_x0000_t202" coordsize="21600,21600" o:spt="202" path="m,l,21600r21600,l21600,xe">
+                <v:stroke joinstyle="miter"/>
+                <v:path gradientshapeok="t" o:connecttype="rect"/>
+              </v:shapetype>
+              <v:shape id="Text Box 53" o:spid="_x0000_s1026" type="#_x0000_t202" style="position:absolute;margin-left:265.05pt;margin-top:14.2pt;width:62.95pt;height:22.4pt;z-index:251717632;visibility:visible;mso-wrap-style:square;mso-width-percent:0;mso-height-percent:0;mso-wrap-distance-left:9pt;mso-wrap-distance-top:0;mso-wrap-distance-right:9pt;mso-wrap-distance-bottom:0;mso-position-horizontal:absolute;mso-position-horizontal-relative:text;mso-position-vertical:absolute;mso-position-vertical-relative:text;mso-width-percent:0;mso-height-percent:0;mso-width-relative:margin;mso-height-relative:margin;v-text-anchor:top" o:gfxdata="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" fillcolor="red" strokecolor="black [3213]" strokeweight=".5pt">
+                <v:textbox>
+                  <w:txbxContent>
+                    <w:p>
+                      <w:r>
+                        <w:t>ALARMED</w:t>
+                      </w:r>
+                    </w:p>
+                  </w:txbxContent>
+                </v:textbox>
+              </v:shape>
+            </w:pict>
+          </mc:Fallback>
+        </mc:AlternateContent>
+      </w:r>
+      <w:r>
+        <w:rPr>
+          <w:noProof/>
+        </w:rPr>
+        <mc:AlternateContent>
+          <mc:Choice Requires="wps">
+            <w:drawing>
+              <wp:anchor distT="0" distB="0" distL="114300" distR="114300" simplePos="0" relativeHeight="251715584" behindDoc="0" locked="0" layoutInCell="1" allowOverlap="1" wp14:anchorId="798E08D0" wp14:editId="6D116B35">
+                <wp:simplePos x="0" y="0"/>
+                <wp:positionH relativeFrom="column">
+                  <wp:posOffset>1609782</wp:posOffset>
+                </wp:positionH>
+                <wp:positionV relativeFrom="paragraph">
+                  <wp:posOffset>181690</wp:posOffset>
+                </wp:positionV>
+                <wp:extent cx="799416" cy="284717"/>
+                <wp:effectExtent l="0" t="0" r="20320" b="20320"/>
+                <wp:wrapNone/>
+                <wp:docPr id="961341147" name="Text Box 53"/>
+                <wp:cNvGraphicFramePr/>
+                <a:graphic xmlns:a="http://schemas.openxmlformats.org/drawingml/2006/main">
+                  <a:graphicData uri="http://schemas.microsoft.com/office/word/2010/wordprocessingShape">
+                    <wps:wsp>
+                      <wps:cNvSpPr txBox="1"/>
+                      <wps:spPr>
+                        <a:xfrm>
+                          <a:off x="0" y="0"/>
+                          <a:ext cx="799416" cy="284717"/>
+                        </a:xfrm>
+                        <a:prstGeom prst="rect">
+                          <a:avLst/>
+                        </a:prstGeom>
+                        <a:solidFill>
+                          <a:srgbClr val="FF0000"/>
+                        </a:solidFill>
+                        <a:ln w="6350">
+                          <a:solidFill>
+                            <a:schemeClr val="tx1"/>
+                          </a:solidFill>
+                        </a:ln>
+                      </wps:spPr>
+                      <wps:txbx>
+                        <w:txbxContent>
+                          <w:p>
+                            <w:r>
+                              <w:t>ALARMED</w:t>
+                            </w:r>
+                          </w:p>
+                        </w:txbxContent>
+                      </wps:txbx>
+                      <wps:bodyPr rot="0" spcFirstLastPara="0" vertOverflow="overflow" horzOverflow="overflow" vert="horz" wrap="square" lIns="91440" tIns="45720" rIns="91440" bIns="45720" numCol="1" spcCol="0" rtlCol="0" fromWordArt="0" anchor="t" anchorCtr="0" forceAA="0" compatLnSpc="1">
+                        <a:prstTxWarp prst="textNoShape">
+                          <a:avLst/>
+                        </a:prstTxWarp>
+                        <a:noAutofit/>
+                      </wps:bodyPr>
+                    </wps:wsp>
+                  </a:graphicData>
+                </a:graphic>
+                <wp14:sizeRelH relativeFrom="margin">
+                  <wp14:pctWidth>0</wp14:pctWidth>
+                </wp14:sizeRelH>
+                <wp14:sizeRelV relativeFrom="margin">
+                  <wp14:pctHeight>0</wp14:pctHeight>
+                </wp14:sizeRelV>
+              </wp:anchor>
+            </w:drawing>
+          </mc:Choice>
+          <mc:Fallback>
+            <w:pict>
+              <v:shape w14:anchorId="798E08D0" id="_x0000_s1027" type="#_x0000_t202" style="position:absolute;margin-left:126.75pt;margin-top:14.3pt;width:62.95pt;height:22.4pt;z-index:251715584;visibility:visible;mso-wrap-style:square;mso-width-percent:0;mso-height-percent:0;mso-wrap-distance-left:9pt;mso-wrap-distance-top:0;mso-wrap-distance-right:9pt;mso-wrap-distance-bottom:0;mso-position-horizontal:absolute;mso-position-horizontal-relative:text;mso-position-vertical:absolute;mso-position-vertical-relative:text;mso-width-percent:0;mso-height-percent:0;mso-width-relative:margin;mso-height-relative:margin;v-text-anchor:top" o:gfxdata="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" fillcolor="red" strokecolor="black [3213]" strokeweight=".5pt">
+                <v:textbox>
+                  <w:txbxContent>
+                    <w:p>
+                      <w:r>
+                        <w:t>ALARMED</w:t>
+                      </w:r>
+                    </w:p>
+                  </w:txbxContent>
+                </v:textbox>
+              </v:shape>
+            </w:pict>
+          </mc:Fallback>
+        </mc:AlternateContent>
+      </w:r>
+      <w:r>
+        <w:rPr>
+          <w:noProof/>
+        </w:rPr>
+        <mc:AlternateContent>
+          <mc:Choice Requires="wps">
+            <w:drawing>
+              <wp:anchor distT="0" distB="0" distL="114300" distR="114300" simplePos="0" relativeHeight="251713536" behindDoc="0" locked="0" layoutInCell="1" allowOverlap="1" wp14:anchorId="747EE604" wp14:editId="387FDCE0">
+                <wp:simplePos x="0" y="0"/>
+                <wp:positionH relativeFrom="column">
+                  <wp:posOffset>120460</wp:posOffset>
+                </wp:positionH>
+                <wp:positionV relativeFrom="paragraph">
+                  <wp:posOffset>187164</wp:posOffset>
+                </wp:positionV>
+                <wp:extent cx="711808" cy="284717"/>
+                <wp:effectExtent l="0" t="0" r="12700" b="20320"/>
+                <wp:wrapNone/>
+                <wp:docPr id="1074780378" name="Text Box 53"/>
+                <wp:cNvGraphicFramePr/>
+                <a:graphic xmlns:a="http://schemas.openxmlformats.org/drawingml/2006/main">
+                  <a:graphicData uri="http://schemas.microsoft.com/office/word/2010/wordprocessingShape">
+                    <wps:wsp>
+                      <wps:cNvSpPr txBox="1"/>
+                      <wps:spPr>
+                        <a:xfrm>
+                          <a:off x="0" y="0"/>
+                          <a:ext cx="711808" cy="284717"/>
+                        </a:xfrm>
+                        <a:prstGeom prst="rect">
+                          <a:avLst/>
+                        </a:prstGeom>
+                        <a:solidFill>
+                          <a:schemeClr val="accent6"/>
+                        </a:solidFill>
+                        <a:ln w="6350">
+                          <a:solidFill>
+                            <a:srgbClr val="92D050"/>
+                          </a:solidFill>
+                        </a:ln>
+                      </wps:spPr>
+                      <wps:txbx>
+                        <w:txbxContent>
+                          <w:p>
+                            <w:r>
+                              <w:t>SECURE</w:t>
+                            </w:r>
+                          </w:p>
+                        </w:txbxContent>
+                      </wps:txbx>
+                      <wps:bodyPr rot="0" spcFirstLastPara="0" vertOverflow="overflow" horzOverflow="overflow" vert="horz" wrap="square" lIns="91440" tIns="45720" rIns="91440" bIns="45720" numCol="1" spcCol="0" rtlCol="0" fromWordArt="0" anchor="t" anchorCtr="0" forceAA="0" compatLnSpc="1">
+                        <a:prstTxWarp prst="textNoShape">
+                          <a:avLst/>
+                        </a:prstTxWarp>
+                        <a:noAutofit/>
+                      </wps:bodyPr>
+                    </wps:wsp>
+                  </a:graphicData>
+                </a:graphic>
+                <wp14:sizeRelV relativeFrom="margin">
+                  <wp14:pctHeight>0</wp14:pctHeight>
+                </wp14:sizeRelV>
+              </wp:anchor>
+            </w:drawing>
+          </mc:Choice>
+          <mc:Fallback>
+            <w:pict>
+              <v:shape w14:anchorId="747EE604" id="_x0000_s1028" type="#_x0000_t202" style="position:absolute;margin-left:9.5pt;margin-top:14.75pt;width:56.05pt;height:22.4pt;z-index:251713536;visibility:visible;mso-wrap-style:square;mso-height-percent:0;mso-wrap-distance-left:9pt;mso-wrap-distance-top:0;mso-wrap-distance-right:9pt;mso-wrap-distance-bottom:0;mso-position-horizontal:absolute;mso-position-horizontal-relative:text;mso-position-vertical:absolute;mso-position-vertical-relative:text;mso-height-percent:0;mso-height-relative:margin;v-text-anchor:top" o:gfxdata="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" fillcolor="#70ad47 [3209]" strokecolor="#92d050" strokeweight=".5pt">
+                <v:textbox>
+                  <w:txbxContent>
+                    <w:p>
+                      <w:r>
+                        <w:t>SECURE</w:t>
+                      </w:r>
+                    </w:p>
+                  </w:txbxContent>
+                </v:textbox>
+              </v:shape>
+            </w:pict>
+          </mc:Fallback>
+        </mc:AlternateContent>
+      </w:r>
+      <w:r>
+        <w:rPr>
+          <w:noProof/>
+        </w:rPr>
+        <mc:AlternateContent>
+          <mc:Choice Requires="wpg">
+            <w:drawing>
+              <wp:anchor distT="0" distB="0" distL="114300" distR="114300" simplePos="0" relativeHeight="251665408" behindDoc="0" locked="0" layoutInCell="1" allowOverlap="1" wp14:anchorId="1CCBECAE" wp14:editId="3EECEBCE">
+                <wp:simplePos x="0" y="0"/>
+                <wp:positionH relativeFrom="column">
+                  <wp:posOffset>2573593</wp:posOffset>
+                </wp:positionH>
+                <wp:positionV relativeFrom="paragraph">
+                  <wp:posOffset>44295</wp:posOffset>
+                </wp:positionV>
+                <wp:extent cx="372331" cy="585873"/>
+                <wp:effectExtent l="0" t="0" r="27940" b="43180"/>
+                <wp:wrapNone/>
+                <wp:docPr id="827442591" name="Group 35"/>
+                <wp:cNvGraphicFramePr/>
+                <a:graphic xmlns:a="http://schemas.openxmlformats.org/drawingml/2006/main">
+                  <a:graphicData uri="http://schemas.microsoft.com/office/word/2010/wordprocessingGroup">
+                    <wpg:wgp>
+                      <wpg:cNvGrpSpPr/>
+                      <wpg:grpSpPr>
+                        <a:xfrm>
+                          <a:off x="0" y="0"/>
+                          <a:ext cx="372331" cy="585873"/>
+                          <a:chOff x="0" y="0"/>
+                          <a:chExt cx="372331" cy="585873"/>
+                        </a:xfrm>
+                      </wpg:grpSpPr>
+                      <wps:wsp>
+                        <wps:cNvPr id="1002194114" name="Rectangle 28"/>
+                        <wps:cNvSpPr/>
+                        <wps:spPr>
+                          <a:xfrm>
+                            <a:off x="0" y="0"/>
+                            <a:ext cx="372331" cy="334003"/>
+                          </a:xfrm>
+                          <a:prstGeom prst="rect">
+                            <a:avLst/>
+                          </a:prstGeom>
+                          <a:solidFill>
+                            <a:schemeClr val="accent4">
+                              <a:lumMod val="60000"/>
+                              <a:lumOff val="40000"/>
+                            </a:schemeClr>
+                          </a:solidFill>
+                        </wps:spPr>
+                        <wps:style>
+                          <a:lnRef idx="2">
+                            <a:schemeClr val="accent1">
+                              <a:shade val="15000"/>
+                            </a:schemeClr>
+                          </a:lnRef>
+                          <a:fillRef idx="1">
+                            <a:schemeClr val="accent1"/>
+                          </a:fillRef>
+                          <a:effectRef idx="0">
+                            <a:schemeClr val="accent1"/>
+                          </a:effectRef>
+                          <a:fontRef idx="minor">
+                            <a:schemeClr val="lt1"/>
+                          </a:fontRef>
+                        </wps:style>
+                        <wps:bodyPr rot="0" spcFirstLastPara="0" vertOverflow="overflow" horzOverflow="overflow" vert="horz" wrap="square" lIns="91440" tIns="45720" rIns="91440" bIns="45720" numCol="1" spcCol="0" rtlCol="0" fromWordArt="0" anchor="ctr" anchorCtr="0" forceAA="0" compatLnSpc="1">
+                          <a:prstTxWarp prst="textNoShape">
+                            <a:avLst/>
+                          </a:prstTxWarp>
+                          <a:noAutofit/>
+                        </wps:bodyPr>
+                      </wps:wsp>
+                      <wps:wsp>
+                        <wps:cNvPr id="554011416" name="Isosceles Triangle 31"/>
+                        <wps:cNvSpPr/>
+                        <wps:spPr>
+                          <a:xfrm rot="10800000">
+                            <a:off x="57378" y="334002"/>
+                            <a:ext cx="249247" cy="251871"/>
+                          </a:xfrm>
+                          <a:prstGeom prst="triangle">
+                            <a:avLst>
+                              <a:gd name="adj" fmla="val 48529"/>
+                            </a:avLst>
+                          </a:prstGeom>
+                          <a:solidFill>
+                            <a:schemeClr val="bg2">
+                              <a:lumMod val="75000"/>
+                            </a:schemeClr>
+                          </a:solidFill>
+                        </wps:spPr>
+                        <wps:style>
+                          <a:lnRef idx="2">
+                            <a:schemeClr val="dk1">
+                              <a:shade val="15000"/>
+                            </a:schemeClr>
+                          </a:lnRef>
+                          <a:fillRef idx="1">
+                            <a:schemeClr val="dk1"/>
+                          </a:fillRef>
+                          <a:effectRef idx="0">
+                            <a:schemeClr val="dk1"/>
+                          </a:effectRef>
+                          <a:fontRef idx="minor">
+                            <a:schemeClr val="lt1"/>
+                          </a:fontRef>
+                        </wps:style>
+                        <wps:bodyPr rot="0" spcFirstLastPara="0" vertOverflow="overflow" horzOverflow="overflow" vert="horz" wrap="square" lIns="91440" tIns="45720" rIns="91440" bIns="45720" numCol="1" spcCol="0" rtlCol="0" fromWordArt="0" anchor="ctr" anchorCtr="0" forceAA="0" compatLnSpc="1">
+                          <a:prstTxWarp prst="textNoShape">
+                            <a:avLst/>
+                          </a:prstTxWarp>
+                          <a:noAutofit/>
+                        </wps:bodyPr>
+                      </wps:wsp>
+                    </wpg:wgp>
+                  </a:graphicData>
+                </a:graphic>
+              </wp:anchor>
+            </w:drawing>
+          </mc:Choice>
+          <mc:Fallback>
+            <w:pict>
+              <v:group w14:anchorId="64B34EED" id="Group 35" o:spid="_x0000_s1026" style="position:absolute;margin-left:202.65pt;margin-top:3.5pt;width:29.3pt;height:46.15pt;z-index:251665408" coordsize="3723,5858" o:gfxdata="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">
+                <v:rect id="Rectangle 28" o:spid="_x0000_s1027" style="position:absolute;width:3723;height:3340;visibility:visible;mso-wrap-style:square;v-text-anchor:middle" o:gfxdata="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" fillcolor="#ffd966 [1943]" strokecolor="#09101d [484]" strokeweight="1pt"/>
+                <v:shapetype id="_x0000_t5" coordsize="21600,21600" o:spt="5" adj="10800" path="m@0,l,21600r21600,xe">
+                  <v:stroke joinstyle="miter"/>
+                  <v:formulas>
+                    <v:f eqn="val #0"/>
+                    <v:f eqn="prod #0 1 2"/>
+                    <v:f eqn="sum @1 10800 0"/>
+                  </v:formulas>
+                  <v:path gradientshapeok="t" o:connecttype="custom" o:connectlocs="@0,0;@1,10800;0,21600;10800,21600;21600,21600;@2,10800" textboxrect="0,10800,10800,18000;5400,10800,16200,18000;10800,10800,21600,18000;0,7200,7200,21600;7200,7200,14400,21600;14400,7200,21600,21600"/>
+                  <v:handles>
+                    <v:h position="#0,topLeft" xrange="0,21600"/>
+                  </v:handles>
+                </v:shapetype>
+                <v:shape id="Isosceles Triangle 31" o:spid="_x0000_s1028" type="#_x0000_t5" style="position:absolute;left:573;top:3340;width:2493;height:2518;rotation:180;visibility:visible;mso-wrap-style:square;v-text-anchor:middle" o:gfxdata="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" adj="10482" fillcolor="#aeaaaa [2414]" strokecolor="black [480]" strokeweight="1pt"/>
+              </v:group>
+            </w:pict>
+          </mc:Fallback>
+        </mc:AlternateContent>
+      </w:r>
+    </w:p>
+    <w:p>
+      <w:pPr>
+        <w:rPr>
+          <w:lang w:val="en-US"/>
+        </w:rPr>
+      </w:pPr>
+      <w:r>
+        <w:rPr>
+          <w:noProof/>
+        </w:rPr>
+        <mc:AlternateContent>
+          <mc:Choice Requires="wpg">
+            <w:drawing>
+              <wp:anchor distT="0" distB="0" distL="114300" distR="114300" simplePos="0" relativeHeight="251709440" behindDoc="0" locked="0" layoutInCell="1" allowOverlap="1" wp14:anchorId="04DB93FC" wp14:editId="759EB891">
+                <wp:simplePos x="0" y="0"/>
+                <wp:positionH relativeFrom="column">
+                  <wp:posOffset>4937543</wp:posOffset>
+                </wp:positionH>
+                <wp:positionV relativeFrom="paragraph">
+                  <wp:posOffset>132018</wp:posOffset>
+                </wp:positionV>
+                <wp:extent cx="476365" cy="1823325"/>
+                <wp:effectExtent l="0" t="0" r="38100" b="24765"/>
+                <wp:wrapNone/>
+                <wp:docPr id="1198654967" name="Group 48"/>
+                <wp:cNvGraphicFramePr/>
+                <a:graphic xmlns:a="http://schemas.openxmlformats.org/drawingml/2006/main">
+                  <a:graphicData uri="http://schemas.microsoft.com/office/word/2010/wordprocessingGroup">
+                    <wpg:wgp>
+                      <wpg:cNvGrpSpPr/>
+                      <wpg:grpSpPr>
+                        <a:xfrm>
+                          <a:off x="0" y="0"/>
+                          <a:ext cx="476365" cy="1823325"/>
+                          <a:chOff x="0" y="0"/>
+                          <a:chExt cx="476365" cy="1823325"/>
+                        </a:xfrm>
+                      </wpg:grpSpPr>
+                      <wpg:grpSp>
+                        <wpg:cNvPr id="1191206830" name="Group 47"/>
+                        <wpg:cNvGrpSpPr/>
+                        <wpg:grpSpPr>
+                          <a:xfrm>
+                            <a:off x="10951" y="49279"/>
+                            <a:ext cx="334432" cy="284724"/>
+                            <a:chOff x="0" y="0"/>
+                            <a:chExt cx="334432" cy="284724"/>
+                          </a:xfrm>
+                        </wpg:grpSpPr>
+                        <wps:wsp>
+                          <wps:cNvPr id="105212226" name="Straight Connector 38"/>
+                          <wps:cNvCnPr/>
+                          <wps:spPr>
+                            <a:xfrm flipV="1">
+                              <a:off x="0" y="158788"/>
+                              <a:ext cx="334432" cy="125936"/>
+                            </a:xfrm>
+                            <a:prstGeom prst="line">
+                              <a:avLst/>
+                            </a:prstGeom>
+                          </wps:spPr>
+                          <wps:style>
+                            <a:lnRef idx="1">
+                              <a:schemeClr val="accent1"/>
+                            </a:lnRef>
+                            <a:fillRef idx="0">
+                              <a:schemeClr val="accent1"/>
+                            </a:fillRef>
+                            <a:effectRef idx="0">
+                              <a:schemeClr val="accent1"/>
+                            </a:effectRef>
+                            <a:fontRef idx="minor">
+                              <a:schemeClr val="tx1"/>
+                            </a:fontRef>
+                          </wps:style>
+                          <wps:bodyPr/>
+                        </wps:wsp>
+                        <wps:wsp>
+                          <wps:cNvPr id="499405445" name="Straight Connector 38"/>
+                          <wps:cNvCnPr/>
+                          <wps:spPr>
+                            <a:xfrm flipV="1">
+                              <a:off x="0" y="0"/>
+                              <a:ext cx="334432" cy="125936"/>
+                            </a:xfrm>
+                            <a:prstGeom prst="line">
+                              <a:avLst/>
+                            </a:prstGeom>
+                          </wps:spPr>
+                          <wps:style>
+                            <a:lnRef idx="1">
+                              <a:schemeClr val="dk1"/>
+                            </a:lnRef>
+                            <a:fillRef idx="0">
+                              <a:schemeClr val="dk1"/>
+                            </a:fillRef>
+                            <a:effectRef idx="0">
+                              <a:schemeClr val="dk1"/>
+                            </a:effectRef>
+                            <a:fontRef idx="minor">
+                              <a:schemeClr val="tx1"/>
+                            </a:fontRef>
+                          </wps:style>
+                          <wps:bodyPr/>
+                        </wps:wsp>
+                      </wpg:grpSp>
+                      <wpg:grpSp>
+                        <wpg:cNvPr id="1012495226" name="Group 46"/>
+                        <wpg:cNvGrpSpPr/>
+                        <wpg:grpSpPr>
+                          <a:xfrm>
+                            <a:off x="0" y="0"/>
+                            <a:ext cx="476365" cy="1823325"/>
+                            <a:chOff x="0" y="0"/>
+                            <a:chExt cx="476365" cy="1823325"/>
+                          </a:xfrm>
+                        </wpg:grpSpPr>
+                        <wpg:grpSp>
+                          <wpg:cNvPr id="453958633" name="Group 45"/>
+                          <wpg:cNvGrpSpPr/>
+                          <wpg:grpSpPr>
+                            <a:xfrm>
+                              <a:off x="0" y="1560503"/>
+                              <a:ext cx="334432" cy="262822"/>
+                              <a:chOff x="0" y="0"/>
+                              <a:chExt cx="334432" cy="262822"/>
+                            </a:xfrm>
+                          </wpg:grpSpPr>
+                          <wps:wsp>
+                            <wps:cNvPr id="120378827" name="Straight Connector 38"/>
+                            <wps:cNvCnPr/>
+                            <wps:spPr>
+                              <a:xfrm flipV="1">
+                                <a:off x="0" y="0"/>
+                                <a:ext cx="334432" cy="125936"/>
+                              </a:xfrm>
+                              <a:prstGeom prst="line">
+                                <a:avLst/>
+                              </a:prstGeom>
+                            </wps:spPr>
+                            <wps:style>
+                              <a:lnRef idx="1">
+                                <a:schemeClr val="accent1"/>
+                              </a:lnRef>
+                              <a:fillRef idx="0">
+                                <a:schemeClr val="accent1"/>
+                              </a:fillRef>
+                              <a:effectRef idx="0">
+                                <a:schemeClr val="accent1"/>
+                              </a:effectRef>
+                              <a:fontRef idx="minor">
+                                <a:schemeClr val="tx1"/>
+                              </a:fontRef>
+                            </wps:style>
+                            <wps:bodyPr/>
+                          </wps:wsp>
+                          <wps:wsp>
+                            <wps:cNvPr id="1090882973" name="Straight Connector 38"/>
+                            <wps:cNvCnPr/>
+                            <wps:spPr>
+                              <a:xfrm flipV="1">
+                                <a:off x="0" y="136886"/>
+                                <a:ext cx="334432" cy="125936"/>
+                              </a:xfrm>
+                              <a:prstGeom prst="line">
+                                <a:avLst/>
+                              </a:prstGeom>
+                            </wps:spPr>
+                            <wps:style>
+                              <a:lnRef idx="1">
+                                <a:schemeClr val="accent1"/>
+                              </a:lnRef>
+                              <a:fillRef idx="0">
+                                <a:schemeClr val="accent1"/>
+                              </a:fillRef>
+                              <a:effectRef idx="0">
+                                <a:schemeClr val="accent1"/>
+                              </a:effectRef>
+                              <a:fontRef idx="minor">
+                                <a:schemeClr val="tx1"/>
+                              </a:fontRef>
+                            </wps:style>
+                            <wps:bodyPr/>
+                          </wps:wsp>
+                        </wpg:grpSp>
+                        <wps:wsp>
+                          <wps:cNvPr id="1211473940" name="Straight Connector 39"/>
+                          <wps:cNvCnPr/>
+                          <wps:spPr>
+                            <a:xfrm flipH="1">
+                              <a:off x="328527" y="54755"/>
+                              <a:ext cx="16271" cy="1653585"/>
+                            </a:xfrm>
+                            <a:prstGeom prst="line">
+                              <a:avLst/>
+                            </a:prstGeom>
+                          </wps:spPr>
+                          <wps:style>
+                            <a:lnRef idx="1">
+                              <a:schemeClr val="accent1"/>
+                            </a:lnRef>
+                            <a:fillRef idx="0">
+                              <a:schemeClr val="accent1"/>
+                            </a:fillRef>
+                            <a:effectRef idx="0">
+                              <a:schemeClr val="accent1"/>
+                            </a:effectRef>
+                            <a:fontRef idx="minor">
+                              <a:schemeClr val="tx1"/>
+                            </a:fontRef>
+                          </wps:style>
+                          <wps:bodyPr/>
+                        </wps:wsp>
+                        <wps:wsp>
+                          <wps:cNvPr id="1762344688" name="Straight Connector 40"/>
+                          <wps:cNvCnPr/>
+                          <wps:spPr>
+                            <a:xfrm flipV="1">
+                              <a:off x="344954" y="0"/>
+                              <a:ext cx="125935" cy="43804"/>
+                            </a:xfrm>
+                            <a:prstGeom prst="line">
+                              <a:avLst/>
+                            </a:prstGeom>
+                          </wps:spPr>
+                          <wps:style>
+                            <a:lnRef idx="1">
+                              <a:schemeClr val="accent1"/>
+                            </a:lnRef>
+                            <a:fillRef idx="0">
+                              <a:schemeClr val="accent1"/>
+                            </a:fillRef>
+                            <a:effectRef idx="0">
+                              <a:schemeClr val="accent1"/>
+                            </a:effectRef>
+                            <a:fontRef idx="minor">
+                              <a:schemeClr val="tx1"/>
+                            </a:fontRef>
+                          </wps:style>
+                          <wps:bodyPr/>
+                        </wps:wsp>
+                        <wps:wsp>
+                          <wps:cNvPr id="929165109" name="Straight Connector 41"/>
+                          <wps:cNvCnPr/>
+                          <wps:spPr>
+                            <a:xfrm>
+                              <a:off x="476365" y="0"/>
+                              <a:ext cx="0" cy="1653586"/>
+                            </a:xfrm>
+                            <a:prstGeom prst="line">
+                              <a:avLst/>
+                            </a:prstGeom>
+                          </wps:spPr>
+                          <wps:style>
+                            <a:lnRef idx="1">
+                              <a:schemeClr val="accent1"/>
+                            </a:lnRef>
+                            <a:fillRef idx="0">
+                              <a:schemeClr val="accent1"/>
+                            </a:fillRef>
+                            <a:effectRef idx="0">
+                              <a:schemeClr val="accent1"/>
+                            </a:effectRef>
+                            <a:fontRef idx="minor">
+                              <a:schemeClr val="tx1"/>
+                            </a:fontRef>
+                          </wps:style>
+                          <wps:bodyPr/>
+                        </wps:wsp>
+                        <wps:wsp>
+                          <wps:cNvPr id="278651984" name="Straight Connector 42"/>
+                          <wps:cNvCnPr/>
+                          <wps:spPr>
+                            <a:xfrm flipV="1">
+                              <a:off x="334003" y="1637159"/>
+                              <a:ext cx="136674" cy="54755"/>
+                            </a:xfrm>
+                            <a:prstGeom prst="line">
+                              <a:avLst/>
+                            </a:prstGeom>
+                          </wps:spPr>
+                          <wps:style>
+                            <a:lnRef idx="1">
+                              <a:schemeClr val="accent1"/>
+                            </a:lnRef>
+                            <a:fillRef idx="0">
+                              <a:schemeClr val="accent1"/>
+                            </a:fillRef>
+                            <a:effectRef idx="0">
+                              <a:schemeClr val="accent1"/>
+                            </a:effectRef>
+                            <a:fontRef idx="minor">
+                              <a:schemeClr val="tx1"/>
+                            </a:fontRef>
+                          </wps:style>
+                          <wps:bodyPr/>
+                        </wps:wsp>
+                      </wpg:grpSp>
+                    </wpg:wgp>
+                  </a:graphicData>
+                </a:graphic>
+              </wp:anchor>
+            </w:drawing>
+          </mc:Choice>
+          <mc:Fallback>
+            <w:pict>
+              <v:group w14:anchorId="1AB34479" id="Group 48" o:spid="_x0000_s1026" style="position:absolute;margin-left:388.8pt;margin-top:10.4pt;width:37.5pt;height:143.55pt;z-index:251709440" coordsize="4763,18233" o:gfxdata="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">
+                <v:group id="Group 47" o:spid="_x0000_s1027" style="position:absolute;left:109;top:492;width:3344;height:2848" coordsize="334432,284724" o:gfxdata="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">
+                  <v:line id="Straight Connector 38" o:spid="_x0000_s1028" style="position:absolute;flip:y;visibility:visible;mso-wrap-style:square" from="0,158788" to="334432,284724" o:connectortype="straight" o:gfxdata="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" strokecolor="#4472c4 [3204]" strokeweight=".5pt">
+                    <v:stroke joinstyle="miter"/>
+                  </v:line>
+                  <v:line id="Straight Connector 38" o:spid="_x0000_s1029" style="position:absolute;flip:y;visibility:visible;mso-wrap-style:square" from="0,0" to="334432,125936" o:connectortype="straight" o:gfxdata="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" strokecolor="black [3200]" strokeweight=".5pt">
+                    <v:stroke joinstyle="miter"/>
+                  </v:line>
+                </v:group>
+                <v:group id="Group 46" o:spid="_x0000_s1030" style="position:absolute;width:4763;height:18233" coordsize="4763,18233" o:gfxdata="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">
+                  <v:group id="Group 45" o:spid="_x0000_s1031" style="position:absolute;top:15605;width:3344;height:2628" coordsize="334432,262822" o:gfxdata="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">
+                    <v:line id="Straight Connector 38" o:spid="_x0000_s1032" style="position:absolute;flip:y;visibility:visible;mso-wrap-style:square" from="0,0" to="334432,125936" o:connectortype="straight" o:gfxdata="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" strokecolor="#4472c4 [3204]" strokeweight=".5pt">
+                      <v:stroke joinstyle="miter"/>
+                    </v:line>
+                    <v:line id="Straight Connector 38" o:spid="_x0000_s1033" style="position:absolute;flip:y;visibility:visible;mso-wrap-style:square" from="0,136886" to="334432,262822" o:connectortype="straight" o:gfxdata="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" strokecolor="#4472c4 [3204]" strokeweight=".5pt">
+                      <v:stroke joinstyle="miter"/>
+                    </v:line>
+                  </v:group>
+                  <v:line id="Straight Connector 39" o:spid="_x0000_s1034" style="position:absolute;flip:x;visibility:visible;mso-wrap-style:square" from="3285,547" to="3447,17083" o:connectortype="straight" o:gfxdata="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" strokecolor="#4472c4 [3204]" strokeweight=".5pt">
+                    <v:stroke joinstyle="miter"/>
+                  </v:line>
+                  <v:line id="Straight Connector 40" o:spid="_x0000_s1035" style="position:absolute;flip:y;visibility:visible;mso-wrap-style:square" from="3449,0" to="4708,438" o:connectortype="straight" o:gfxdata="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" strokecolor="#4472c4 [3204]" strokeweight=".5pt">
+                    <v:stroke joinstyle="miter"/>
+                  </v:line>
+                  <v:line id="Straight Connector 41" o:spid="_x0000_s1036" style="position:absolute;visibility:visible;mso-wrap-style:square" from="4763,0" to="4763,16535" o:connectortype="straight" o:gfxdata="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" strokecolor="#4472c4 [3204]" strokeweight=".5pt">
+                    <v:stroke joinstyle="miter"/>
+                  </v:line>
+                  <v:line id="Straight Connector 42" o:spid="_x0000_s1037" style="position:absolute;flip:y;visibility:visible;mso-wrap-style:square" from="3340,16371" to="4706,16919" o:connectortype="straight" o:gfxdata="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" strokecolor="#4472c4 [3204]" strokeweight=".5pt">
+                    <v:stroke joinstyle="miter"/>
+                  </v:line>
+                </v:group>
+              </v:group>
+            </w:pict>
+          </mc:Fallback>
+        </mc:AlternateContent>
+      </w:r>
+      <w:r>
+        <w:rPr>
+          <w:noProof/>
+          <w:lang w:val="en-US"/>
+        </w:rPr>
+        <mc:AlternateContent>
+          <mc:Choice Requires="wps">
+            <w:drawing>
+              <wp:anchor distT="0" distB="0" distL="114300" distR="114300" simplePos="0" relativeHeight="251667456" behindDoc="0" locked="0" layoutInCell="1" allowOverlap="1" wp14:anchorId="005B2AF6" wp14:editId="66B9F4B0">
+                <wp:simplePos x="0" y="0"/>
+                <wp:positionH relativeFrom="column">
+                  <wp:posOffset>2715762</wp:posOffset>
+                </wp:positionH>
+                <wp:positionV relativeFrom="paragraph">
+                  <wp:posOffset>240353</wp:posOffset>
+                </wp:positionV>
+                <wp:extent cx="87607" cy="0"/>
+                <wp:effectExtent l="0" t="0" r="0" b="0"/>
+                <wp:wrapNone/>
+                <wp:docPr id="706964331" name="Straight Connector 33"/>
+                <wp:cNvGraphicFramePr/>
+                <a:graphic xmlns:a="http://schemas.openxmlformats.org/drawingml/2006/main">
+                  <a:graphicData uri="http://schemas.microsoft.com/office/word/2010/wordprocessingShape">
+                    <wps:wsp>
+                      <wps:cNvCnPr/>
+                      <wps:spPr>
+                        <a:xfrm>
+                          <a:off x="0" y="0"/>
+                          <a:ext cx="87607" cy="0"/>
+                        </a:xfrm>
+                        <a:prstGeom prst="line">
+                          <a:avLst/>
+                        </a:prstGeom>
+                      </wps:spPr>
+                      <wps:style>
+                        <a:lnRef idx="1">
+                          <a:schemeClr val="accent1"/>
+                        </a:lnRef>
+                        <a:fillRef idx="0">
+                          <a:schemeClr val="accent1"/>
+                        </a:fillRef>
+                        <a:effectRef idx="0">
+                          <a:schemeClr val="accent1"/>
+                        </a:effectRef>
+                        <a:fontRef idx="minor">
+                          <a:schemeClr val="tx1"/>
+                        </a:fontRef>
+                      </wps:style>
+                      <wps:bodyPr/>
+                    </wps:wsp>
+                  </a:graphicData>
+                </a:graphic>
+              </wp:anchor>
+            </w:drawing>
+          </mc:Choice>
+          <mc:Fallback>
+            <w:pict>
+              <v:line w14:anchorId="0B749068" id="Straight Connector 33" o:spid="_x0000_s1026" style="position:absolute;z-index:251667456;visibility:visible;mso-wrap-style:square;mso-wrap-distance-left:9pt;mso-wrap-distance-top:0;mso-wrap-distance-right:9pt;mso-wrap-distance-bottom:0;mso-position-horizontal:absolute;mso-position-horizontal-relative:text;mso-position-vertical:absolute;mso-position-vertical-relative:text" from="213.85pt,18.95pt" to="220.75pt,18.95pt" o:gfxdata="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" strokecolor="#4472c4 [3204]" strokeweight=".5pt">
+                <v:stroke joinstyle="miter"/>
+              </v:line>
+            </w:pict>
+          </mc:Fallback>
+        </mc:AlternateContent>
+      </w:r>
+      <w:r>
+        <w:rPr>
+          <w:noProof/>
+          <w:lang w:val="en-US"/>
+        </w:rPr>
+        <mc:AlternateContent>
+          <mc:Choice Requires="wps">
+            <w:drawing>
+              <wp:anchor distT="0" distB="0" distL="114300" distR="114300" simplePos="0" relativeHeight="251666432" behindDoc="0" locked="0" layoutInCell="1" allowOverlap="1" wp14:anchorId="56AEBD97" wp14:editId="6A4EFD8B">
+                <wp:simplePos x="0" y="0"/>
+                <wp:positionH relativeFrom="column">
+                  <wp:posOffset>2655281</wp:posOffset>
+                </wp:positionH>
+                <wp:positionV relativeFrom="paragraph">
+                  <wp:posOffset>163674</wp:posOffset>
+                </wp:positionV>
+                <wp:extent cx="186165" cy="0"/>
+                <wp:effectExtent l="0" t="0" r="0" b="0"/>
+                <wp:wrapNone/>
+                <wp:docPr id="846009677" name="Straight Connector 32"/>
+                <wp:cNvGraphicFramePr/>
+                <a:graphic xmlns:a="http://schemas.openxmlformats.org/drawingml/2006/main">
+                  <a:graphicData uri="http://schemas.microsoft.com/office/word/2010/wordprocessingShape">
+                    <wps:wsp>
+                      <wps:cNvCnPr/>
+                      <wps:spPr>
+                        <a:xfrm>
+                          <a:off x="0" y="0"/>
+                          <a:ext cx="186165" cy="0"/>
+                        </a:xfrm>
+                        <a:prstGeom prst="line">
+                          <a:avLst/>
+                        </a:prstGeom>
+                      </wps:spPr>
+                      <wps:style>
+                        <a:lnRef idx="1">
+                          <a:schemeClr val="dk1"/>
+                        </a:lnRef>
+                        <a:fillRef idx="0">
+                          <a:schemeClr val="dk1"/>
+                        </a:fillRef>
+                        <a:effectRef idx="0">
+                          <a:schemeClr val="dk1"/>
+                        </a:effectRef>
+                        <a:fontRef idx="minor">
+                          <a:schemeClr val="tx1"/>
+                        </a:fontRef>
+                      </wps:style>
+                      <wps:bodyPr/>
+                    </wps:wsp>
+                  </a:graphicData>
+                </a:graphic>
+              </wp:anchor>
+            </w:drawing>
+          </mc:Choice>
+          <mc:Fallback>
+            <w:pict>
+              <v:line w14:anchorId="6337812F" id="Straight Connector 32" o:spid="_x0000_s1026" style="position:absolute;z-index:251666432;visibility:visible;mso-wrap-style:square;mso-wrap-distance-left:9pt;mso-wrap-distance-top:0;mso-wrap-distance-right:9pt;mso-wrap-distance-bottom:0;mso-position-horizontal:absolute;mso-position-horizontal-relative:text;mso-position-vertical:absolute;mso-position-vertical-relative:text" from="209.1pt,12.9pt" to="223.75pt,12.9pt" o:gfxdata="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" strokecolor="black [3200]" strokeweight=".5pt">
+                <v:stroke joinstyle="miter"/>
+              </v:line>
+            </w:pict>
+          </mc:Fallback>
+        </mc:AlternateContent>
+      </w:r>
+    </w:p>
+    <w:bookmarkEnd w:id="27"/>
+    <w:p>
+      <w:pPr>
+        <w:rPr>
+          <w:lang w:val="en-US"/>
+        </w:rPr>
+      </w:pPr>
+      <w:r>
+        <w:rPr>
+          <w:noProof/>
+        </w:rPr>
+        <mc:AlternateContent>
+          <mc:Choice Requires="wps">
+            <w:drawing>
+              <wp:anchor distT="0" distB="0" distL="114300" distR="114300" simplePos="0" relativeHeight="251712512" behindDoc="0" locked="0" layoutInCell="1" allowOverlap="1" wp14:anchorId="67AEEAE3" wp14:editId="03D5BA39">
+                <wp:simplePos x="0" y="0"/>
+                <wp:positionH relativeFrom="column">
+                  <wp:posOffset>3941251</wp:posOffset>
+                </wp:positionH>
+                <wp:positionV relativeFrom="paragraph">
+                  <wp:posOffset>490281</wp:posOffset>
+                </wp:positionV>
+                <wp:extent cx="1450881" cy="5475"/>
+                <wp:effectExtent l="0" t="0" r="35560" b="33020"/>
+                <wp:wrapNone/>
+                <wp:docPr id="152953978" name="Straight Connector 51"/>
+                <wp:cNvGraphicFramePr/>
+                <a:graphic xmlns:a="http://schemas.openxmlformats.org/drawingml/2006/main">
+                  <a:graphicData uri="http://schemas.microsoft.com/office/word/2010/wordprocessingShape">
+                    <wps:wsp>
+                      <wps:cNvCnPr/>
+                      <wps:spPr>
+                        <a:xfrm flipV="1">
+                          <a:off x="0" y="0"/>
+                          <a:ext cx="1450881" cy="5475"/>
+                        </a:xfrm>
+                        <a:prstGeom prst="line">
+                          <a:avLst/>
+                        </a:prstGeom>
+                        <a:ln>
+                          <a:prstDash val="sysDash"/>
+                        </a:ln>
+                      </wps:spPr>
+                      <wps:style>
+                        <a:lnRef idx="1">
+                          <a:schemeClr val="accent1"/>
+                        </a:lnRef>
+                        <a:fillRef idx="0">
+                          <a:schemeClr val="accent1"/>
+                        </a:fillRef>
+                        <a:effectRef idx="0">
+                          <a:schemeClr val="accent1"/>
+                        </a:effectRef>
+                        <a:fontRef idx="minor">
+                          <a:schemeClr val="tx1"/>
+                        </a:fontRef>
+                      </wps:style>
+                      <wps:bodyPr/>
+                    </wps:wsp>
+                  </a:graphicData>
+                </a:graphic>
+              </wp:anchor>
+            </w:drawing>
+          </mc:Choice>
+          <mc:Fallback>
+            <w:pict>
+              <v:line w14:anchorId="564F8A72" id="Straight Connector 51" o:spid="_x0000_s1026" style="position:absolute;flip:y;z-index:251712512;visibility:visible;mso-wrap-style:square;mso-wrap-distance-left:9pt;mso-wrap-distance-top:0;mso-wrap-distance-right:9pt;mso-wrap-distance-bottom:0;mso-position-horizontal:absolute;mso-position-horizontal-relative:text;mso-position-vertical:absolute;mso-position-vertical-relative:text" from="310.35pt,38.6pt" to="424.6pt,39.05pt" o:gfxdata="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" strokecolor="#4472c4 [3204]" strokeweight=".5pt">
+                <v:stroke dashstyle="3 1" joinstyle="miter"/>
+              </v:line>
+            </w:pict>
+          </mc:Fallback>
+        </mc:AlternateContent>
+      </w:r>
+      <w:r>
+        <w:rPr>
+          <w:noProof/>
+        </w:rPr>
+        <mc:AlternateContent>
+          <mc:Choice Requires="wps">
+            <w:drawing>
+              <wp:anchor distT="0" distB="0" distL="114300" distR="114300" simplePos="0" relativeHeight="251710464" behindDoc="0" locked="0" layoutInCell="1" allowOverlap="1" wp14:anchorId="72F93A2D" wp14:editId="6102E9C4">
+                <wp:simplePos x="0" y="0"/>
+                <wp:positionH relativeFrom="column">
+                  <wp:posOffset>3958749</wp:posOffset>
+                </wp:positionH>
+                <wp:positionV relativeFrom="paragraph">
+                  <wp:posOffset>267244</wp:posOffset>
+                </wp:positionV>
+                <wp:extent cx="1450881" cy="5475"/>
+                <wp:effectExtent l="0" t="0" r="35560" b="33020"/>
+                <wp:wrapNone/>
+                <wp:docPr id="1624330739" name="Straight Connector 51"/>
+                <wp:cNvGraphicFramePr/>
+                <a:graphic xmlns:a="http://schemas.openxmlformats.org/drawingml/2006/main">
+                  <a:graphicData uri="http://schemas.microsoft.com/office/word/2010/wordprocessingShape">
+                    <wps:wsp>
+                      <wps:cNvCnPr/>
+                      <wps:spPr>
+                        <a:xfrm flipV="1">
+                          <a:off x="0" y="0"/>
+                          <a:ext cx="1450881" cy="5475"/>
+                        </a:xfrm>
+                        <a:prstGeom prst="line">
+                          <a:avLst/>
+                        </a:prstGeom>
+                        <a:ln>
+                          <a:prstDash val="sysDash"/>
+                        </a:ln>
+                      </wps:spPr>
+                      <wps:style>
+                        <a:lnRef idx="1">
+                          <a:schemeClr val="accent1"/>
+                        </a:lnRef>
+                        <a:fillRef idx="0">
+                          <a:schemeClr val="accent1"/>
+                        </a:fillRef>
+                        <a:effectRef idx="0">
+                          <a:schemeClr val="accent1"/>
+                        </a:effectRef>
+                        <a:fontRef idx="minor">
+                          <a:schemeClr val="tx1"/>
+                        </a:fontRef>
+                      </wps:style>
+                      <wps:bodyPr/>
+                    </wps:wsp>
+                  </a:graphicData>
+                </a:graphic>
+              </wp:anchor>
+            </w:drawing>
+          </mc:Choice>
+          <mc:Fallback>
+            <w:pict>
+              <v:line w14:anchorId="28DE955F" id="Straight Connector 51" o:spid="_x0000_s1026" style="position:absolute;flip:y;z-index:251710464;visibility:visible;mso-wrap-style:square;mso-wrap-distance-left:9pt;mso-wrap-distance-top:0;mso-wrap-distance-right:9pt;mso-wrap-distance-bottom:0;mso-position-horizontal:absolute;mso-position-horizontal-relative:text;mso-position-vertical:absolute;mso-position-vertical-relative:text" from="311.7pt,21.05pt" to="425.95pt,21.5pt" o:gfxdata="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" strokecolor="#4472c4 [3204]" strokeweight=".5pt">
+                <v:stroke dashstyle="3 1" joinstyle="miter"/>
+              </v:line>
+            </w:pict>
+          </mc:Fallback>
+        </mc:AlternateContent>
+      </w:r>
+      <w:r>
+        <w:rPr>
+          <w:noProof/>
+        </w:rPr>
+        <mc:AlternateContent>
+          <mc:Choice Requires="wpg">
+            <w:drawing>
+              <wp:anchor distT="0" distB="0" distL="114300" distR="114300" simplePos="0" relativeHeight="251694080" behindDoc="0" locked="0" layoutInCell="1" allowOverlap="1" wp14:anchorId="5FFBF375" wp14:editId="1D090D2E">
+                <wp:simplePos x="0" y="0"/>
+                <wp:positionH relativeFrom="column">
+                  <wp:posOffset>1823419</wp:posOffset>
+                </wp:positionH>
+                <wp:positionV relativeFrom="paragraph">
+                  <wp:posOffset>4499</wp:posOffset>
+                </wp:positionV>
+                <wp:extent cx="1148258" cy="1655936"/>
+                <wp:effectExtent l="0" t="0" r="0" b="0"/>
+                <wp:wrapNone/>
+                <wp:docPr id="532639185" name="Group 36"/>
+                <wp:cNvGraphicFramePr/>
+                <a:graphic xmlns:a="http://schemas.openxmlformats.org/drawingml/2006/main">
+                  <a:graphicData uri="http://schemas.microsoft.com/office/word/2010/wordprocessingGroup">
+                    <wpg:wgp>
+                      <wpg:cNvGrpSpPr/>
+                      <wpg:grpSpPr>
+                        <a:xfrm>
+                          <a:off x="0" y="0"/>
+                          <a:ext cx="1148258" cy="1655936"/>
+                          <a:chOff x="0" y="0"/>
+                          <a:chExt cx="1148258" cy="1655936"/>
+                        </a:xfrm>
+                      </wpg:grpSpPr>
+                      <wps:wsp>
+                        <wps:cNvPr id="2046918482" name="Arc 34"/>
+                        <wps:cNvSpPr/>
+                        <wps:spPr>
+                          <a:xfrm rot="8448404">
+                            <a:off x="792354" y="0"/>
+                            <a:ext cx="312100" cy="251871"/>
+                          </a:xfrm>
+                          <a:prstGeom prst="arc">
+                            <a:avLst/>
+                          </a:prstGeom>
+                        </wps:spPr>
+                        <wps:style>
+                          <a:lnRef idx="1">
+                            <a:schemeClr val="accent1"/>
+                          </a:lnRef>
+                          <a:fillRef idx="0">
+                            <a:schemeClr val="accent1"/>
+                          </a:fillRef>
+                          <a:effectRef idx="0">
+                            <a:schemeClr val="accent1"/>
+                          </a:effectRef>
+                          <a:fontRef idx="minor">
+                            <a:schemeClr val="tx1"/>
+                          </a:fontRef>
+                        </wps:style>
+                        <wps:bodyPr rot="0" spcFirstLastPara="0" vertOverflow="overflow" horzOverflow="overflow" vert="horz" wrap="square" lIns="91440" tIns="45720" rIns="91440" bIns="45720" numCol="1" spcCol="0" rtlCol="0" fromWordArt="0" anchor="ctr" anchorCtr="0" forceAA="0" compatLnSpc="1">
+                          <a:prstTxWarp prst="textNoShape">
+                            <a:avLst/>
+                          </a:prstTxWarp>
+                          <a:noAutofit/>
+                        </wps:bodyPr>
+                      </wps:wsp>
+                      <wps:wsp>
+                        <wps:cNvPr id="1259254446" name="Arc 34"/>
+                        <wps:cNvSpPr/>
+                        <wps:spPr>
+                          <a:xfrm rot="8448404">
+                            <a:off x="814256" y="240920"/>
+                            <a:ext cx="312100" cy="251871"/>
+                          </a:xfrm>
+                          <a:prstGeom prst="arc">
+                            <a:avLst/>
+                          </a:prstGeom>
+                        </wps:spPr>
+                        <wps:style>
+                          <a:lnRef idx="1">
+                            <a:schemeClr val="accent1"/>
+                          </a:lnRef>
+                          <a:fillRef idx="0">
+                            <a:schemeClr val="accent1"/>
+                          </a:fillRef>
+                          <a:effectRef idx="0">
+                            <a:schemeClr val="accent1"/>
+                          </a:effectRef>
+                          <a:fontRef idx="minor">
+                            <a:schemeClr val="tx1"/>
+                          </a:fontRef>
+                        </wps:style>
+                        <wps:bodyPr rot="0" spcFirstLastPara="0" vertOverflow="overflow" horzOverflow="overflow" vert="horz" wrap="square" lIns="91440" tIns="45720" rIns="91440" bIns="45720" numCol="1" spcCol="0" rtlCol="0" fromWordArt="0" anchor="ctr" anchorCtr="0" forceAA="0" compatLnSpc="1">
+                          <a:prstTxWarp prst="textNoShape">
+                            <a:avLst/>
+                          </a:prstTxWarp>
+                          <a:noAutofit/>
+                        </wps:bodyPr>
+                      </wps:wsp>
+                      <wps:wsp>
+                        <wps:cNvPr id="1492950795" name="Arc 34"/>
+                        <wps:cNvSpPr/>
+                        <wps:spPr>
+                          <a:xfrm rot="8448404">
+                            <a:off x="814256" y="438036"/>
+                            <a:ext cx="312100" cy="251871"/>
+                          </a:xfrm>
+                          <a:prstGeom prst="arc">
+                            <a:avLst/>
+                          </a:prstGeom>
+                        </wps:spPr>
+                        <wps:style>
+                          <a:lnRef idx="1">
+                            <a:schemeClr val="accent1"/>
+                          </a:lnRef>
+                          <a:fillRef idx="0">
+                            <a:schemeClr val="accent1"/>
+                          </a:fillRef>
+                          <a:effectRef idx="0">
+                            <a:schemeClr val="accent1"/>
+                          </a:effectRef>
+                          <a:fontRef idx="minor">
+                            <a:schemeClr val="tx1"/>
+                          </a:fontRef>
+                        </wps:style>
+                        <wps:bodyPr rot="0" spcFirstLastPara="0" vertOverflow="overflow" horzOverflow="overflow" vert="horz" wrap="square" lIns="91440" tIns="45720" rIns="91440" bIns="45720" numCol="1" spcCol="0" rtlCol="0" fromWordArt="0" anchor="ctr" anchorCtr="0" forceAA="0" compatLnSpc="1">
+                          <a:prstTxWarp prst="textNoShape">
+                            <a:avLst/>
+                          </a:prstTxWarp>
+                          <a:noAutofit/>
+                        </wps:bodyPr>
+                      </wps:wsp>
+                      <wps:wsp>
+                        <wps:cNvPr id="547732446" name="Arc 34"/>
+                        <wps:cNvSpPr/>
+                        <wps:spPr>
+                          <a:xfrm rot="8448404">
+                            <a:off x="814256" y="646103"/>
+                            <a:ext cx="312100" cy="262273"/>
+                          </a:xfrm>
+                          <a:prstGeom prst="arc">
+                            <a:avLst/>
+                          </a:prstGeom>
+                        </wps:spPr>
+                        <wps:style>
+                          <a:lnRef idx="1">
+                            <a:schemeClr val="accent1"/>
+                          </a:lnRef>
+                          <a:fillRef idx="0">
+                            <a:schemeClr val="accent1"/>
+                          </a:fillRef>
+                          <a:effectRef idx="0">
+                            <a:schemeClr val="accent1"/>
+                          </a:effectRef>
+                          <a:fontRef idx="minor">
+                            <a:schemeClr val="tx1"/>
+                          </a:fontRef>
+                        </wps:style>
+                        <wps:bodyPr rot="0" spcFirstLastPara="0" vertOverflow="overflow" horzOverflow="overflow" vert="horz" wrap="square" lIns="91440" tIns="45720" rIns="91440" bIns="45720" numCol="1" spcCol="0" rtlCol="0" fromWordArt="0" anchor="ctr" anchorCtr="0" forceAA="0" compatLnSpc="1">
+                          <a:prstTxWarp prst="textNoShape">
+                            <a:avLst/>
+                          </a:prstTxWarp>
+                          <a:noAutofit/>
+                        </wps:bodyPr>
+                      </wps:wsp>
+                      <wps:wsp>
+                        <wps:cNvPr id="950150763" name="Arc 34"/>
+                        <wps:cNvSpPr/>
+                        <wps:spPr>
+                          <a:xfrm rot="8448404">
+                            <a:off x="814256" y="826793"/>
+                            <a:ext cx="312100" cy="262273"/>
+                          </a:xfrm>
+                          <a:prstGeom prst="arc">
+                            <a:avLst/>
+                          </a:prstGeom>
+                        </wps:spPr>
+                        <wps:style>
+                          <a:lnRef idx="1">
+                            <a:schemeClr val="accent1"/>
+                          </a:lnRef>
+                          <a:fillRef idx="0">
+                            <a:schemeClr val="accent1"/>
+                          </a:fillRef>
+                          <a:effectRef idx="0">
+                            <a:schemeClr val="accent1"/>
+                          </a:effectRef>
+                          <a:fontRef idx="minor">
+                            <a:schemeClr val="tx1"/>
+                          </a:fontRef>
+                        </wps:style>
+                        <wps:bodyPr rot="0" spcFirstLastPara="0" vertOverflow="overflow" horzOverflow="overflow" vert="horz" wrap="square" lIns="91440" tIns="45720" rIns="91440" bIns="45720" numCol="1" spcCol="0" rtlCol="0" fromWordArt="0" anchor="ctr" anchorCtr="0" forceAA="0" compatLnSpc="1">
+                          <a:prstTxWarp prst="textNoShape">
+                            <a:avLst/>
+                          </a:prstTxWarp>
+                          <a:noAutofit/>
+                        </wps:bodyPr>
+                      </wps:wsp>
+                      <wps:wsp>
+                        <wps:cNvPr id="682519339" name="Arc 34"/>
+                        <wps:cNvSpPr/>
+                        <wps:spPr>
+                          <a:xfrm rot="8448404">
+                            <a:off x="836158" y="1062237"/>
+                            <a:ext cx="312100" cy="262273"/>
+                          </a:xfrm>
+                          <a:prstGeom prst="arc">
+                            <a:avLst/>
+                          </a:prstGeom>
+                        </wps:spPr>
+                        <wps:style>
+                          <a:lnRef idx="1">
+                            <a:schemeClr val="accent1"/>
+                          </a:lnRef>
+                          <a:fillRef idx="0">
+                            <a:schemeClr val="accent1"/>
+                          </a:fillRef>
+                          <a:effectRef idx="0">
+                            <a:schemeClr val="accent1"/>
+                          </a:effectRef>
+                          <a:fontRef idx="minor">
+                            <a:schemeClr val="tx1"/>
+                          </a:fontRef>
+                        </wps:style>
+                        <wps:bodyPr rot="0" spcFirstLastPara="0" vertOverflow="overflow" horzOverflow="overflow" vert="horz" wrap="square" lIns="91440" tIns="45720" rIns="91440" bIns="45720" numCol="1" spcCol="0" rtlCol="0" fromWordArt="0" anchor="ctr" anchorCtr="0" forceAA="0" compatLnSpc="1">
+                          <a:prstTxWarp prst="textNoShape">
+                            <a:avLst/>
+                          </a:prstTxWarp>
+                          <a:noAutofit/>
+                        </wps:bodyPr>
+                      </wps:wsp>
+                      <wps:wsp>
+                        <wps:cNvPr id="1897533310" name="Arc 34"/>
+                        <wps:cNvSpPr/>
+                        <wps:spPr>
+                          <a:xfrm rot="16390313">
+                            <a:off x="606074" y="1368749"/>
+                            <a:ext cx="312100" cy="262273"/>
+                          </a:xfrm>
+                          <a:prstGeom prst="arc">
+                            <a:avLst/>
+                          </a:prstGeom>
+                        </wps:spPr>
+                        <wps:style>
+                          <a:lnRef idx="1">
+                            <a:schemeClr val="accent1"/>
+                          </a:lnRef>
+                          <a:fillRef idx="0">
+                            <a:schemeClr val="accent1"/>
+                          </a:fillRef>
+                          <a:effectRef idx="0">
+                            <a:schemeClr val="accent1"/>
+                          </a:effectRef>
+                          <a:fontRef idx="minor">
+                            <a:schemeClr val="tx1"/>
+                          </a:fontRef>
+                        </wps:style>
+                        <wps:bodyPr rot="0" spcFirstLastPara="0" vertOverflow="overflow" horzOverflow="overflow" vert="horz" wrap="square" lIns="91440" tIns="45720" rIns="91440" bIns="45720" numCol="1" spcCol="0" rtlCol="0" fromWordArt="0" anchor="ctr" anchorCtr="0" forceAA="0" compatLnSpc="1">
+                          <a:prstTxWarp prst="textNoShape">
+                            <a:avLst/>
+                          </a:prstTxWarp>
+                          <a:noAutofit/>
+                        </wps:bodyPr>
+                      </wps:wsp>
+                      <wps:wsp>
+                        <wps:cNvPr id="1076976979" name="Arc 34"/>
+                        <wps:cNvSpPr/>
+                        <wps:spPr>
+                          <a:xfrm rot="16390313">
+                            <a:off x="480140" y="1286617"/>
+                            <a:ext cx="312100" cy="262273"/>
+                          </a:xfrm>
+                          <a:prstGeom prst="arc">
+                            <a:avLst/>
+                          </a:prstGeom>
+                        </wps:spPr>
+                        <wps:style>
+                          <a:lnRef idx="1">
+                            <a:schemeClr val="accent1"/>
+                          </a:lnRef>
+                          <a:fillRef idx="0">
+                            <a:schemeClr val="accent1"/>
+                          </a:fillRef>
+                          <a:effectRef idx="0">
+                            <a:schemeClr val="accent1"/>
+                          </a:effectRef>
+                          <a:fontRef idx="minor">
+                            <a:schemeClr val="tx1"/>
+                          </a:fontRef>
+                        </wps:style>
+                        <wps:bodyPr rot="0" spcFirstLastPara="0" vertOverflow="overflow" horzOverflow="overflow" vert="horz" wrap="square" lIns="91440" tIns="45720" rIns="91440" bIns="45720" numCol="1" spcCol="0" rtlCol="0" fromWordArt="0" anchor="ctr" anchorCtr="0" forceAA="0" compatLnSpc="1">
+                          <a:prstTxWarp prst="textNoShape">
+                            <a:avLst/>
+                          </a:prstTxWarp>
+                          <a:noAutofit/>
+                        </wps:bodyPr>
+                      </wps:wsp>
+                      <wps:wsp>
+                        <wps:cNvPr id="1497183462" name="Arc 34"/>
+                        <wps:cNvSpPr/>
+                        <wps:spPr>
+                          <a:xfrm rot="16390313">
+                            <a:off x="376105" y="1188059"/>
+                            <a:ext cx="312100" cy="262273"/>
+                          </a:xfrm>
+                          <a:prstGeom prst="arc">
+                            <a:avLst/>
+                          </a:prstGeom>
+                        </wps:spPr>
+                        <wps:style>
+                          <a:lnRef idx="1">
+                            <a:schemeClr val="accent1"/>
+                          </a:lnRef>
+                          <a:fillRef idx="0">
+                            <a:schemeClr val="accent1"/>
+                          </a:fillRef>
+                          <a:effectRef idx="0">
+                            <a:schemeClr val="accent1"/>
+                          </a:effectRef>
+                          <a:fontRef idx="minor">
+                            <a:schemeClr val="tx1"/>
+                          </a:fontRef>
+                        </wps:style>
+                        <wps:bodyPr rot="0" spcFirstLastPara="0" vertOverflow="overflow" horzOverflow="overflow" vert="horz" wrap="square" lIns="91440" tIns="45720" rIns="91440" bIns="45720" numCol="1" spcCol="0" rtlCol="0" fromWordArt="0" anchor="ctr" anchorCtr="0" forceAA="0" compatLnSpc="1">
+                          <a:prstTxWarp prst="textNoShape">
+                            <a:avLst/>
+                          </a:prstTxWarp>
+                          <a:noAutofit/>
+                        </wps:bodyPr>
+                      </wps:wsp>
+                      <wps:wsp>
+                        <wps:cNvPr id="1411397836" name="Arc 34"/>
+                        <wps:cNvSpPr/>
+                        <wps:spPr>
+                          <a:xfrm rot="16390313">
+                            <a:off x="250171" y="1067599"/>
+                            <a:ext cx="312100" cy="262273"/>
+                          </a:xfrm>
+                          <a:prstGeom prst="arc">
+                            <a:avLst/>
+                          </a:prstGeom>
+                        </wps:spPr>
+                        <wps:style>
+                          <a:lnRef idx="1">
+                            <a:schemeClr val="accent1"/>
+                          </a:lnRef>
+                          <a:fillRef idx="0">
+                            <a:schemeClr val="accent1"/>
+                          </a:fillRef>
+                          <a:effectRef idx="0">
+                            <a:schemeClr val="accent1"/>
+                          </a:effectRef>
+                          <a:fontRef idx="minor">
+                            <a:schemeClr val="tx1"/>
+                          </a:fontRef>
+                        </wps:style>
+                        <wps:bodyPr rot="0" spcFirstLastPara="0" vertOverflow="overflow" horzOverflow="overflow" vert="horz" wrap="square" lIns="91440" tIns="45720" rIns="91440" bIns="45720" numCol="1" spcCol="0" rtlCol="0" fromWordArt="0" anchor="ctr" anchorCtr="0" forceAA="0" compatLnSpc="1">
+                          <a:prstTxWarp prst="textNoShape">
+                            <a:avLst/>
+                          </a:prstTxWarp>
+                          <a:noAutofit/>
+                        </wps:bodyPr>
+                      </wps:wsp>
+                      <wps:wsp>
+                        <wps:cNvPr id="143406056" name="Arc 34"/>
+                        <wps:cNvSpPr/>
+                        <wps:spPr>
+                          <a:xfrm rot="16390313">
+                            <a:off x="146137" y="985467"/>
+                            <a:ext cx="312100" cy="262273"/>
+                          </a:xfrm>
+                          <a:prstGeom prst="arc">
+                            <a:avLst/>
+                          </a:prstGeom>
+                        </wps:spPr>
+                        <wps:style>
+                          <a:lnRef idx="1">
+                            <a:schemeClr val="accent1"/>
+                          </a:lnRef>
+                          <a:fillRef idx="0">
+                            <a:schemeClr val="accent1"/>
+                          </a:fillRef>
+                          <a:effectRef idx="0">
+                            <a:schemeClr val="accent1"/>
+                          </a:effectRef>
+                          <a:fontRef idx="minor">
+                            <a:schemeClr val="tx1"/>
+                          </a:fontRef>
+                        </wps:style>
+                        <wps:bodyPr rot="0" spcFirstLastPara="0" vertOverflow="overflow" horzOverflow="overflow" vert="horz" wrap="square" lIns="91440" tIns="45720" rIns="91440" bIns="45720" numCol="1" spcCol="0" rtlCol="0" fromWordArt="0" anchor="ctr" anchorCtr="0" forceAA="0" compatLnSpc="1">
+                          <a:prstTxWarp prst="textNoShape">
+                            <a:avLst/>
+                          </a:prstTxWarp>
+                          <a:noAutofit/>
+                        </wps:bodyPr>
+                      </wps:wsp>
+                      <wps:wsp>
+                        <wps:cNvPr id="463747641" name="Arc 34"/>
+                        <wps:cNvSpPr/>
+                        <wps:spPr>
+                          <a:xfrm rot="16390313">
+                            <a:off x="42103" y="881434"/>
+                            <a:ext cx="312100" cy="262273"/>
+                          </a:xfrm>
+                          <a:prstGeom prst="arc">
+                            <a:avLst/>
+                          </a:prstGeom>
+                        </wps:spPr>
+                        <wps:style>
+                          <a:lnRef idx="1">
+                            <a:schemeClr val="accent1"/>
+                          </a:lnRef>
+                          <a:fillRef idx="0">
+                            <a:schemeClr val="accent1"/>
+                          </a:fillRef>
+                          <a:effectRef idx="0">
+                            <a:schemeClr val="accent1"/>
+                          </a:effectRef>
+                          <a:fontRef idx="minor">
+                            <a:schemeClr val="tx1"/>
+                          </a:fontRef>
+                        </wps:style>
+                        <wps:bodyPr rot="0" spcFirstLastPara="0" vertOverflow="overflow" horzOverflow="overflow" vert="horz" wrap="square" lIns="91440" tIns="45720" rIns="91440" bIns="45720" numCol="1" spcCol="0" rtlCol="0" fromWordArt="0" anchor="ctr" anchorCtr="0" forceAA="0" compatLnSpc="1">
+                          <a:prstTxWarp prst="textNoShape">
+                            <a:avLst/>
+                          </a:prstTxWarp>
+                          <a:noAutofit/>
+                        </wps:bodyPr>
+                      </wps:wsp>
+                      <wps:wsp>
+                        <wps:cNvPr id="73490125" name="Arc 34"/>
+                        <wps:cNvSpPr/>
+                        <wps:spPr>
+                          <a:xfrm rot="17756260">
+                            <a:off x="-24913" y="688481"/>
+                            <a:ext cx="312100" cy="262273"/>
+                          </a:xfrm>
+                          <a:prstGeom prst="arc">
+                            <a:avLst/>
+                          </a:prstGeom>
+                        </wps:spPr>
+                        <wps:style>
+                          <a:lnRef idx="1">
+                            <a:schemeClr val="accent1"/>
+                          </a:lnRef>
+                          <a:fillRef idx="0">
+                            <a:schemeClr val="accent1"/>
+                          </a:fillRef>
+                          <a:effectRef idx="0">
+                            <a:schemeClr val="accent1"/>
+                          </a:effectRef>
+                          <a:fontRef idx="minor">
+                            <a:schemeClr val="tx1"/>
+                          </a:fontRef>
+                        </wps:style>
+                        <wps:bodyPr rot="0" spcFirstLastPara="0" vertOverflow="overflow" horzOverflow="overflow" vert="horz" wrap="square" lIns="91440" tIns="45720" rIns="91440" bIns="45720" numCol="1" spcCol="0" rtlCol="0" fromWordArt="0" anchor="ctr" anchorCtr="0" forceAA="0" compatLnSpc="1">
+                          <a:prstTxWarp prst="textNoShape">
+                            <a:avLst/>
+                          </a:prstTxWarp>
+                          <a:noAutofit/>
+                        </wps:bodyPr>
+                      </wps:wsp>
+                    </wpg:wgp>
+                  </a:graphicData>
+                </a:graphic>
+              </wp:anchor>
+            </w:drawing>
+          </mc:Choice>
+          <mc:Fallback>
+            <w:pict>
+              <v:group w14:anchorId="38F45046" id="Group 36" o:spid="_x0000_s1026" style="position:absolute;margin-left:143.6pt;margin-top:.35pt;width:90.4pt;height:130.4pt;z-index:251694080" coordsize="11482,16559" o:gfxdata="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">
+                <v:shape id="Arc 34" o:spid="_x0000_s1027" style="position:absolute;left:7923;width:3121;height:2518;rotation:9227910fd;visibility:visible;mso-wrap-style:square;v-text-anchor:middle" coordsize="312100,251871" o:gfxdata="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" path="m156050,nsc242234,,312100,56383,312100,125936r-156050,l156050,xem156050,nfc242234,,312100,56383,312100,125936e" filled="f" strokecolor="#4472c4 [3204]" strokeweight=".5pt">
+                  <v:stroke joinstyle="miter"/>
+                  <v:path arrowok="t" o:connecttype="custom" o:connectlocs="156050,0;312100,125936" o:connectangles="0,0"/>
+                </v:shape>
+                <v:shape id="Arc 34" o:spid="_x0000_s1028" style="position:absolute;left:8142;top:2409;width:3121;height:2518;rotation:9227910fd;visibility:visible;mso-wrap-style:square;v-text-anchor:middle" coordsize="312100,251871" o:gfxdata="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" path="m156050,nsc242234,,312100,56383,312100,125936r-156050,l156050,xem156050,nfc242234,,312100,56383,312100,125936e" filled="f" strokecolor="#4472c4 [3204]" strokeweight=".5pt">
+                  <v:stroke joinstyle="miter"/>
+                  <v:path arrowok="t" o:connecttype="custom" o:connectlocs="156050,0;312100,125936" o:connectangles="0,0"/>
+                </v:shape>
+                <v:shape id="Arc 34" o:spid="_x0000_s1029" style="position:absolute;left:8142;top:4380;width:3121;height:2519;rotation:9227910fd;visibility:visible;mso-wrap-style:square;v-text-anchor:middle" coordsize="312100,251871" o:gfxdata="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" path="m156050,nsc242234,,312100,56383,312100,125936r-156050,l156050,xem156050,nfc242234,,312100,56383,312100,125936e" filled="f" strokecolor="#4472c4 [3204]" strokeweight=".5pt">
+                  <v:stroke joinstyle="miter"/>
+                  <v:path arrowok="t" o:connecttype="custom" o:connectlocs="156050,0;312100,125936" o:connectangles="0,0"/>
+                </v:shape>
+                <v:shape id="Arc 34" o:spid="_x0000_s1030" style="position:absolute;left:8142;top:6461;width:3121;height:2622;rotation:9227910fd;visibility:visible;mso-wrap-style:square;v-text-anchor:middle" coordsize="312100,262273" o:gfxdata="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" path="m156050,nsc242234,,312100,58712,312100,131137r-156050,l156050,xem156050,nfc242234,,312100,58712,312100,131137e" filled="f" strokecolor="#4472c4 [3204]" strokeweight=".5pt">
+                  <v:stroke joinstyle="miter"/>
+                  <v:path arrowok="t" o:connecttype="custom" o:connectlocs="156050,0;312100,131137" o:connectangles="0,0"/>
+                </v:shape>
+                <v:shape id="Arc 34" o:spid="_x0000_s1031" style="position:absolute;left:8142;top:8267;width:3121;height:2623;rotation:9227910fd;visibility:visible;mso-wrap-style:square;v-text-anchor:middle" coordsize="312100,262273" o:gfxdata="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" path="m156050,nsc242234,,312100,58712,312100,131137r-156050,l156050,xem156050,nfc242234,,312100,58712,312100,131137e" filled="f" strokecolor="#4472c4 [3204]" strokeweight=".5pt">
+                  <v:stroke joinstyle="miter"/>
+                  <v:path arrowok="t" o:connecttype="custom" o:connectlocs="156050,0;312100,131137" o:connectangles="0,0"/>
+                </v:shape>
+                <v:shape id="Arc 34" o:spid="_x0000_s1032" style="position:absolute;left:8361;top:10622;width:3121;height:2623;rotation:9227910fd;visibility:visible;mso-wrap-style:square;v-text-anchor:middle" coordsize="312100,262273" o:gfxdata="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" path="m156050,nsc242234,,312100,58712,312100,131137r-156050,l156050,xem156050,nfc242234,,312100,58712,312100,131137e" filled="f" strokecolor="#4472c4 [3204]" strokeweight=".5pt">
+                  <v:stroke joinstyle="miter"/>
+                  <v:path arrowok="t" o:connecttype="custom" o:connectlocs="156050,0;312100,131137" o:connectangles="0,0"/>
+                </v:shape>
+                <v:shape id="Arc 34" o:spid="_x0000_s1033" style="position:absolute;left:6060;top:13687;width:3121;height:2623;rotation:-5690367fd;visibility:visible;mso-wrap-style:square;v-text-anchor:middle" coordsize="312100,262273" o:gfxdata="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" path="m156050,nsc242234,,312100,58712,312100,131137r-156050,l156050,xem156050,nfc242234,,312100,58712,312100,131137e" filled="f" strokecolor="#4472c4 [3204]" strokeweight=".5pt">
+                  <v:stroke joinstyle="miter"/>
+                  <v:path arrowok="t" o:connecttype="custom" o:connectlocs="156050,0;312100,131137" o:connectangles="0,0"/>
+                </v:shape>
+                <v:shape id="Arc 34" o:spid="_x0000_s1034" style="position:absolute;left:4801;top:12866;width:3121;height:2623;rotation:-5690367fd;visibility:visible;mso-wrap-style:square;v-text-anchor:middle" coordsize="312100,262273" o:gfxdata="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" path="m156050,nsc242234,,312100,58712,312100,131137r-156050,l156050,xem156050,nfc242234,,312100,58712,312100,131137e" filled="f" strokecolor="#4472c4 [3204]" strokeweight=".5pt">
+                  <v:stroke joinstyle="miter"/>
+                  <v:path arrowok="t" o:connecttype="custom" o:connectlocs="156050,0;312100,131137" o:connectangles="0,0"/>
+                </v:shape>
+                <v:shape id="Arc 34" o:spid="_x0000_s1035" style="position:absolute;left:3760;top:11881;width:3121;height:2622;rotation:-5690367fd;visibility:visible;mso-wrap-style:square;v-text-anchor:middle" coordsize="312100,262273" o:gfxdata="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" path="m156050,nsc242234,,312100,58712,312100,131137r-156050,l156050,xem156050,nfc242234,,312100,58712,312100,131137e" filled="f" strokecolor="#4472c4 [3204]" strokeweight=".5pt">
+                  <v:stroke joinstyle="miter"/>
+                  <v:path arrowok="t" o:connecttype="custom" o:connectlocs="156050,0;312100,131137" o:connectangles="0,0"/>
+                </v:shape>
+                <v:shape id="Arc 34" o:spid="_x0000_s1036" style="position:absolute;left:2501;top:10675;width:3121;height:2623;rotation:-5690367fd;visibility:visible;mso-wrap-style:square;v-text-anchor:middle" coordsize="312100,262273" o:gfxdata="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" path="m156050,nsc242234,,312100,58712,312100,131137r-156050,l156050,xem156050,nfc242234,,312100,58712,312100,131137e" filled="f" strokecolor="#4472c4 [3204]" strokeweight=".5pt">
+                  <v:stroke joinstyle="miter"/>
+                  <v:path arrowok="t" o:connecttype="custom" o:connectlocs="156050,0;312100,131137" o:connectangles="0,0"/>
+                </v:shape>
+                <v:shape id="Arc 34" o:spid="_x0000_s1037" style="position:absolute;left:1461;top:9854;width:3121;height:2623;rotation:-5690367fd;visibility:visible;mso-wrap-style:square;v-text-anchor:middle" coordsize="312100,262273" o:gfxdata="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" path="m156050,nsc242234,,312100,58712,312100,131137r-156050,l156050,xem156050,nfc242234,,312100,58712,312100,131137e" filled="f" strokecolor="#4472c4 [3204]" strokeweight=".5pt">
+                  <v:stroke joinstyle="miter"/>
+                  <v:path arrowok="t" o:connecttype="custom" o:connectlocs="156050,0;312100,131137" o:connectangles="0,0"/>
+                </v:shape>
+                <v:shape id="Arc 34" o:spid="_x0000_s1038" style="position:absolute;left:420;top:8815;width:3121;height:2622;rotation:-5690367fd;visibility:visible;mso-wrap-style:square;v-text-anchor:middle" coordsize="312100,262273" o:gfxdata="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" path="m156050,nsc242234,,312100,58712,312100,131137r-156050,l156050,xem156050,nfc242234,,312100,58712,312100,131137e" filled="f" strokecolor="#4472c4 [3204]" strokeweight=".5pt">
+                  <v:stroke joinstyle="miter"/>
+                  <v:path arrowok="t" o:connecttype="custom" o:connectlocs="156050,0;312100,131137" o:connectangles="0,0"/>
+                </v:shape>
+                <v:shape id="Arc 34" o:spid="_x0000_s1039" style="position:absolute;left:-250;top:6885;width:3121;height:2622;rotation:-4198389fd;visibility:visible;mso-wrap-style:square;v-text-anchor:middle" coordsize="312100,262273" o:gfxdata="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" path="m156050,nsc242234,,312100,58712,312100,131137r-156050,l156050,xem156050,nfc242234,,312100,58712,312100,131137e" filled="f" strokecolor="#4472c4 [3204]" strokeweight=".5pt">
+                  <v:stroke joinstyle="miter"/>
+                  <v:path arrowok="t" o:connecttype="custom" o:connectlocs="156050,0;312100,131137" o:connectangles="0,0"/>
+                </v:shape>
+              </v:group>
+            </w:pict>
+          </mc:Fallback>
+        </mc:AlternateContent>
+      </w:r>
+      <w:r>
+        <w:rPr>
+          <w:noProof/>
+        </w:rPr>
+        <mc:AlternateContent>
+          <mc:Choice Requires="wps">
+            <w:drawing>
+              <wp:anchor distT="0" distB="0" distL="114300" distR="114300" simplePos="0" relativeHeight="251661312" behindDoc="0" locked="0" layoutInCell="1" allowOverlap="1" wp14:anchorId="445CB56E" wp14:editId="280965DE">
+                <wp:simplePos x="0" y="0"/>
+                <wp:positionH relativeFrom="column">
+                  <wp:posOffset>711808</wp:posOffset>
+                </wp:positionH>
+                <wp:positionV relativeFrom="paragraph">
+                  <wp:posOffset>263358</wp:posOffset>
+                </wp:positionV>
+                <wp:extent cx="668005" cy="0"/>
+                <wp:effectExtent l="0" t="0" r="0" b="0"/>
+                <wp:wrapNone/>
+                <wp:docPr id="1690851886" name="Straight Connector 25"/>
+                <wp:cNvGraphicFramePr/>
+                <a:graphic xmlns:a="http://schemas.openxmlformats.org/drawingml/2006/main">
+                  <a:graphicData uri="http://schemas.microsoft.com/office/word/2010/wordprocessingShape">
+                    <wps:wsp>
+                      <wps:cNvCnPr/>
+                      <wps:spPr>
+                        <a:xfrm flipV="1">
+                          <a:off x="0" y="0"/>
+                          <a:ext cx="668005" cy="0"/>
+                        </a:xfrm>
+                        <a:prstGeom prst="line">
+                          <a:avLst/>
+                        </a:prstGeom>
+                        <a:ln>
+                          <a:prstDash val="sysDash"/>
+                        </a:ln>
+                      </wps:spPr>
+                      <wps:style>
+                        <a:lnRef idx="1">
+                          <a:schemeClr val="accent1"/>
+                        </a:lnRef>
+                        <a:fillRef idx="0">
+                          <a:schemeClr val="accent1"/>
+                        </a:fillRef>
+                        <a:effectRef idx="0">
+                          <a:schemeClr val="accent1"/>
+                        </a:effectRef>
+                        <a:fontRef idx="minor">
+                          <a:schemeClr val="tx1"/>
+                        </a:fontRef>
+                      </wps:style>
+                      <wps:bodyPr/>
+                    </wps:wsp>
+                  </a:graphicData>
+                </a:graphic>
+                <wp14:sizeRelH relativeFrom="margin">
+                  <wp14:pctWidth>0</wp14:pctWidth>
+                </wp14:sizeRelH>
+                <wp14:sizeRelV relativeFrom="margin">
+                  <wp14:pctHeight>0</wp14:pctHeight>
+                </wp14:sizeRelV>
+              </wp:anchor>
+            </w:drawing>
+          </mc:Choice>
+          <mc:Fallback>
+            <w:pict>
+              <v:line w14:anchorId="56B3FDB7" id="Straight Connector 25" o:spid="_x0000_s1026" style="position:absolute;flip:y;z-index:251661312;visibility:visible;mso-wrap-style:square;mso-width-percent:0;mso-height-percent:0;mso-wrap-distance-left:9pt;mso-wrap-distance-top:0;mso-wrap-distance-right:9pt;mso-wrap-distance-bottom:0;mso-position-horizontal:absolute;mso-position-horizontal-relative:text;mso-position-vertical:absolute;mso-position-vertical-relative:text;mso-width-percent:0;mso-height-percent:0;mso-width-relative:margin;mso-height-relative:margin" from="56.05pt,20.75pt" to="108.65pt,20.75pt" o:gfxdata="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" strokecolor="#4472c4 [3204]" strokeweight=".5pt">
+                <v:stroke dashstyle="3 1" joinstyle="miter"/>
+              </v:line>
+            </w:pict>
+          </mc:Fallback>
+        </mc:AlternateContent>
+      </w:r>
+      <w:r>
+        <w:rPr>
+          <w:noProof/>
+        </w:rPr>
+        <mc:AlternateContent>
+          <mc:Choice Requires="wps">
+            <w:drawing>
+              <wp:anchor distT="0" distB="0" distL="114300" distR="114300" simplePos="0" relativeHeight="251662336" behindDoc="0" locked="0" layoutInCell="1" allowOverlap="1" wp14:anchorId="067703CF" wp14:editId="10EB403B">
+                <wp:simplePos x="0" y="0"/>
+                <wp:positionH relativeFrom="column">
+                  <wp:posOffset>695383</wp:posOffset>
+                </wp:positionH>
+                <wp:positionV relativeFrom="paragraph">
+                  <wp:posOffset>493805</wp:posOffset>
+                </wp:positionV>
+                <wp:extent cx="678956" cy="156"/>
+                <wp:effectExtent l="0" t="0" r="0" b="0"/>
+                <wp:wrapNone/>
+                <wp:docPr id="1283535102" name="Straight Connector 26"/>
+                <wp:cNvGraphicFramePr/>
+                <a:graphic xmlns:a="http://schemas.openxmlformats.org/drawingml/2006/main">
+                  <a:graphicData uri="http://schemas.microsoft.com/office/word/2010/wordprocessingShape">
+                    <wps:wsp>
+                      <wps:cNvCnPr/>
+                      <wps:spPr>
+                        <a:xfrm flipV="1">
+                          <a:off x="0" y="0"/>
+                          <a:ext cx="678956" cy="156"/>
+                        </a:xfrm>
+                        <a:prstGeom prst="line">
+                          <a:avLst/>
+                        </a:prstGeom>
+                        <a:ln>
+                          <a:prstDash val="sysDash"/>
+                        </a:ln>
+                      </wps:spPr>
+                      <wps:style>
+                        <a:lnRef idx="1">
+                          <a:schemeClr val="accent1"/>
+                        </a:lnRef>
+                        <a:fillRef idx="0">
+                          <a:schemeClr val="accent1"/>
+                        </a:fillRef>
+                        <a:effectRef idx="0">
+                          <a:schemeClr val="accent1"/>
+                        </a:effectRef>
+                        <a:fontRef idx="minor">
+                          <a:schemeClr val="tx1"/>
+                        </a:fontRef>
+                      </wps:style>
+                      <wps:bodyPr/>
+                    </wps:wsp>
+                  </a:graphicData>
+                </a:graphic>
+                <wp14:sizeRelH relativeFrom="margin">
+                  <wp14:pctWidth>0</wp14:pctWidth>
+                </wp14:sizeRelH>
+                <wp14:sizeRelV relativeFrom="margin">
+                  <wp14:pctHeight>0</wp14:pctHeight>
+                </wp14:sizeRelV>
+              </wp:anchor>
+            </w:drawing>
+          </mc:Choice>
+          <mc:Fallback>
+            <w:pict>
+              <v:line w14:anchorId="0C662972" id="Straight Connector 26" o:spid="_x0000_s1026" style="position:absolute;flip:y;z-index:251662336;visibility:visible;mso-wrap-style:square;mso-width-percent:0;mso-height-percent:0;mso-wrap-distance-left:9pt;mso-wrap-distance-top:0;mso-wrap-distance-right:9pt;mso-wrap-distance-bottom:0;mso-position-horizontal:absolute;mso-position-horizontal-relative:text;mso-position-vertical:absolute;mso-position-vertical-relative:text;mso-width-percent:0;mso-height-percent:0;mso-width-relative:margin;mso-height-relative:margin" from="54.75pt,38.9pt" to="108.2pt,38.9pt" o:gfxdata="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" strokecolor="#4472c4 [3204]" strokeweight=".5pt">
+                <v:stroke dashstyle="3 1" joinstyle="miter"/>
+              </v:line>
+            </w:pict>
+          </mc:Fallback>
+        </mc:AlternateContent>
+      </w:r>
+      <w:r>
+        <w:drawing>
+          <wp:inline distT="0" distB="0" distL="0" distR="0" wp14:anchorId="11DBE5C0" wp14:editId="14D18511">
+            <wp:extent cx="1522068" cy="1695912"/>
+            <wp:effectExtent l="0" t="0" r="2540" b="0"/>
+            <wp:docPr id="150015673" name="Picture 150015673"/>
+            <wp:cNvGraphicFramePr>
+              <a:graphicFrameLocks xmlns:a="http://schemas.openxmlformats.org/drawingml/2006/main" noChangeAspect="1"/>
+            </wp:cNvGraphicFramePr>
+            <a:graphic xmlns:a="http://schemas.openxmlformats.org/drawingml/2006/main">
+              <a:graphicData uri="http://schemas.openxmlformats.org/drawingml/2006/picture">
+                <pic:pic xmlns:pic="http://schemas.openxmlformats.org/drawingml/2006/picture">
+                  <pic:nvPicPr>
+                    <pic:cNvPr id="0" name="Picture 2"/>
+                    <pic:cNvPicPr>
+                      <a:picLocks noChangeAspect="1" noChangeArrowheads="1"/>
+                    </pic:cNvPicPr>
+                  </pic:nvPicPr>
+                  <pic:blipFill rotWithShape="1">
+                    <a:blip r:embed="rId19" cstate="print">
+                      <a:extLst>
+                        <a:ext uri="{28A0092B-C50C-407E-A947-70E740481C1C}">
+                          <a14:useLocalDpi xmlns:a14="http://schemas.microsoft.com/office/drawing/2010/main" val="0"/>
+                        </a:ext>
+                      </a:extLst>
+                    </a:blip>
+                    <a:srcRect l="1723" t="16068" r="64873" b="-541"/>
+                    <a:stretch/>
+                  </pic:blipFill>
+                  <pic:spPr bwMode="auto">
+                    <a:xfrm>
+                      <a:off x="0" y="0"/>
+                      <a:ext cx="1529995" cy="1704745"/>
+                    </a:xfrm>
+                    <a:prstGeom prst="rect">
+                      <a:avLst/>
+                    </a:prstGeom>
+                    <a:noFill/>
+                    <a:ln>
+                      <a:noFill/>
+                    </a:ln>
+                    <a:extLst>
+                      <a:ext uri="{53640926-AAD7-44D8-BBD7-CCE9431645EC}">
+                        <a14:shadowObscured xmlns:a14="http://schemas.microsoft.com/office/drawing/2010/main"/>
+                      </a:ext>
+                    </a:extLst>
+                  </pic:spPr>
+                </pic:pic>
+              </a:graphicData>
+            </a:graphic>
+          </wp:inline>
+        </w:drawing>
+      </w:r>
+      <w:r>
+        <w:drawing>
+          <wp:inline distT="0" distB="0" distL="0" distR="0" wp14:anchorId="1C6C3648" wp14:editId="396B2F9D">
+            <wp:extent cx="1702865" cy="1696340"/>
+            <wp:effectExtent l="0" t="0" r="0" b="0"/>
+            <wp:docPr id="405847986" name="Picture 405847986"/>
+            <wp:cNvGraphicFramePr>
+              <a:graphicFrameLocks xmlns:a="http://schemas.openxmlformats.org/drawingml/2006/main" noChangeAspect="1"/>
+            </wp:cNvGraphicFramePr>
+            <a:graphic xmlns:a="http://schemas.openxmlformats.org/drawingml/2006/main">
+              <a:graphicData uri="http://schemas.openxmlformats.org/drawingml/2006/picture">
+                <pic:pic xmlns:pic="http://schemas.openxmlformats.org/drawingml/2006/picture">
+                  <pic:nvPicPr>
+                    <pic:cNvPr id="0" name="Picture 2"/>
+                    <pic:cNvPicPr>
+                      <a:picLocks noChangeAspect="1" noChangeArrowheads="1"/>
+                    </pic:cNvPicPr>
+                  </pic:nvPicPr>
+                  <pic:blipFill rotWithShape="1">
+                    <a:blip r:embed="rId19" cstate="print">
+                      <a:extLst>
+                        <a:ext uri="{28A0092B-C50C-407E-A947-70E740481C1C}">
+                          <a14:useLocalDpi xmlns:a14="http://schemas.microsoft.com/office/drawing/2010/main" val="0"/>
+                        </a:ext>
+                      </a:extLst>
+                    </a:blip>
+                    <a:srcRect l="1723" t="16068" r="64873" b="-541"/>
+                    <a:stretch/>
+                  </pic:blipFill>
+                  <pic:spPr bwMode="auto">
+                    <a:xfrm>
+                      <a:off x="0" y="0"/>
+                      <a:ext cx="1707973" cy="1701429"/>
+                    </a:xfrm>
+                    <a:prstGeom prst="rect">
+                      <a:avLst/>
+                    </a:prstGeom>
+                    <a:noFill/>
+                    <a:ln>
+                      <a:noFill/>
+                    </a:ln>
+                    <a:extLst>
+                      <a:ext uri="{53640926-AAD7-44D8-BBD7-CCE9431645EC}">
+                        <a14:shadowObscured xmlns:a14="http://schemas.microsoft.com/office/drawing/2010/main"/>
+                      </a:ext>
+                    </a:extLst>
+                  </pic:spPr>
+                </pic:pic>
+              </a:graphicData>
+            </a:graphic>
+          </wp:inline>
+        </w:drawing>
+      </w:r>
+      <w:r>
+        <w:drawing>
+          <wp:inline distT="0" distB="0" distL="0" distR="0" wp14:anchorId="382FFBD7" wp14:editId="23DD42E5">
+            <wp:extent cx="1730242" cy="1696340"/>
+            <wp:effectExtent l="0" t="0" r="3810" b="0"/>
+            <wp:docPr id="1988694666" name="Picture 12"/>
+            <wp:cNvGraphicFramePr>
+              <a:graphicFrameLocks xmlns:a="http://schemas.openxmlformats.org/drawingml/2006/main" noChangeAspect="1"/>
+            </wp:cNvGraphicFramePr>
+            <a:graphic xmlns:a="http://schemas.openxmlformats.org/drawingml/2006/main">
+              <a:graphicData uri="http://schemas.openxmlformats.org/drawingml/2006/picture">
+                <pic:pic xmlns:pic="http://schemas.openxmlformats.org/drawingml/2006/picture">
+                  <pic:nvPicPr>
+                    <pic:cNvPr id="0" name="Picture 2"/>
+                    <pic:cNvPicPr>
+                      <a:picLocks noChangeAspect="1" noChangeArrowheads="1"/>
+                    </pic:cNvPicPr>
+                  </pic:nvPicPr>
+                  <pic:blipFill rotWithShape="1">
+                    <a:blip r:embed="rId19" cstate="print">
+                      <a:extLst>
+                        <a:ext uri="{28A0092B-C50C-407E-A947-70E740481C1C}">
+                          <a14:useLocalDpi xmlns:a14="http://schemas.microsoft.com/office/drawing/2010/main" val="0"/>
+                        </a:ext>
+                      </a:extLst>
+                    </a:blip>
+                    <a:srcRect l="1723" t="16068" r="64873" b="-541"/>
+                    <a:stretch/>
+                  </pic:blipFill>
+                  <pic:spPr bwMode="auto">
+                    <a:xfrm>
+                      <a:off x="0" y="0"/>
+                      <a:ext cx="1735389" cy="1701387"/>
+                    </a:xfrm>
+                    <a:prstGeom prst="rect">
+                      <a:avLst/>
+                    </a:prstGeom>
+                    <a:noFill/>
+                    <a:ln>
+                      <a:noFill/>
+                    </a:ln>
+                    <a:extLst>
+                      <a:ext uri="{53640926-AAD7-44D8-BBD7-CCE9431645EC}">
+                        <a14:shadowObscured xmlns:a14="http://schemas.microsoft.com/office/drawing/2010/main"/>
+                      </a:ext>
+                    </a:extLst>
+                  </pic:spPr>
+                </pic:pic>
+              </a:graphicData>
+            </a:graphic>
+          </wp:inline>
+        </w:drawing>
+      </w:r>
+    </w:p>
+    <w:p>
+      <w:pPr>
+        <w:tabs>
+          <w:tab w:val="left" w:pos="3613"/>
+        </w:tabs>
+        <w:rPr>
+          <w:lang w:val="en-US"/>
+        </w:rPr>
+      </w:pPr>
+    </w:p>
+    <w:p>
+      <w:pPr>
+        <w:tabs>
+          <w:tab w:val="left" w:pos="3613"/>
+        </w:tabs>
+      </w:pPr>
+      <w:r>
+        <w:rPr>
+          <w:lang w:val="en-US"/>
+        </w:rPr>
+        <w:t xml:space="preserve">One of the largest issues faced within the creation of this node was getting any form of accurate reading from the Ultrasonic Sensor when switching from an Arduino Nano to an ESP8266. The potential bugs explored included </w:t>
+      </w:r>
+      <w:r>
+        <w:rPr>
+          <w:lang w:val="en-US"/>
+        </w:rPr>
+        <w:t>definitions and setup in code</w:t>
+      </w:r>
+      <w:r>
+        <w:rPr>
+          <w:lang w:val="en-US"/>
+        </w:rPr>
+        <w:t>, missing/faulty libraries for Arduino to ESP, damaged wires, faulty pins, incorrect pin connections and incorrect logic levels. All of these proved not to be the issue, as all would result in the same reading of 0 no matter what.</w:t>
+      </w:r>
+    </w:p>
+    <w:p>
+      <w:pPr>
+        <w:rPr>
+          <w:lang w:val="en-US"/>
+        </w:rPr>
+      </w:pPr>
+      <w:r>
+        <w:rPr>
+          <w:lang w:val="en-US"/>
+        </w:rPr>
+        <w:t xml:space="preserve">Using an oscilloscope to measure the analogue voltages, the Ultrasonic was performing an output, but it was magnitudes smaller than it should have been. The issue turned out to be a safety diode integrated onto the ESP board. For a reason, it was not allowing the current at 3.3V to flow to the sensor, the solution was to bypass this diode using solder. The result of this was a fully functioning Ultrasonic Sensor on the ESP8266 with no negative repercussions. </w:t>
+      </w:r>
+    </w:p>
+    <w:p>
+      <w:pPr>
+        <w:rPr>
+          <w:lang w:val="en-US"/>
+        </w:rPr>
+      </w:pPr>
+      <w:r>
+        <w:rPr>
+          <w:lang w:val="en-US"/>
+        </w:rPr>
+        <w:t xml:space="preserve">The only other significant bug with this node was with the sound trigger. No amount of sensitivity adjustments </w:t>
+      </w:r>
+      <w:proofErr w:type="gramStart"/>
+      <w:r>
+        <w:rPr>
+          <w:lang w:val="en-US"/>
+        </w:rPr>
+        <w:t>actually allowed</w:t>
+      </w:r>
+      <w:proofErr w:type="gramEnd"/>
+      <w:r>
+        <w:rPr>
+          <w:lang w:val="en-US"/>
+        </w:rPr>
+        <w:t xml:space="preserve"> for significant changes in readings during testing. The reason for this was reading the sensor as an Analogue when it output in the order of mV. To solve this, </w:t>
+      </w:r>
+      <w:r>
+        <w:rPr>
+          <w:lang w:val="en-US"/>
+        </w:rPr>
+        <w:t>the definition in the code was changed to a Digital input, and a threshold was made, as opposed to an exact Analogue value.</w:t>
+      </w:r>
     </w:p>
     <w:p>
       <w:pPr>
@@ -4802,11 +7150,12 @@
           <w:lang w:val="en-US"/>
         </w:rPr>
       </w:pPr>
-      <w:bookmarkStart w:id="27" w:name="_Toc152064090"/>
-      <w:r>
-        <w:rPr>
-          <w:lang w:val="en-US"/>
-        </w:rPr>
+      <w:bookmarkStart w:id="28" w:name="_Toc152064090"/>
+      <w:r>
+        <w:rPr>
+          <w:lang w:val="en-US"/>
+        </w:rPr>
+        <w:lastRenderedPageBreak/>
         <w:t xml:space="preserve">Bug </w:t>
       </w:r>
       <w:r>
@@ -4827,7 +7176,7 @@
         </w:rPr>
         <w:t>integrations</w:t>
       </w:r>
-      <w:bookmarkEnd w:id="27"/>
+      <w:bookmarkEnd w:id="28"/>
     </w:p>
     <w:p>
       <w:pPr>
@@ -5857,14 +8206,14 @@
     <w:charset w:val="00"/>
     <w:family w:val="swiss"/>
     <w:pitch w:val="variable"/>
-    <w:sig w:usb0="E4002EFF" w:usb1="C000247B" w:usb2="00000009" w:usb3="00000000" w:csb0="000001FF" w:csb1="00000000"/>
+    <w:sig w:usb0="E4002EFF" w:usb1="C200247B" w:usb2="00000009" w:usb3="00000000" w:csb0="000001FF" w:csb1="00000000"/>
   </w:font>
   <w:font w:name="Calibri Light">
     <w:panose1 w:val="020F0302020204030204"/>
     <w:charset w:val="00"/>
     <w:family w:val="swiss"/>
     <w:pitch w:val="variable"/>
-    <w:sig w:usb0="E4002EFF" w:usb1="C000247B" w:usb2="00000009" w:usb3="00000000" w:csb0="000001FF" w:csb1="00000000"/>
+    <w:sig w:usb0="E4002EFF" w:usb1="C200247B" w:usb2="00000009" w:usb3="00000000" w:csb0="000001FF" w:csb1="00000000"/>
   </w:font>
 </w:fonts>
 </file>
@@ -5886,7 +8235,9 @@
   <w:rsids>
     <w:rsidRoot w:val="00D9578C"/>
     <w:rsid w:val="00031B6C"/>
+    <w:rsid w:val="002D0421"/>
     <w:rsid w:val="00521B27"/>
+    <w:rsid w:val="00523451"/>
     <w:rsid w:val="00593FA8"/>
     <w:rsid w:val="008F2645"/>
     <w:rsid w:val="00AC04B2"/>

</xml_diff>

<commit_message>
Additions to Node 2 writing
</commit_message>
<xml_diff>
--- a/Meeting Minutes/Documentation/Open Source Security.docx
+++ b/Meeting Minutes/Documentation/Open Source Security.docx
@@ -5061,24 +5061,64 @@
     </w:p>
     <w:p>
       <w:pPr>
-        <w:rPr>
-          <w:lang w:val="en-US"/>
-        </w:rPr>
-      </w:pPr>
-      <w:r>
-        <w:rPr>
-          <w:lang w:val="en-US"/>
-        </w:rPr>
-        <w:t>The purpose of this node was to make a hypothetical safe more secure. An Ultrasonic Sensor would be used to determine if the safe door was opened (while the system was armed), and a sound trigger would suggest if the safe was being drilled (or otherwise broken). Initially, an Arduino Uno was used to test the sensors and ensure they functioned, then the code would be modified and transferred onto an ESP8266  board to allow for easy communication with other nodes.</w:t>
-      </w:r>
-    </w:p>
-    <w:p>
-      <w:pPr>
-        <w:rPr>
-          <w:lang w:val="en-US"/>
-        </w:rPr>
-      </w:pPr>
-      <w:bookmarkStart w:id="27" w:name="_Hlk152324084"/>
+        <w:pStyle w:val="Heading2"/>
+        <w:rPr>
+          <w:lang w:val="en-US"/>
+        </w:rPr>
+      </w:pPr>
+      <w:r>
+        <w:rPr>
+          <w:lang w:val="en-US"/>
+        </w:rPr>
+        <w:t>Overview</w:t>
+      </w:r>
+    </w:p>
+    <w:p>
+      <w:pPr>
+        <w:rPr>
+          <w:lang w:val="en-US"/>
+        </w:rPr>
+      </w:pPr>
+      <w:r>
+        <w:rPr>
+          <w:lang w:val="en-US"/>
+        </w:rPr>
+        <w:t>The purpose of this node was to make a hypothetical safe more secure</w:t>
+      </w:r>
+      <w:r>
+        <w:rPr>
+          <w:lang w:val="en-US"/>
+        </w:rPr>
+        <w:t xml:space="preserve"> by adding additional features</w:t>
+      </w:r>
+      <w:r>
+        <w:rPr>
+          <w:lang w:val="en-US"/>
+        </w:rPr>
+        <w:t>. An Ultrasonic Sensor would be used to determine if the safe door was opened (while the system was armed), and a sound trigger would suggest if the safe was being drilled (or otherwise broken). Initially, an Arduino Uno was used to test the sensors and ensure they functioned, then the code would be modified and transferred onto an ESP8266  board to allow for easy communication with other nodes.</w:t>
+      </w:r>
+    </w:p>
+    <w:p>
+      <w:pPr>
+        <w:pStyle w:val="Heading2"/>
+        <w:rPr>
+          <w:lang w:val="en-US"/>
+        </w:rPr>
+      </w:pPr>
+      <w:r>
+        <w:rPr>
+          <w:lang w:val="en-US"/>
+        </w:rPr>
+        <w:t>Function</w:t>
+      </w:r>
+    </w:p>
+    <w:bookmarkStart w:id="27" w:name="_Hlk152324084"/>
+    <w:p>
+      <w:pPr>
+        <w:rPr>
+          <w:lang w:val="en-US"/>
+        </w:rPr>
+      </w:pPr>
       <w:r>
         <w:rPr>
           <w:noProof/>
@@ -6903,6 +6943,9 @@
         </mc:AlternateContent>
       </w:r>
       <w:r>
+        <w:rPr>
+          <w:noProof/>
+        </w:rPr>
         <w:drawing>
           <wp:inline distT="0" distB="0" distL="0" distR="0" wp14:anchorId="11DBE5C0" wp14:editId="14D18511">
             <wp:extent cx="1522068" cy="1695912"/>
@@ -6956,6 +6999,9 @@
         </w:drawing>
       </w:r>
       <w:r>
+        <w:rPr>
+          <w:noProof/>
+        </w:rPr>
         <w:drawing>
           <wp:inline distT="0" distB="0" distL="0" distR="0" wp14:anchorId="1C6C3648" wp14:editId="396B2F9D">
             <wp:extent cx="1702865" cy="1696340"/>
@@ -7009,6 +7055,9 @@
         </w:drawing>
       </w:r>
       <w:r>
+        <w:rPr>
+          <w:noProof/>
+        </w:rPr>
         <w:drawing>
           <wp:inline distT="0" distB="0" distL="0" distR="0" wp14:anchorId="382FFBD7" wp14:editId="23DD42E5">
             <wp:extent cx="1730242" cy="1696340"/>
@@ -7074,6 +7123,81 @@
     </w:p>
     <w:p>
       <w:pPr>
+        <w:rPr>
+          <w:lang w:val="en-US"/>
+        </w:rPr>
+      </w:pPr>
+      <w:r>
+        <w:rPr>
+          <w:lang w:val="en-US"/>
+        </w:rPr>
+        <w:t xml:space="preserve">This node has a variable for the distance threshold for an alarm, and a noise threshold for an alarm. When the system is armed, the node will send an alert to the central node (depending which variable has been reached). The ESP8266 would wirelessly communicate with the central node via the mesh, not directly activating an alarm due to </w:t>
+      </w:r>
+      <w:proofErr w:type="gramStart"/>
+      <w:r>
+        <w:rPr>
+          <w:lang w:val="en-US"/>
+        </w:rPr>
+        <w:t>false-positives</w:t>
+      </w:r>
+      <w:proofErr w:type="gramEnd"/>
+      <w:r>
+        <w:rPr>
+          <w:lang w:val="en-US"/>
+        </w:rPr>
+        <w:t xml:space="preserve"> (for example, TV noise being picked up by the noise sensor) but sending a warning alert that the safe should be checked on.</w:t>
+      </w:r>
+    </w:p>
+    <w:p>
+      <w:pPr>
+        <w:pStyle w:val="Heading2"/>
+        <w:rPr>
+          <w:lang w:val="en-US"/>
+        </w:rPr>
+      </w:pPr>
+      <w:r>
+        <w:rPr>
+          <w:lang w:val="en-US"/>
+        </w:rPr>
+        <w:t>Testing</w:t>
+      </w:r>
+    </w:p>
+    <w:p>
+      <w:pPr>
+        <w:rPr>
+          <w:lang w:val="en-US"/>
+        </w:rPr>
+      </w:pPr>
+      <w:r>
+        <w:rPr>
+          <w:lang w:val="en-US"/>
+        </w:rPr>
+        <w:t>The testing for this node was relatively simple. The serial monitor on the testing computer would be used to read the results of each sensor</w:t>
+      </w:r>
+      <w:r>
+        <w:rPr>
+          <w:lang w:val="en-US"/>
+        </w:rPr>
+        <w:t xml:space="preserve"> and output a string if the threshold had been surpassed. An object in-front of the Ultrasonic would be placed at a predetermined distance and moved away in a controlled manner with the sensor’s output compared to the actual distances. The sound sensor was tested by generating different volumed noises next to the sensor and adjusting the sensitivity potentiometer to match the threshold to the desired noise level. </w:t>
+      </w:r>
+    </w:p>
+    <w:p>
+      <w:pPr>
+        <w:pStyle w:val="Heading2"/>
+        <w:rPr>
+          <w:lang w:val="en-US"/>
+        </w:rPr>
+      </w:pPr>
+      <w:r>
+        <w:rPr>
+          <w:lang w:val="en-US"/>
+        </w:rPr>
+        <w:lastRenderedPageBreak/>
+        <w:t>Bugs</w:t>
+      </w:r>
+    </w:p>
+    <w:p>
+      <w:pPr>
         <w:tabs>
           <w:tab w:val="left" w:pos="3613"/>
         </w:tabs>
@@ -7082,19 +7206,7 @@
         <w:rPr>
           <w:lang w:val="en-US"/>
         </w:rPr>
-        <w:t xml:space="preserve">One of the largest issues faced within the creation of this node was getting any form of accurate reading from the Ultrasonic Sensor when switching from an Arduino Nano to an ESP8266. The potential bugs explored included </w:t>
-      </w:r>
-      <w:r>
-        <w:rPr>
-          <w:lang w:val="en-US"/>
-        </w:rPr>
-        <w:t>definitions and setup in code</w:t>
-      </w:r>
-      <w:r>
-        <w:rPr>
-          <w:lang w:val="en-US"/>
-        </w:rPr>
-        <w:t>, missing/faulty libraries for Arduino to ESP, damaged wires, faulty pins, incorrect pin connections and incorrect logic levels. All of these proved not to be the issue, as all would result in the same reading of 0 no matter what.</w:t>
+        <w:t>One of the largest issues faced within the creation of this node was getting any form of accurate reading from the Ultrasonic Sensor when switching from an Arduino Nano to an ESP8266. The potential bugs explored included definitions and setup in code, missing/faulty libraries for Arduino to ESP, damaged wires, faulty pins, incorrect pin connections and incorrect logic levels. All of these proved not to be the issue, as all would result in the same reading of 0 no matter what.</w:t>
       </w:r>
     </w:p>
     <w:p>
@@ -7155,7 +7267,6 @@
         <w:rPr>
           <w:lang w:val="en-US"/>
         </w:rPr>
-        <w:lastRenderedPageBreak/>
         <w:t xml:space="preserve">Bug </w:t>
       </w:r>
       <w:r>
@@ -8235,6 +8346,7 @@
   <w:rsids>
     <w:rsidRoot w:val="00D9578C"/>
     <w:rsid w:val="00031B6C"/>
+    <w:rsid w:val="00123872"/>
     <w:rsid w:val="002D0421"/>
     <w:rsid w:val="00521B27"/>
     <w:rsid w:val="00523451"/>

</xml_diff>